<commit_message>
Update the parsing moduler
</commit_message>
<xml_diff>
--- a/testframewok/Light Scattering/大气散射.docx
+++ b/testframewok/Light Scattering/大气散射.docx
@@ -19,7 +19,18 @@
           <w:szCs w:val="21"/>
           <w:lang w:val="en-US" w:eastAsia="zh-CN"/>
         </w:rPr>
-        <w:t>大气散射是自然界中很常见的现象：太阳从黎明十分的鲜红色到中午的亮黄色，再到日落时的红色；阳光透过窗户看到的“光束”；在能见度低的天气，远处的景物若隐若现。这些都是大气散射现象。目前图形学对大气散射各种自然现象的模拟已经很成熟了，好多技术都应运在大量游戏和动画电影中。本文的目的是整理各种研究文献，对大气散射的原理和技术进行规整。</w:t>
+        <w:t>大气散射是自然界中很常见的现象：太阳从黎明十分的鲜红色到中午的亮黄色，再到日落时的红色；阳光透过窗户看到的“光束”；在能见度低的天气，远处的景物若隐若现。这些都是大气散射现象。目前图形学对大气散射各种自然现象的模拟已经很成熟了，许多技术都已应运在视频</w:t>
+      </w:r>
+      <w:bookmarkStart w:id="11" w:name="_GoBack"/>
+      <w:bookmarkEnd w:id="11"/>
+      <w:r>
+        <w:rPr>
+          <w:rFonts w:hint="eastAsia" w:asciiTheme="minorEastAsia" w:hAnsiTheme="minorEastAsia" w:cstheme="minorEastAsia"/>
+          <w:sz w:val="21"/>
+          <w:szCs w:val="21"/>
+          <w:lang w:val="en-US" w:eastAsia="zh-CN"/>
+        </w:rPr>
+        <w:t>游戏和动画电影中。本文的目的是整理各种研究文献，对大气散射的原理和技术进行规整。</w:t>
       </w:r>
     </w:p>
     <w:p>
@@ -162,6 +173,7 @@
         </w:rPr>
         <w:object>
           <v:shape id="_x0000_i1025" o:spt="75" type="#_x0000_t75" style="height:18pt;width:19pt;" o:ole="t" filled="f" o:preferrelative="t" stroked="f" coordsize="21600,21600">
+            <v:path/>
             <v:fill on="f" focussize="0,0"/>
             <v:stroke on="f"/>
             <v:imagedata r:id="rId5" o:title=""/>
@@ -193,6 +205,7 @@
         </w:rPr>
         <w:object>
           <v:shape id="_x0000_i1026" o:spt="75" type="#_x0000_t75" style="height:18pt;width:18pt;" o:ole="t" filled="f" o:preferrelative="t" stroked="f" coordsize="21600,21600">
+            <v:path/>
             <v:fill on="f" focussize="0,0"/>
             <v:stroke on="f"/>
             <v:imagedata r:id="rId7" o:title=""/>
@@ -224,6 +237,7 @@
         </w:rPr>
         <w:object>
           <v:shape id="_x0000_i1027" o:spt="75" type="#_x0000_t75" style="height:18pt;width:20pt;" o:ole="t" filled="f" o:preferrelative="t" stroked="f" coordsize="21600,21600">
+            <v:path/>
             <v:fill on="f" focussize="0,0"/>
             <v:stroke on="f"/>
             <v:imagedata r:id="rId9" o:title=""/>
@@ -266,6 +280,7 @@
         </w:rPr>
         <w:object>
           <v:shape id="_x0000_i1028" o:spt="75" type="#_x0000_t75" style="height:18pt;width:71pt;" o:ole="t" filled="f" o:preferrelative="t" stroked="f" coordsize="21600,21600">
+            <v:path/>
             <v:fill on="f" focussize="0,0"/>
             <v:stroke on="f"/>
             <v:imagedata r:id="rId11" o:title=""/>
@@ -359,6 +374,7 @@
         </w:rPr>
         <w:object>
           <v:shape id="_x0000_i1029" o:spt="75" type="#_x0000_t75" style="height:20pt;width:24pt;" o:ole="t" filled="f" o:preferrelative="t" stroked="f" coordsize="21600,21600">
+            <v:path/>
             <v:fill on="f" focussize="0,0"/>
             <v:stroke on="f"/>
             <v:imagedata r:id="rId13" o:title=""/>
@@ -390,6 +406,7 @@
         </w:rPr>
         <w:object>
           <v:shape id="_x0000_i1030" o:spt="75" type="#_x0000_t75" style="height:13.95pt;width:11pt;" o:ole="t" filled="f" o:preferrelative="t" stroked="f" coordsize="21600,21600">
+            <v:path/>
             <v:fill on="f" focussize="0,0"/>
             <v:stroke on="f"/>
             <v:imagedata r:id="rId15" o:title=""/>
@@ -421,6 +438,7 @@
         </w:rPr>
         <w:object>
           <v:shape id="_x0000_i1031" o:spt="75" type="#_x0000_t75" style="height:16pt;width:17pt;" o:ole="t" filled="f" o:preferrelative="t" stroked="f" coordsize="21600,21600">
+            <v:path/>
             <v:fill on="f" focussize="0,0"/>
             <v:stroke on="f"/>
             <v:imagedata r:id="rId17" o:title=""/>
@@ -452,6 +470,7 @@
         </w:rPr>
         <w:object>
           <v:shape id="_x0000_i1032" o:spt="75" type="#_x0000_t75" style="height:13.95pt;width:13.95pt;" o:ole="t" filled="f" o:preferrelative="t" stroked="f" coordsize="21600,21600">
+            <v:path/>
             <v:fill on="f" focussize="0,0"/>
             <v:stroke on="f"/>
             <v:imagedata r:id="rId19" o:title=""/>
@@ -483,6 +502,7 @@
         </w:rPr>
         <w:object>
           <v:shape id="_x0000_i1033" o:spt="75" type="#_x0000_t75" style="height:16pt;width:35pt;" o:ole="t" filled="f" o:preferrelative="t" stroked="f" coordsize="21600,21600">
+            <v:path/>
             <v:fill on="f" focussize="0,0"/>
             <v:stroke on="f"/>
             <v:imagedata r:id="rId21" o:title=""/>
@@ -587,7 +607,7 @@
           <w:lang w:val="en-US" w:eastAsia="zh-CN"/>
         </w:rPr>
         <w:object>
-          <v:shape id="_x0000_i1035" o:spt="75" type="#_x0000_t75" style="height:20pt;width:24pt;" o:ole="t" filled="f" o:preferrelative="t" stroked="f" coordsize="21600,21600">
+          <v:shape id="_x0000_i1034" o:spt="75" type="#_x0000_t75" style="height:20pt;width:24pt;" o:ole="t" filled="f" o:preferrelative="t" stroked="f" coordsize="21600,21600">
             <v:path/>
             <v:fill on="f" focussize="0,0"/>
             <v:stroke on="f"/>
@@ -596,7 +616,7 @@
             <w10:wrap type="none"/>
             <w10:anchorlock/>
           </v:shape>
-          <o:OLEObject Type="Embed" ProgID="Equation.KSEE3" ShapeID="_x0000_i1035" DrawAspect="Content" ObjectID="_1468075734" r:id="rId23">
+          <o:OLEObject Type="Embed" ProgID="Equation.KSEE3" ShapeID="_x0000_i1034" DrawAspect="Content" ObjectID="_1468075734" r:id="rId23">
             <o:LockedField>false</o:LockedField>
           </o:OLEObject>
         </w:object>
@@ -639,7 +659,8 @@
           <w:lang w:val="en-US" w:eastAsia="zh-CN"/>
         </w:rPr>
         <w:object>
-          <v:shape id="_x0000_i1036" o:spt="75" type="#_x0000_t75" style="height:19pt;width:46pt;" o:ole="t" filled="f" o:preferrelative="t" stroked="f" coordsize="21600,21600">
+          <v:shape id="_x0000_i1035" o:spt="75" type="#_x0000_t75" style="height:19pt;width:46pt;" o:ole="t" filled="f" o:preferrelative="t" stroked="f" coordsize="21600,21600">
+            <v:path/>
             <v:fill on="f" focussize="0,0"/>
             <v:stroke on="f"/>
             <v:imagedata r:id="rId25" o:title=""/>
@@ -647,7 +668,7 @@
             <w10:wrap type="none"/>
             <w10:anchorlock/>
           </v:shape>
-          <o:OLEObject Type="Embed" ProgID="Equation.KSEE3" ShapeID="_x0000_i1036" DrawAspect="Content" ObjectID="_1468075735" r:id="rId24">
+          <o:OLEObject Type="Embed" ProgID="Equation.KSEE3" ShapeID="_x0000_i1035" DrawAspect="Content" ObjectID="_1468075735" r:id="rId24">
             <o:LockedField>false</o:LockedField>
           </o:OLEObject>
         </w:object>
@@ -670,7 +691,7 @@
           <w:lang w:val="en-US" w:eastAsia="zh-CN"/>
         </w:rPr>
         <w:object>
-          <v:shape id="_x0000_i1037" o:spt="75" type="#_x0000_t75" style="height:20pt;width:24pt;" o:ole="t" filled="f" o:preferrelative="t" stroked="f" coordsize="21600,21600">
+          <v:shape id="_x0000_i1036" o:spt="75" type="#_x0000_t75" style="height:20pt;width:24pt;" o:ole="t" filled="f" o:preferrelative="t" stroked="f" coordsize="21600,21600">
             <v:path/>
             <v:fill on="f" focussize="0,0"/>
             <v:stroke on="f"/>
@@ -679,7 +700,7 @@
             <w10:wrap type="none"/>
             <w10:anchorlock/>
           </v:shape>
-          <o:OLEObject Type="Embed" ProgID="Equation.KSEE3" ShapeID="_x0000_i1037" DrawAspect="Content" ObjectID="_1468075736" r:id="rId26">
+          <o:OLEObject Type="Embed" ProgID="Equation.KSEE3" ShapeID="_x0000_i1036" DrawAspect="Content" ObjectID="_1468075736" r:id="rId26">
             <o:LockedField>false</o:LockedField>
           </o:OLEObject>
         </w:object>
@@ -702,7 +723,8 @@
           <w:lang w:val="en-US" w:eastAsia="zh-CN"/>
         </w:rPr>
         <w:object>
-          <v:shape id="_x0000_i1038" o:spt="75" type="#_x0000_t75" style="height:20pt;width:72pt;" o:ole="t" filled="f" o:preferrelative="t" stroked="f" coordsize="21600,21600">
+          <v:shape id="_x0000_i1037" o:spt="75" type="#_x0000_t75" style="height:20pt;width:72pt;" o:ole="t" filled="f" o:preferrelative="t" stroked="f" coordsize="21600,21600">
+            <v:path/>
             <v:fill on="f" focussize="0,0"/>
             <v:stroke on="f"/>
             <v:imagedata r:id="rId28" o:title=""/>
@@ -710,7 +732,7 @@
             <w10:wrap type="none"/>
             <w10:anchorlock/>
           </v:shape>
-          <o:OLEObject Type="Embed" ProgID="Equation.KSEE3" ShapeID="_x0000_i1038" DrawAspect="Content" ObjectID="_1468075737" r:id="rId27">
+          <o:OLEObject Type="Embed" ProgID="Equation.KSEE3" ShapeID="_x0000_i1037" DrawAspect="Content" ObjectID="_1468075737" r:id="rId27">
             <o:LockedField>false</o:LockedField>
           </o:OLEObject>
         </w:object>
@@ -733,7 +755,8 @@
           <w:lang w:val="en-US" w:eastAsia="zh-CN"/>
         </w:rPr>
         <w:object>
-          <v:shape id="_x0000_i1039" o:spt="75" type="#_x0000_t75" style="height:16pt;width:20pt;" o:ole="t" filled="f" o:preferrelative="t" stroked="f" coordsize="21600,21600">
+          <v:shape id="_x0000_i1038" o:spt="75" type="#_x0000_t75" style="height:16pt;width:20pt;" o:ole="t" filled="f" o:preferrelative="t" stroked="f" coordsize="21600,21600">
+            <v:path/>
             <v:fill on="f" focussize="0,0"/>
             <v:stroke on="f"/>
             <v:imagedata r:id="rId30" o:title=""/>
@@ -741,7 +764,7 @@
             <w10:wrap type="none"/>
             <w10:anchorlock/>
           </v:shape>
-          <o:OLEObject Type="Embed" ProgID="Equation.KSEE3" ShapeID="_x0000_i1039" DrawAspect="Content" ObjectID="_1468075738" r:id="rId29">
+          <o:OLEObject Type="Embed" ProgID="Equation.KSEE3" ShapeID="_x0000_i1038" DrawAspect="Content" ObjectID="_1468075738" r:id="rId29">
             <o:LockedField>false</o:LockedField>
           </o:OLEObject>
         </w:object>
@@ -764,7 +787,8 @@
           <w:lang w:val="en-US" w:eastAsia="zh-CN"/>
         </w:rPr>
         <w:object>
-          <v:shape id="_x0000_i1040" o:spt="75" type="#_x0000_t75" style="height:20pt;width:24pt;" o:ole="t" filled="f" o:preferrelative="t" stroked="f" coordsize="21600,21600">
+          <v:shape id="_x0000_i1039" o:spt="75" type="#_x0000_t75" style="height:20pt;width:24pt;" o:ole="t" filled="f" o:preferrelative="t" stroked="f" coordsize="21600,21600">
+            <v:path/>
             <v:fill on="f" focussize="0,0"/>
             <v:stroke on="f"/>
             <v:imagedata r:id="rId32" o:title=""/>
@@ -772,7 +796,7 @@
             <w10:wrap type="none"/>
             <w10:anchorlock/>
           </v:shape>
-          <o:OLEObject Type="Embed" ProgID="Equation.KSEE3" ShapeID="_x0000_i1040" DrawAspect="Content" ObjectID="_1468075739" r:id="rId31">
+          <o:OLEObject Type="Embed" ProgID="Equation.KSEE3" ShapeID="_x0000_i1039" DrawAspect="Content" ObjectID="_1468075739" r:id="rId31">
             <o:LockedField>false</o:LockedField>
           </o:OLEObject>
         </w:object>
@@ -840,12 +864,16 @@
         <w:ind w:firstLine="420" w:firstLineChars="0"/>
         <w:rPr>
           <w:rFonts w:hint="eastAsia"/>
-          <w:lang w:val="en-US" w:eastAsia="zh-CN"/>
-        </w:rPr>
-      </w:pPr>
-      <w:r>
-        <w:rPr>
-          <w:rFonts w:hint="eastAsia"/>
+          <w:sz w:val="21"/>
+          <w:szCs w:val="21"/>
+          <w:lang w:val="en-US" w:eastAsia="zh-CN"/>
+        </w:rPr>
+      </w:pPr>
+      <w:r>
+        <w:rPr>
+          <w:rFonts w:hint="eastAsia"/>
+          <w:sz w:val="21"/>
+          <w:szCs w:val="21"/>
           <w:lang w:val="en-US" w:eastAsia="zh-CN"/>
         </w:rPr>
         <w:t>我们定义一个面积为A垂直于射线的方向的立方体，其深度为</w:t>
@@ -855,10 +883,13 @@
         <w:rPr>
           <w:rFonts w:hint="eastAsia"/>
           <w:position w:val="-6"/>
-          <w:lang w:val="en-US" w:eastAsia="zh-CN"/>
-        </w:rPr>
-        <w:object>
-          <v:shape id="_x0000_i1042" o:spt="75" type="#_x0000_t75" style="height:13.95pt;width:15pt;" o:ole="t" filled="f" o:preferrelative="t" stroked="f" coordsize="21600,21600">
+          <w:sz w:val="21"/>
+          <w:szCs w:val="21"/>
+          <w:lang w:val="en-US" w:eastAsia="zh-CN"/>
+        </w:rPr>
+        <w:object>
+          <v:shape id="_x0000_i1040" o:spt="75" type="#_x0000_t75" style="height:13.95pt;width:15pt;" o:ole="t" filled="f" o:preferrelative="t" stroked="f" coordsize="21600,21600">
+            <v:path/>
             <v:fill on="f" focussize="0,0"/>
             <v:stroke on="f"/>
             <v:imagedata r:id="rId35" o:title=""/>
@@ -866,7 +897,7 @@
             <w10:wrap type="none"/>
             <w10:anchorlock/>
           </v:shape>
-          <o:OLEObject Type="Embed" ProgID="Equation.KSEE3" ShapeID="_x0000_i1042" DrawAspect="Content" ObjectID="_1468075740" r:id="rId34">
+          <o:OLEObject Type="Embed" ProgID="Equation.KSEE3" ShapeID="_x0000_i1040" DrawAspect="Content" ObjectID="_1468075740" r:id="rId34">
             <o:LockedField>false</o:LockedField>
           </o:OLEObject>
         </w:object>
@@ -875,6 +906,8 @@
       <w:r>
         <w:rPr>
           <w:rFonts w:hint="eastAsia"/>
+          <w:sz w:val="21"/>
+          <w:szCs w:val="21"/>
           <w:lang w:val="en-US" w:eastAsia="zh-CN"/>
         </w:rPr>
         <w:t>。该立方体的体积为A</w:t>
@@ -883,10 +916,13 @@
         <w:rPr>
           <w:rFonts w:hint="eastAsia"/>
           <w:position w:val="-6"/>
-          <w:lang w:val="en-US" w:eastAsia="zh-CN"/>
-        </w:rPr>
-        <w:object>
-          <v:shape id="_x0000_i1043" o:spt="75" type="#_x0000_t75" style="height:13.95pt;width:15pt;" o:ole="t" filled="f" o:preferrelative="t" stroked="f" coordsize="21600,21600">
+          <w:sz w:val="21"/>
+          <w:szCs w:val="21"/>
+          <w:lang w:val="en-US" w:eastAsia="zh-CN"/>
+        </w:rPr>
+        <w:object>
+          <v:shape id="_x0000_i1041" o:spt="75" type="#_x0000_t75" style="height:13.95pt;width:15pt;" o:ole="t" filled="f" o:preferrelative="t" stroked="f" coordsize="21600,21600">
+            <v:path/>
             <v:fill on="f" focussize="0,0"/>
             <v:stroke on="f"/>
             <v:imagedata r:id="rId37" o:title=""/>
@@ -894,14 +930,16 @@
             <w10:wrap type="none"/>
             <w10:anchorlock/>
           </v:shape>
-          <o:OLEObject Type="Embed" ProgID="Equation.KSEE3" ShapeID="_x0000_i1043" DrawAspect="Content" ObjectID="_1468075741" r:id="rId36">
-            <o:LockedField>false</o:LockedField>
-          </o:OLEObject>
-        </w:object>
-      </w:r>
-      <w:r>
-        <w:rPr>
-          <w:rFonts w:hint="eastAsia"/>
+          <o:OLEObject Type="Embed" ProgID="Equation.KSEE3" ShapeID="_x0000_i1041" DrawAspect="Content" ObjectID="_1468075741" r:id="rId36">
+            <o:LockedField>false</o:LockedField>
+          </o:OLEObject>
+        </w:object>
+      </w:r>
+      <w:r>
+        <w:rPr>
+          <w:rFonts w:hint="eastAsia"/>
+          <w:sz w:val="21"/>
+          <w:szCs w:val="21"/>
           <w:lang w:val="en-US" w:eastAsia="zh-CN"/>
         </w:rPr>
         <w:t>，所以总的吸收横截面为</w:t>
@@ -911,10 +949,13 @@
         <w:rPr>
           <w:rFonts w:hint="eastAsia"/>
           <w:position w:val="-12"/>
-          <w:lang w:val="en-US" w:eastAsia="zh-CN"/>
-        </w:rPr>
-        <w:object>
-          <v:shape id="_x0000_i1044" o:spt="75" type="#_x0000_t75" style="height:19pt;width:39pt;" o:ole="t" filled="f" o:preferrelative="t" stroked="f" coordsize="21600,21600">
+          <w:sz w:val="21"/>
+          <w:szCs w:val="21"/>
+          <w:lang w:val="en-US" w:eastAsia="zh-CN"/>
+        </w:rPr>
+        <w:object>
+          <v:shape id="_x0000_i1042" o:spt="75" type="#_x0000_t75" style="height:19pt;width:39pt;" o:ole="t" filled="f" o:preferrelative="t" stroked="f" coordsize="21600,21600">
+            <v:path/>
             <v:fill on="f" focussize="0,0"/>
             <v:stroke on="f"/>
             <v:imagedata r:id="rId39" o:title=""/>
@@ -922,7 +963,7 @@
             <w10:wrap type="none"/>
             <w10:anchorlock/>
           </v:shape>
-          <o:OLEObject Type="Embed" ProgID="Equation.KSEE3" ShapeID="_x0000_i1044" DrawAspect="Content" ObjectID="_1468075742" r:id="rId38">
+          <o:OLEObject Type="Embed" ProgID="Equation.KSEE3" ShapeID="_x0000_i1042" DrawAspect="Content" ObjectID="_1468075742" r:id="rId38">
             <o:LockedField>false</o:LockedField>
           </o:OLEObject>
         </w:object>
@@ -931,6 +972,8 @@
       <w:r>
         <w:rPr>
           <w:rFonts w:hint="eastAsia"/>
+          <w:sz w:val="21"/>
+          <w:szCs w:val="21"/>
           <w:lang w:val="en-US" w:eastAsia="zh-CN"/>
         </w:rPr>
         <w:t>。如果我们沿着射线的方向随机地发射一个光子通过立方体，则该光子被吸收的概率等于总的吸收横截面积除以立方体的横截面积</w:t>
@@ -939,10 +982,13 @@
         <w:rPr>
           <w:rFonts w:hint="eastAsia"/>
           <w:position w:val="-4"/>
-          <w:lang w:val="en-US" w:eastAsia="zh-CN"/>
-        </w:rPr>
-        <w:object>
-          <v:shape id="_x0000_i1045" o:spt="75" type="#_x0000_t75" style="height:13pt;width:13pt;" o:ole="t" filled="f" o:preferrelative="t" stroked="f" coordsize="21600,21600">
+          <w:sz w:val="21"/>
+          <w:szCs w:val="21"/>
+          <w:lang w:val="en-US" w:eastAsia="zh-CN"/>
+        </w:rPr>
+        <w:object>
+          <v:shape id="_x0000_i1043" o:spt="75" type="#_x0000_t75" style="height:13pt;width:13pt;" o:ole="t" filled="f" o:preferrelative="t" stroked="f" coordsize="21600,21600">
+            <v:path/>
             <v:fill on="f" focussize="0,0"/>
             <v:stroke on="f"/>
             <v:imagedata r:id="rId41" o:title=""/>
@@ -950,14 +996,16 @@
             <w10:wrap type="none"/>
             <w10:anchorlock/>
           </v:shape>
-          <o:OLEObject Type="Embed" ProgID="Equation.KSEE3" ShapeID="_x0000_i1045" DrawAspect="Content" ObjectID="_1468075743" r:id="rId40">
-            <o:LockedField>false</o:LockedField>
-          </o:OLEObject>
-        </w:object>
-      </w:r>
-      <w:r>
-        <w:rPr>
-          <w:rFonts w:hint="eastAsia"/>
+          <o:OLEObject Type="Embed" ProgID="Equation.KSEE3" ShapeID="_x0000_i1043" DrawAspect="Content" ObjectID="_1468075743" r:id="rId40">
+            <o:LockedField>false</o:LockedField>
+          </o:OLEObject>
+        </w:object>
+      </w:r>
+      <w:r>
+        <w:rPr>
+          <w:rFonts w:hint="eastAsia"/>
+          <w:sz w:val="21"/>
+          <w:szCs w:val="21"/>
           <w:lang w:val="en-US" w:eastAsia="zh-CN"/>
         </w:rPr>
         <w:t>，也就是</w:t>
@@ -967,10 +1015,12 @@
         <w:rPr>
           <w:rFonts w:hint="eastAsia"/>
           <w:position w:val="-12"/>
-          <w:lang w:val="en-US" w:eastAsia="zh-CN"/>
-        </w:rPr>
-        <w:object>
-          <v:shape id="_x0000_i1046" o:spt="75" alt="" type="#_x0000_t75" style="height:19pt;width:31pt;" o:ole="t" filled="f" o:preferrelative="t" stroked="f" coordsize="21600,21600">
+          <w:sz w:val="21"/>
+          <w:szCs w:val="21"/>
+          <w:lang w:val="en-US" w:eastAsia="zh-CN"/>
+        </w:rPr>
+        <w:object>
+          <v:shape id="_x0000_i1044" o:spt="75" type="#_x0000_t75" style="height:19pt;width:31pt;" o:ole="t" filled="f" o:preferrelative="t" stroked="f" coordsize="21600,21600">
             <v:path/>
             <v:fill on="f" focussize="0,0"/>
             <v:stroke on="f"/>
@@ -979,7 +1029,7 @@
             <w10:wrap type="none"/>
             <w10:anchorlock/>
           </v:shape>
-          <o:OLEObject Type="Embed" ProgID="Equation.KSEE3" ShapeID="_x0000_i1046" DrawAspect="Content" ObjectID="_1468075744" r:id="rId42">
+          <o:OLEObject Type="Embed" ProgID="Equation.KSEE3" ShapeID="_x0000_i1044" DrawAspect="Content" ObjectID="_1468075744" r:id="rId42">
             <o:LockedField>false</o:LockedField>
           </o:OLEObject>
         </w:object>
@@ -988,6 +1038,8 @@
       <w:r>
         <w:rPr>
           <w:rFonts w:hint="eastAsia"/>
+          <w:sz w:val="21"/>
+          <w:szCs w:val="21"/>
           <w:lang w:val="en-US" w:eastAsia="zh-CN"/>
         </w:rPr>
         <w:t>，与横截面无光。这就是说一道能量为</w:t>
@@ -996,10 +1048,13 @@
         <w:rPr>
           <w:rFonts w:hint="eastAsia"/>
           <w:position w:val="-12"/>
-          <w:lang w:val="en-US" w:eastAsia="zh-CN"/>
-        </w:rPr>
-        <w:object>
-          <v:shape id="_x0000_i1047" o:spt="75" type="#_x0000_t75" style="height:19pt;width:15pt;" o:ole="t" filled="f" o:preferrelative="t" stroked="f" coordsize="21600,21600">
+          <w:sz w:val="21"/>
+          <w:szCs w:val="21"/>
+          <w:lang w:val="en-US" w:eastAsia="zh-CN"/>
+        </w:rPr>
+        <w:object>
+          <v:shape id="_x0000_i1045" o:spt="75" type="#_x0000_t75" style="height:19pt;width:15pt;" o:ole="t" filled="f" o:preferrelative="t" stroked="f" coordsize="21600,21600">
+            <v:path/>
             <v:fill on="f" focussize="0,0"/>
             <v:stroke on="f"/>
             <v:imagedata r:id="rId45" o:title=""/>
@@ -1007,14 +1062,16 @@
             <w10:wrap type="none"/>
             <w10:anchorlock/>
           </v:shape>
-          <o:OLEObject Type="Embed" ProgID="Equation.KSEE3" ShapeID="_x0000_i1047" DrawAspect="Content" ObjectID="_1468075745" r:id="rId44">
-            <o:LockedField>false</o:LockedField>
-          </o:OLEObject>
-        </w:object>
-      </w:r>
-      <w:r>
-        <w:rPr>
-          <w:rFonts w:hint="eastAsia"/>
+          <o:OLEObject Type="Embed" ProgID="Equation.KSEE3" ShapeID="_x0000_i1045" DrawAspect="Content" ObjectID="_1468075745" r:id="rId44">
+            <o:LockedField>false</o:LockedField>
+          </o:OLEObject>
+        </w:object>
+      </w:r>
+      <w:r>
+        <w:rPr>
+          <w:rFonts w:hint="eastAsia"/>
+          <w:sz w:val="21"/>
+          <w:szCs w:val="21"/>
           <w:lang w:val="en-US" w:eastAsia="zh-CN"/>
         </w:rPr>
         <w:t>的光束通过距离为</w:t>
@@ -1023,10 +1080,12 @@
         <w:rPr>
           <w:rFonts w:hint="eastAsia"/>
           <w:position w:val="-6"/>
-          <w:lang w:val="en-US" w:eastAsia="zh-CN"/>
-        </w:rPr>
-        <w:object>
-          <v:shape id="_x0000_i1048" o:spt="75" type="#_x0000_t75" style="height:13.95pt;width:15pt;" o:ole="t" filled="f" o:preferrelative="t" stroked="f" coordsize="21600,21600">
+          <w:sz w:val="21"/>
+          <w:szCs w:val="21"/>
+          <w:lang w:val="en-US" w:eastAsia="zh-CN"/>
+        </w:rPr>
+        <w:object>
+          <v:shape id="_x0000_i1046" o:spt="75" type="#_x0000_t75" style="height:13.95pt;width:15pt;" o:ole="t" filled="f" o:preferrelative="t" stroked="f" coordsize="21600,21600">
             <v:path/>
             <v:fill on="f" focussize="0,0"/>
             <v:stroke on="f"/>
@@ -1035,14 +1094,16 @@
             <w10:wrap type="none"/>
             <w10:anchorlock/>
           </v:shape>
-          <o:OLEObject Type="Embed" ProgID="Equation.KSEE3" ShapeID="_x0000_i1048" DrawAspect="Content" ObjectID="_1468075746" r:id="rId46">
-            <o:LockedField>false</o:LockedField>
-          </o:OLEObject>
-        </w:object>
-      </w:r>
-      <w:r>
-        <w:rPr>
-          <w:rFonts w:hint="eastAsia"/>
+          <o:OLEObject Type="Embed" ProgID="Equation.KSEE3" ShapeID="_x0000_i1046" DrawAspect="Content" ObjectID="_1468075746" r:id="rId46">
+            <o:LockedField>false</o:LockedField>
+          </o:OLEObject>
+        </w:object>
+      </w:r>
+      <w:r>
+        <w:rPr>
+          <w:rFonts w:hint="eastAsia"/>
+          <w:sz w:val="21"/>
+          <w:szCs w:val="21"/>
           <w:lang w:val="en-US" w:eastAsia="zh-CN"/>
         </w:rPr>
         <w:t>的介质，它被吸收的能量比为</w:t>
@@ -1051,10 +1112,12 @@
         <w:rPr>
           <w:rFonts w:hint="eastAsia"/>
           <w:position w:val="-12"/>
-          <w:lang w:val="en-US" w:eastAsia="zh-CN"/>
-        </w:rPr>
-        <w:object>
-          <v:shape id="_x0000_i1049" o:spt="75" type="#_x0000_t75" style="height:19pt;width:31pt;" o:ole="t" filled="f" o:preferrelative="t" stroked="f" coordsize="21600,21600">
+          <w:sz w:val="21"/>
+          <w:szCs w:val="21"/>
+          <w:lang w:val="en-US" w:eastAsia="zh-CN"/>
+        </w:rPr>
+        <w:object>
+          <v:shape id="_x0000_i1047" o:spt="75" type="#_x0000_t75" style="height:19pt;width:31pt;" o:ole="t" filled="f" o:preferrelative="t" stroked="f" coordsize="21600,21600">
             <v:path/>
             <v:fill on="f" focussize="0,0"/>
             <v:stroke on="f"/>
@@ -1063,14 +1126,16 @@
             <w10:wrap type="none"/>
             <w10:anchorlock/>
           </v:shape>
-          <o:OLEObject Type="Embed" ProgID="Equation.KSEE3" ShapeID="_x0000_i1049" DrawAspect="Content" ObjectID="_1468075747" r:id="rId47">
-            <o:LockedField>false</o:LockedField>
-          </o:OLEObject>
-        </w:object>
-      </w:r>
-      <w:r>
-        <w:rPr>
-          <w:rFonts w:hint="eastAsia"/>
+          <o:OLEObject Type="Embed" ProgID="Equation.KSEE3" ShapeID="_x0000_i1047" DrawAspect="Content" ObjectID="_1468075747" r:id="rId47">
+            <o:LockedField>false</o:LockedField>
+          </o:OLEObject>
+        </w:object>
+      </w:r>
+      <w:r>
+        <w:rPr>
+          <w:rFonts w:hint="eastAsia"/>
+          <w:sz w:val="21"/>
+          <w:szCs w:val="21"/>
           <w:lang w:val="en-US" w:eastAsia="zh-CN"/>
         </w:rPr>
         <w:t>。用公式方式表示为：</w:t>
@@ -1081,17 +1146,23 @@
         <w:ind w:firstLine="420" w:firstLineChars="0"/>
         <w:rPr>
           <w:rFonts w:hint="eastAsia"/>
-          <w:lang w:val="en-US" w:eastAsia="zh-CN"/>
-        </w:rPr>
-      </w:pPr>
+          <w:sz w:val="21"/>
+          <w:szCs w:val="21"/>
+          <w:lang w:val="en-US" w:eastAsia="zh-CN"/>
+        </w:rPr>
+      </w:pPr>
+      <w:bookmarkStart w:id="3" w:name="OLE_LINK5"/>
       <w:r>
         <w:rPr>
           <w:rFonts w:hint="eastAsia"/>
           <w:position w:val="-32"/>
-          <w:lang w:val="en-US" w:eastAsia="zh-CN"/>
-        </w:rPr>
-        <w:object>
-          <v:shape id="_x0000_i1050" o:spt="75" type="#_x0000_t75" style="height:38pt;width:67.95pt;" o:ole="t" filled="f" o:preferrelative="t" stroked="f" coordsize="21600,21600">
+          <w:sz w:val="21"/>
+          <w:szCs w:val="21"/>
+          <w:lang w:val="en-US" w:eastAsia="zh-CN"/>
+        </w:rPr>
+        <w:object>
+          <v:shape id="_x0000_i1048" o:spt="75" type="#_x0000_t75" style="height:38pt;width:67.95pt;" o:ole="t" filled="f" o:preferrelative="t" stroked="f" coordsize="21600,21600">
+            <v:path/>
             <v:fill on="f" focussize="0,0"/>
             <v:stroke on="f"/>
             <v:imagedata r:id="rId49" o:title=""/>
@@ -1099,97 +1170,118 @@
             <w10:wrap type="none"/>
             <w10:anchorlock/>
           </v:shape>
-          <o:OLEObject Type="Embed" ProgID="Equation.KSEE3" ShapeID="_x0000_i1050" DrawAspect="Content" ObjectID="_1468075748" r:id="rId48">
-            <o:LockedField>false</o:LockedField>
-          </o:OLEObject>
-        </w:object>
-      </w:r>
-      <w:r>
-        <w:rPr>
-          <w:rFonts w:hint="eastAsia"/>
+          <o:OLEObject Type="Embed" ProgID="Equation.KSEE3" ShapeID="_x0000_i1048" DrawAspect="Content" ObjectID="_1468075748" r:id="rId48">
+            <o:LockedField>false</o:LockedField>
+          </o:OLEObject>
+        </w:object>
+      </w:r>
+      <w:bookmarkEnd w:id="3"/>
+      <w:r>
+        <w:rPr>
+          <w:rFonts w:hint="eastAsia"/>
+          <w:sz w:val="21"/>
+          <w:szCs w:val="21"/>
           <w:lang w:val="en-US" w:eastAsia="zh-CN"/>
         </w:rPr>
         <w:tab/>
-        <w:t/>
-      </w:r>
-      <w:r>
-        <w:rPr>
-          <w:rFonts w:hint="eastAsia"/>
+      </w:r>
+      <w:r>
+        <w:rPr>
+          <w:rFonts w:hint="eastAsia"/>
+          <w:sz w:val="21"/>
+          <w:szCs w:val="21"/>
           <w:lang w:val="en-US" w:eastAsia="zh-CN"/>
         </w:rPr>
         <w:tab/>
-        <w:t/>
-      </w:r>
-      <w:r>
-        <w:rPr>
-          <w:rFonts w:hint="eastAsia"/>
+      </w:r>
+      <w:r>
+        <w:rPr>
+          <w:rFonts w:hint="eastAsia"/>
+          <w:sz w:val="21"/>
+          <w:szCs w:val="21"/>
           <w:lang w:val="en-US" w:eastAsia="zh-CN"/>
         </w:rPr>
         <w:tab/>
-        <w:t/>
-      </w:r>
-      <w:r>
-        <w:rPr>
-          <w:rFonts w:hint="eastAsia"/>
+      </w:r>
+      <w:r>
+        <w:rPr>
+          <w:rFonts w:hint="eastAsia"/>
+          <w:sz w:val="21"/>
+          <w:szCs w:val="21"/>
           <w:lang w:val="en-US" w:eastAsia="zh-CN"/>
         </w:rPr>
         <w:tab/>
-        <w:t/>
-      </w:r>
-      <w:r>
-        <w:rPr>
-          <w:rFonts w:hint="eastAsia"/>
+      </w:r>
+      <w:r>
+        <w:rPr>
+          <w:rFonts w:hint="eastAsia"/>
+          <w:sz w:val="21"/>
+          <w:szCs w:val="21"/>
           <w:lang w:val="en-US" w:eastAsia="zh-CN"/>
         </w:rPr>
         <w:tab/>
-        <w:t/>
-      </w:r>
-      <w:r>
-        <w:rPr>
-          <w:rFonts w:hint="eastAsia"/>
+      </w:r>
+      <w:r>
+        <w:rPr>
+          <w:rFonts w:hint="eastAsia"/>
+          <w:sz w:val="21"/>
+          <w:szCs w:val="21"/>
           <w:lang w:val="en-US" w:eastAsia="zh-CN"/>
         </w:rPr>
         <w:tab/>
-        <w:t/>
-      </w:r>
-      <w:r>
-        <w:rPr>
-          <w:rFonts w:hint="eastAsia"/>
+      </w:r>
+      <w:r>
+        <w:rPr>
+          <w:rFonts w:hint="eastAsia"/>
+          <w:sz w:val="21"/>
+          <w:szCs w:val="21"/>
           <w:lang w:val="en-US" w:eastAsia="zh-CN"/>
         </w:rPr>
         <w:tab/>
-        <w:t/>
-      </w:r>
-      <w:r>
-        <w:rPr>
-          <w:rFonts w:hint="eastAsia"/>
+      </w:r>
+      <w:r>
+        <w:rPr>
+          <w:rFonts w:hint="eastAsia"/>
+          <w:sz w:val="21"/>
+          <w:szCs w:val="21"/>
           <w:lang w:val="en-US" w:eastAsia="zh-CN"/>
         </w:rPr>
         <w:tab/>
-        <w:t/>
-      </w:r>
-      <w:r>
-        <w:rPr>
-          <w:rFonts w:hint="eastAsia"/>
+      </w:r>
+      <w:r>
+        <w:rPr>
+          <w:rFonts w:hint="eastAsia"/>
+          <w:sz w:val="21"/>
+          <w:szCs w:val="21"/>
           <w:lang w:val="en-US" w:eastAsia="zh-CN"/>
         </w:rPr>
         <w:tab/>
-        <w:t/>
-      </w:r>
-      <w:r>
-        <w:rPr>
-          <w:rFonts w:hint="eastAsia"/>
+      </w:r>
+      <w:r>
+        <w:rPr>
+          <w:rFonts w:hint="eastAsia"/>
+          <w:sz w:val="21"/>
+          <w:szCs w:val="21"/>
           <w:lang w:val="en-US" w:eastAsia="zh-CN"/>
         </w:rPr>
         <w:tab/>
-        <w:t/>
-      </w:r>
-      <w:r>
-        <w:rPr>
-          <w:rFonts w:hint="eastAsia"/>
+      </w:r>
+      <w:r>
+        <w:rPr>
+          <w:rFonts w:hint="eastAsia"/>
+          <w:sz w:val="21"/>
+          <w:szCs w:val="21"/>
           <w:lang w:val="en-US" w:eastAsia="zh-CN"/>
         </w:rPr>
         <w:tab/>
+      </w:r>
+      <w:r>
+        <w:rPr>
+          <w:rFonts w:hint="eastAsia"/>
+          <w:sz w:val="21"/>
+          <w:szCs w:val="21"/>
+          <w:lang w:val="en-US" w:eastAsia="zh-CN"/>
+        </w:rPr>
         <w:t>(2)</w:t>
       </w:r>
     </w:p>
@@ -1198,158 +1290,246 @@
         <w:ind w:firstLine="0" w:firstLineChars="0"/>
         <w:rPr>
           <w:rFonts w:hint="eastAsia"/>
-          <w:lang w:val="en-US" w:eastAsia="zh-CN"/>
-        </w:rPr>
-      </w:pPr>
-      <w:r>
-        <w:rPr>
-          <w:rFonts w:hint="eastAsia"/>
-          <w:lang w:val="en-US" w:eastAsia="zh-CN"/>
-        </w:rPr>
-        <w:t>通过求解该微分方程可以得到辐射辉度通过全部距离</w:t>
+          <w:sz w:val="21"/>
+          <w:szCs w:val="21"/>
+          <w:lang w:val="en-US" w:eastAsia="zh-CN"/>
+        </w:rPr>
+      </w:pPr>
+      <w:r>
+        <w:rPr>
+          <w:rFonts w:hint="eastAsia"/>
+          <w:sz w:val="21"/>
+          <w:szCs w:val="21"/>
+          <w:lang w:val="en-US" w:eastAsia="zh-CN"/>
+        </w:rPr>
+        <w:t>假设</w:t>
+      </w:r>
+      <w:r>
+        <w:rPr>
+          <w:rFonts w:hint="eastAsia"/>
+          <w:position w:val="-12"/>
+          <w:sz w:val="21"/>
+          <w:szCs w:val="21"/>
+          <w:lang w:val="en-US" w:eastAsia="zh-CN"/>
+        </w:rPr>
+        <w:object>
+          <v:shape id="_x0000_i1049" o:spt="75" type="#_x0000_t75" style="height:19pt;width:19pt;" o:ole="t" filled="f" o:preferrelative="t" stroked="f" coordsize="21600,21600">
+            <v:path/>
+            <v:fill on="f" focussize="0,0"/>
+            <v:stroke on="f"/>
+            <v:imagedata r:id="rId51" o:title=""/>
+            <o:lock v:ext="edit" aspectratio="t"/>
+            <w10:wrap type="none"/>
+            <w10:anchorlock/>
+          </v:shape>
+          <o:OLEObject Type="Embed" ProgID="Equation.KSEE3" ShapeID="_x0000_i1049" DrawAspect="Content" ObjectID="_1468075749" r:id="rId50">
+            <o:LockedField>false</o:LockedField>
+          </o:OLEObject>
+        </w:object>
+      </w:r>
+      <w:r>
+        <w:rPr>
+          <w:rFonts w:hint="eastAsia"/>
+          <w:sz w:val="21"/>
+          <w:szCs w:val="21"/>
+          <w:lang w:val="en-US" w:eastAsia="zh-CN"/>
+        </w:rPr>
+        <w:t>是常量，求解该微分方程可以得到光经过全部距离</w:t>
       </w:r>
       <w:r>
         <w:rPr>
           <w:rFonts w:hint="eastAsia"/>
           <w:position w:val="-6"/>
-          <w:lang w:val="en-US" w:eastAsia="zh-CN"/>
-        </w:rPr>
-        <w:object>
-          <v:shape id="_x0000_i1051" o:spt="75" type="#_x0000_t75" style="height:11pt;width:10pt;" o:ole="t" filled="f" o:preferrelative="t" stroked="f" coordsize="21600,21600">
-            <v:fill on="f" focussize="0,0"/>
-            <v:stroke on="f"/>
-            <v:imagedata r:id="rId51" o:title=""/>
-            <o:lock v:ext="edit" aspectratio="t"/>
-            <w10:wrap type="none"/>
-            <w10:anchorlock/>
-          </v:shape>
-          <o:OLEObject Type="Embed" ProgID="Equation.KSEE3" ShapeID="_x0000_i1051" DrawAspect="Content" ObjectID="_1468075749" r:id="rId50">
-            <o:LockedField>false</o:LockedField>
-          </o:OLEObject>
-        </w:object>
-      </w:r>
-      <w:r>
-        <w:rPr>
-          <w:rFonts w:hint="eastAsia"/>
-          <w:lang w:val="en-US" w:eastAsia="zh-CN"/>
-        </w:rPr>
-        <w:t>后的辐射辉度值：</w:t>
-      </w:r>
-    </w:p>
-    <w:p>
-      <w:pPr>
-        <w:ind w:firstLine="420" w:firstLineChars="0"/>
-        <w:rPr>
-          <w:rFonts w:hint="eastAsia"/>
-          <w:lang w:val="en-US" w:eastAsia="zh-CN"/>
-        </w:rPr>
-      </w:pPr>
+          <w:sz w:val="21"/>
+          <w:szCs w:val="21"/>
+          <w:lang w:val="en-US" w:eastAsia="zh-CN"/>
+        </w:rPr>
+        <w:object>
+          <v:shape id="_x0000_i1050" o:spt="75" type="#_x0000_t75" style="height:11pt;width:10pt;" o:ole="t" filled="f" o:preferrelative="t" stroked="f" coordsize="21600,21600">
+            <v:path/>
+            <v:fill on="f" focussize="0,0"/>
+            <v:stroke on="f"/>
+            <v:imagedata r:id="rId53" o:title=""/>
+            <o:lock v:ext="edit" aspectratio="t"/>
+            <w10:wrap type="none"/>
+            <w10:anchorlock/>
+          </v:shape>
+          <o:OLEObject Type="Embed" ProgID="Equation.KSEE3" ShapeID="_x0000_i1050" DrawAspect="Content" ObjectID="_1468075750" r:id="rId52">
+            <o:LockedField>false</o:LockedField>
+          </o:OLEObject>
+        </w:object>
+      </w:r>
+      <w:r>
+        <w:rPr>
+          <w:rFonts w:hint="eastAsia"/>
+          <w:sz w:val="21"/>
+          <w:szCs w:val="21"/>
+          <w:lang w:val="en-US" w:eastAsia="zh-CN"/>
+        </w:rPr>
+        <w:t>后被吸收的</w:t>
+      </w:r>
+      <w:bookmarkStart w:id="4" w:name="OLE_LINK4"/>
+      <w:r>
+        <w:rPr>
+          <w:rFonts w:hint="eastAsia"/>
+          <w:sz w:val="21"/>
+          <w:szCs w:val="21"/>
+          <w:lang w:val="en-US" w:eastAsia="zh-CN"/>
+        </w:rPr>
+        <w:t>辐射辉度</w:t>
+      </w:r>
+      <w:bookmarkEnd w:id="4"/>
+      <w:r>
+        <w:rPr>
+          <w:rFonts w:hint="eastAsia"/>
+          <w:sz w:val="21"/>
+          <w:szCs w:val="21"/>
+          <w:lang w:val="en-US" w:eastAsia="zh-CN"/>
+        </w:rPr>
+        <w:t>值(radiance)：</w:t>
+      </w:r>
+    </w:p>
+    <w:p>
+      <w:pPr>
+        <w:ind w:firstLine="420" w:firstLineChars="0"/>
+        <w:rPr>
+          <w:rFonts w:hint="eastAsia"/>
+          <w:sz w:val="21"/>
+          <w:szCs w:val="21"/>
+          <w:lang w:val="en-US" w:eastAsia="zh-CN"/>
+        </w:rPr>
+      </w:pPr>
+      <w:bookmarkStart w:id="5" w:name="OLE_LINK6"/>
       <w:r>
         <w:rPr>
           <w:rFonts w:hint="eastAsia"/>
           <w:position w:val="-12"/>
-          <w:lang w:val="en-US" w:eastAsia="zh-CN"/>
-        </w:rPr>
-        <w:object>
-          <v:shape id="_x0000_i1052" o:spt="75" type="#_x0000_t75" style="height:21pt;width:81pt;" o:ole="t" filled="f" o:preferrelative="t" stroked="f" coordsize="21600,21600">
-            <v:fill on="f" focussize="0,0"/>
-            <v:stroke on="f"/>
-            <v:imagedata r:id="rId53" o:title=""/>
-            <o:lock v:ext="edit" aspectratio="t"/>
-            <w10:wrap type="none"/>
-            <w10:anchorlock/>
-          </v:shape>
-          <o:OLEObject Type="Embed" ProgID="Equation.KSEE3" ShapeID="_x0000_i1052" DrawAspect="Content" ObjectID="_1468075750" r:id="rId52">
-            <o:LockedField>false</o:LockedField>
-          </o:OLEObject>
-        </w:object>
-      </w:r>
-      <w:r>
-        <w:rPr>
-          <w:rFonts w:hint="eastAsia"/>
+          <w:sz w:val="21"/>
+          <w:szCs w:val="21"/>
+          <w:lang w:val="en-US" w:eastAsia="zh-CN"/>
+        </w:rPr>
+        <w:object>
+          <v:shape id="_x0000_i1051" o:spt="75" type="#_x0000_t75" style="height:21pt;width:81pt;" o:ole="t" filled="f" o:preferrelative="t" stroked="f" coordsize="21600,21600">
+            <v:path/>
+            <v:fill on="f" focussize="0,0"/>
+            <v:stroke on="f"/>
+            <v:imagedata r:id="rId55" o:title=""/>
+            <o:lock v:ext="edit" aspectratio="t"/>
+            <w10:wrap type="none"/>
+            <w10:anchorlock/>
+          </v:shape>
+          <o:OLEObject Type="Embed" ProgID="Equation.KSEE3" ShapeID="_x0000_i1051" DrawAspect="Content" ObjectID="_1468075751" r:id="rId54">
+            <o:LockedField>false</o:LockedField>
+          </o:OLEObject>
+        </w:object>
+      </w:r>
+      <w:bookmarkEnd w:id="5"/>
+      <w:r>
+        <w:rPr>
+          <w:rFonts w:hint="eastAsia"/>
+          <w:sz w:val="21"/>
+          <w:szCs w:val="21"/>
           <w:lang w:val="en-US" w:eastAsia="zh-CN"/>
         </w:rPr>
         <w:tab/>
-        <w:t/>
-      </w:r>
-      <w:r>
-        <w:rPr>
-          <w:rFonts w:hint="eastAsia"/>
+      </w:r>
+      <w:r>
+        <w:rPr>
+          <w:rFonts w:hint="eastAsia"/>
+          <w:sz w:val="21"/>
+          <w:szCs w:val="21"/>
           <w:lang w:val="en-US" w:eastAsia="zh-CN"/>
         </w:rPr>
         <w:tab/>
-        <w:t/>
-      </w:r>
-      <w:r>
-        <w:rPr>
-          <w:rFonts w:hint="eastAsia"/>
+      </w:r>
+      <w:r>
+        <w:rPr>
+          <w:rFonts w:hint="eastAsia"/>
+          <w:sz w:val="21"/>
+          <w:szCs w:val="21"/>
           <w:lang w:val="en-US" w:eastAsia="zh-CN"/>
         </w:rPr>
         <w:tab/>
-        <w:t/>
-      </w:r>
-      <w:r>
-        <w:rPr>
-          <w:rFonts w:hint="eastAsia"/>
+      </w:r>
+      <w:r>
+        <w:rPr>
+          <w:rFonts w:hint="eastAsia"/>
+          <w:sz w:val="21"/>
+          <w:szCs w:val="21"/>
           <w:lang w:val="en-US" w:eastAsia="zh-CN"/>
         </w:rPr>
         <w:tab/>
-        <w:t/>
-      </w:r>
-      <w:r>
-        <w:rPr>
-          <w:rFonts w:hint="eastAsia"/>
+      </w:r>
+      <w:r>
+        <w:rPr>
+          <w:rFonts w:hint="eastAsia"/>
+          <w:sz w:val="21"/>
+          <w:szCs w:val="21"/>
           <w:lang w:val="en-US" w:eastAsia="zh-CN"/>
         </w:rPr>
         <w:tab/>
-        <w:t/>
-      </w:r>
-      <w:r>
-        <w:rPr>
-          <w:rFonts w:hint="eastAsia"/>
+      </w:r>
+      <w:r>
+        <w:rPr>
+          <w:rFonts w:hint="eastAsia"/>
+          <w:sz w:val="21"/>
+          <w:szCs w:val="21"/>
           <w:lang w:val="en-US" w:eastAsia="zh-CN"/>
         </w:rPr>
         <w:tab/>
-        <w:t/>
-      </w:r>
-      <w:r>
-        <w:rPr>
-          <w:rFonts w:hint="eastAsia"/>
+      </w:r>
+      <w:r>
+        <w:rPr>
+          <w:rFonts w:hint="eastAsia"/>
+          <w:sz w:val="21"/>
+          <w:szCs w:val="21"/>
           <w:lang w:val="en-US" w:eastAsia="zh-CN"/>
         </w:rPr>
         <w:tab/>
-        <w:t/>
-      </w:r>
-      <w:r>
-        <w:rPr>
-          <w:rFonts w:hint="eastAsia"/>
+      </w:r>
+      <w:r>
+        <w:rPr>
+          <w:rFonts w:hint="eastAsia"/>
+          <w:sz w:val="21"/>
+          <w:szCs w:val="21"/>
           <w:lang w:val="en-US" w:eastAsia="zh-CN"/>
         </w:rPr>
         <w:tab/>
-        <w:t/>
-      </w:r>
-      <w:r>
-        <w:rPr>
-          <w:rFonts w:hint="eastAsia"/>
+      </w:r>
+      <w:r>
+        <w:rPr>
+          <w:rFonts w:hint="eastAsia"/>
+          <w:sz w:val="21"/>
+          <w:szCs w:val="21"/>
           <w:lang w:val="en-US" w:eastAsia="zh-CN"/>
         </w:rPr>
         <w:tab/>
-        <w:t/>
-      </w:r>
-      <w:r>
-        <w:rPr>
-          <w:rFonts w:hint="eastAsia"/>
+      </w:r>
+      <w:r>
+        <w:rPr>
+          <w:rFonts w:hint="eastAsia"/>
+          <w:sz w:val="21"/>
+          <w:szCs w:val="21"/>
           <w:lang w:val="en-US" w:eastAsia="zh-CN"/>
         </w:rPr>
         <w:tab/>
-        <w:t/>
-      </w:r>
-      <w:r>
-        <w:rPr>
-          <w:rFonts w:hint="eastAsia"/>
+      </w:r>
+      <w:r>
+        <w:rPr>
+          <w:rFonts w:hint="eastAsia"/>
+          <w:sz w:val="21"/>
+          <w:szCs w:val="21"/>
           <w:lang w:val="en-US" w:eastAsia="zh-CN"/>
         </w:rPr>
         <w:tab/>
+      </w:r>
+      <w:r>
+        <w:rPr>
+          <w:rFonts w:hint="eastAsia"/>
+          <w:sz w:val="21"/>
+          <w:szCs w:val="21"/>
+          <w:lang w:val="en-US" w:eastAsia="zh-CN"/>
+        </w:rPr>
         <w:t>(3)</w:t>
       </w:r>
     </w:p>
@@ -1358,12 +1538,16 @@
         <w:ind w:firstLine="420" w:firstLineChars="0"/>
         <w:rPr>
           <w:rFonts w:hint="eastAsia"/>
-          <w:lang w:val="en-US" w:eastAsia="zh-CN"/>
-        </w:rPr>
-      </w:pPr>
-      <w:r>
-        <w:rPr>
-          <w:rFonts w:hint="eastAsia"/>
+          <w:sz w:val="21"/>
+          <w:szCs w:val="21"/>
+          <w:lang w:val="en-US" w:eastAsia="zh-CN"/>
+        </w:rPr>
+      </w:pPr>
+      <w:r>
+        <w:rPr>
+          <w:rFonts w:hint="eastAsia"/>
+          <w:sz w:val="21"/>
+          <w:szCs w:val="21"/>
           <w:lang w:val="en-US" w:eastAsia="zh-CN"/>
         </w:rPr>
         <w:t>其中</w:t>
@@ -1372,25 +1556,30 @@
         <w:rPr>
           <w:rFonts w:hint="eastAsia"/>
           <w:position w:val="-12"/>
-          <w:lang w:val="en-US" w:eastAsia="zh-CN"/>
-        </w:rPr>
-        <w:object>
-          <v:shape id="_x0000_i1053" o:spt="75" type="#_x0000_t75" style="height:19pt;width:13.95pt;" o:ole="t" filled="f" o:preferrelative="t" stroked="f" coordsize="21600,21600">
-            <v:fill on="f" focussize="0,0"/>
-            <v:stroke on="f"/>
-            <v:imagedata r:id="rId55" o:title=""/>
-            <o:lock v:ext="edit" aspectratio="t"/>
-            <w10:wrap type="none"/>
-            <w10:anchorlock/>
-          </v:shape>
-          <o:OLEObject Type="Embed" ProgID="Equation.KSEE3" ShapeID="_x0000_i1053" DrawAspect="Content" ObjectID="_1468075751" r:id="rId54">
-            <o:LockedField>false</o:LockedField>
-          </o:OLEObject>
-        </w:object>
-      </w:r>
-      <w:r>
-        <w:rPr>
-          <w:rFonts w:hint="eastAsia"/>
+          <w:sz w:val="21"/>
+          <w:szCs w:val="21"/>
+          <w:lang w:val="en-US" w:eastAsia="zh-CN"/>
+        </w:rPr>
+        <w:object>
+          <v:shape id="_x0000_i1052" o:spt="75" type="#_x0000_t75" style="height:19pt;width:13.95pt;" o:ole="t" filled="f" o:preferrelative="t" stroked="f" coordsize="21600,21600">
+            <v:path/>
+            <v:fill on="f" focussize="0,0"/>
+            <v:stroke on="f"/>
+            <v:imagedata r:id="rId57" o:title=""/>
+            <o:lock v:ext="edit" aspectratio="t"/>
+            <w10:wrap type="none"/>
+            <w10:anchorlock/>
+          </v:shape>
+          <o:OLEObject Type="Embed" ProgID="Equation.KSEE3" ShapeID="_x0000_i1052" DrawAspect="Content" ObjectID="_1468075752" r:id="rId56">
+            <o:LockedField>false</o:LockedField>
+          </o:OLEObject>
+        </w:object>
+      </w:r>
+      <w:r>
+        <w:rPr>
+          <w:rFonts w:hint="eastAsia"/>
+          <w:sz w:val="21"/>
+          <w:szCs w:val="21"/>
           <w:lang w:val="en-US" w:eastAsia="zh-CN"/>
         </w:rPr>
         <w:t>表示初始辐射辉度。</w:t>
@@ -1401,83 +1590,2451 @@
         <w:ind w:firstLine="420" w:firstLineChars="0"/>
         <w:rPr>
           <w:rFonts w:hint="eastAsia"/>
-          <w:i/>
-          <w:iCs/>
-          <w:lang w:val="en-US" w:eastAsia="zh-CN"/>
-        </w:rPr>
-      </w:pPr>
-      <w:r>
-        <w:rPr>
-          <w:rFonts w:hint="eastAsia"/>
-          <w:i/>
-          <w:iCs/>
-          <w:lang w:val="en-US" w:eastAsia="zh-CN"/>
-        </w:rPr>
-        <w:t>注意：</w:t>
-      </w:r>
-      <w:bookmarkStart w:id="3" w:name="_GoBack"/>
-      <w:bookmarkEnd w:id="3"/>
-      <w:r>
-        <w:rPr>
-          <w:rFonts w:hint="eastAsia"/>
-          <w:i/>
-          <w:iCs/>
-          <w:lang w:val="en-US" w:eastAsia="zh-CN"/>
-        </w:rPr>
-        <w:t>后面为了使公式更加简便直观，我们省略波长符号</w:t>
-      </w:r>
-      <w:r>
-        <w:rPr>
-          <w:rFonts w:hint="eastAsia"/>
-          <w:i/>
-          <w:iCs/>
+          <w:sz w:val="21"/>
+          <w:szCs w:val="21"/>
+          <w:lang w:val="en-US" w:eastAsia="zh-CN"/>
+        </w:rPr>
+      </w:pPr>
+      <w:r>
+        <w:rPr>
+          <w:rFonts w:hint="eastAsia"/>
+          <w:sz w:val="21"/>
+          <w:szCs w:val="21"/>
+          <w:lang w:val="en-US" w:eastAsia="zh-CN"/>
+        </w:rPr>
+        <w:t>上面的公式都引入了波长参数</w:t>
+      </w:r>
+      <w:r>
+        <w:rPr>
+          <w:rFonts w:hint="eastAsia"/>
           <w:position w:val="-6"/>
-          <w:lang w:val="en-US" w:eastAsia="zh-CN"/>
-        </w:rPr>
-        <w:object>
-          <v:shape id="_x0000_i1054" o:spt="75" type="#_x0000_t75" style="height:13.95pt;width:11pt;" o:ole="t" filled="f" o:preferrelative="t" stroked="f" coordsize="21600,21600">
-            <v:fill on="f" focussize="0,0"/>
-            <v:stroke on="f"/>
-            <v:imagedata r:id="rId57" o:title=""/>
-            <o:lock v:ext="edit" aspectratio="t"/>
-            <w10:wrap type="none"/>
-            <w10:anchorlock/>
-          </v:shape>
-          <o:OLEObject Type="Embed" ProgID="Equation.KSEE3" ShapeID="_x0000_i1054" DrawAspect="Content" ObjectID="_1468075752" r:id="rId56">
-            <o:LockedField>false</o:LockedField>
-          </o:OLEObject>
-        </w:object>
-      </w:r>
-      <w:r>
-        <w:rPr>
-          <w:rFonts w:hint="eastAsia"/>
-          <w:i/>
-          <w:iCs/>
-          <w:lang w:val="en-US" w:eastAsia="zh-CN"/>
-        </w:rPr>
-        <w:t>.</w:t>
-      </w:r>
-    </w:p>
-    <w:p>
-      <w:pPr>
-        <w:ind w:firstLine="420" w:firstLineChars="0"/>
-        <w:rPr>
-          <w:rFonts w:hint="eastAsia"/>
-          <w:lang w:val="en-US" w:eastAsia="zh-CN"/>
-        </w:rPr>
-      </w:pPr>
-    </w:p>
-    <w:p>
-      <w:pPr>
-        <w:ind w:firstLine="420" w:firstLineChars="0"/>
-        <w:rPr>
-          <w:rFonts w:hint="eastAsia"/>
-          <w:lang w:val="en-US" w:eastAsia="zh-CN"/>
-        </w:rPr>
-      </w:pPr>
-      <w:r>
-        <w:rPr>
-          <w:rFonts w:hint="eastAsia"/>
+          <w:sz w:val="21"/>
+          <w:szCs w:val="21"/>
+          <w:lang w:val="en-US" w:eastAsia="zh-CN"/>
+        </w:rPr>
+        <w:object>
+          <v:shape id="_x0000_i1053" o:spt="75" type="#_x0000_t75" style="height:13.95pt;width:11pt;" o:ole="t" filled="f" o:preferrelative="t" stroked="f" coordsize="21600,21600">
+            <v:path/>
+            <v:fill on="f" focussize="0,0"/>
+            <v:stroke on="f"/>
+            <v:imagedata r:id="rId59" o:title=""/>
+            <o:lock v:ext="edit" aspectratio="t"/>
+            <w10:wrap type="none"/>
+            <w10:anchorlock/>
+          </v:shape>
+          <o:OLEObject Type="Embed" ProgID="Equation.KSEE3" ShapeID="_x0000_i1053" DrawAspect="Content" ObjectID="_1468075753" r:id="rId58">
+            <o:LockedField>false</o:LockedField>
+          </o:OLEObject>
+        </w:object>
+      </w:r>
+      <w:r>
+        <w:rPr>
+          <w:rFonts w:hint="eastAsia"/>
+          <w:sz w:val="21"/>
+          <w:szCs w:val="21"/>
+          <w:lang w:val="en-US" w:eastAsia="zh-CN"/>
+        </w:rPr>
+        <w:t>，但是在实际应用中可见光一般分解为RGB三原色来处理，所以我们要把吸光系数与RGB三原色关联在一起，也就是说</w:t>
+      </w:r>
+      <w:r>
+        <w:rPr>
+          <w:rFonts w:hint="eastAsia"/>
+          <w:position w:val="-12"/>
+          <w:sz w:val="21"/>
+          <w:szCs w:val="21"/>
+          <w:lang w:val="en-US" w:eastAsia="zh-CN"/>
+        </w:rPr>
+        <w:object>
+          <v:shape id="_x0000_i1054" o:spt="75" type="#_x0000_t75" style="height:19pt;width:19pt;" o:ole="t" filled="f" o:preferrelative="t" stroked="f" coordsize="21600,21600">
+            <v:path/>
+            <v:fill on="f" focussize="0,0"/>
+            <v:stroke on="f"/>
+            <v:imagedata r:id="rId61" o:title=""/>
+            <o:lock v:ext="edit" aspectratio="t"/>
+            <w10:wrap type="none"/>
+            <w10:anchorlock/>
+          </v:shape>
+          <o:OLEObject Type="Embed" ProgID="Equation.KSEE3" ShapeID="_x0000_i1054" DrawAspect="Content" ObjectID="_1468075754" r:id="rId60">
+            <o:LockedField>false</o:LockedField>
+          </o:OLEObject>
+        </w:object>
+      </w:r>
+      <w:r>
+        <w:rPr>
+          <w:rFonts w:hint="eastAsia"/>
+          <w:sz w:val="21"/>
+          <w:szCs w:val="21"/>
+          <w:lang w:val="en-US" w:eastAsia="zh-CN"/>
+        </w:rPr>
+        <w:t>应该定义成与RGB三原色波长有关的三维向量。一般情况下，吸光系数和波长的关系与空气粒子的浓度和属性有关：在真实户外环境下，海波越高，空气就越稀疏，粒子浓度就越低。而粒子的属性与粒子类型有关，后面会再次提及这方面的知识。因此，在这种情况下，可以移除上述公式中与波长有关的参数</w:t>
+      </w:r>
+      <w:r>
+        <w:rPr>
+          <w:rFonts w:hint="eastAsia"/>
+          <w:position w:val="-6"/>
+          <w:sz w:val="21"/>
+          <w:szCs w:val="21"/>
+          <w:lang w:val="en-US" w:eastAsia="zh-CN"/>
+        </w:rPr>
+        <w:object>
+          <v:shape id="_x0000_i1055" o:spt="75" type="#_x0000_t75" style="height:13.95pt;width:11pt;" o:ole="t" filled="f" o:preferrelative="t" stroked="f" coordsize="21600,21600">
+            <v:path/>
+            <v:fill on="f" focussize="0,0"/>
+            <v:stroke on="f"/>
+            <v:imagedata r:id="rId63" o:title=""/>
+            <o:lock v:ext="edit" aspectratio="t"/>
+            <w10:wrap type="none"/>
+            <w10:anchorlock/>
+          </v:shape>
+          <o:OLEObject Type="Embed" ProgID="Equation.KSEE3" ShapeID="_x0000_i1055" DrawAspect="Content" ObjectID="_1468075755" r:id="rId62">
+            <o:LockedField>false</o:LockedField>
+          </o:OLEObject>
+        </w:object>
+      </w:r>
+      <w:r>
+        <w:rPr>
+          <w:rFonts w:hint="eastAsia"/>
+          <w:sz w:val="21"/>
+          <w:szCs w:val="21"/>
+          <w:lang w:val="en-US" w:eastAsia="zh-CN"/>
+        </w:rPr>
+        <w:t>，将吸光函数改写成与粒子属性和位置的函数。也就是：</w:t>
+      </w:r>
+    </w:p>
+    <w:p>
+      <w:pPr>
+        <w:ind w:firstLine="420" w:firstLineChars="0"/>
+        <w:rPr>
+          <w:rFonts w:hint="eastAsia"/>
+          <w:sz w:val="21"/>
+          <w:szCs w:val="21"/>
+          <w:lang w:val="en-US" w:eastAsia="zh-CN"/>
+        </w:rPr>
+      </w:pPr>
+      <w:bookmarkStart w:id="6" w:name="OLE_LINK8"/>
+      <w:bookmarkStart w:id="7" w:name="OLE_LINK9"/>
+      <w:r>
+        <w:rPr>
+          <w:rFonts w:hint="eastAsia"/>
+          <w:position w:val="-12"/>
+          <w:sz w:val="21"/>
+          <w:szCs w:val="21"/>
+          <w:lang w:val="en-US" w:eastAsia="zh-CN"/>
+        </w:rPr>
+        <w:object>
+          <v:shape id="_x0000_i1056" o:spt="75" type="#_x0000_t75" style="height:27pt;width:114pt;" o:ole="t" filled="f" o:preferrelative="t" stroked="f" coordsize="21600,21600">
+            <v:path/>
+            <v:fill on="f" focussize="0,0"/>
+            <v:stroke on="f"/>
+            <v:imagedata r:id="rId65" o:title=""/>
+            <o:lock v:ext="edit" aspectratio="t"/>
+            <w10:wrap type="none"/>
+            <w10:anchorlock/>
+          </v:shape>
+          <o:OLEObject Type="Embed" ProgID="Equation.KSEE3" ShapeID="_x0000_i1056" DrawAspect="Content" ObjectID="_1468075756" r:id="rId64">
+            <o:LockedField>false</o:LockedField>
+          </o:OLEObject>
+        </w:object>
+      </w:r>
+      <w:bookmarkEnd w:id="6"/>
+      <w:r>
+        <w:rPr>
+          <w:rFonts w:hint="eastAsia"/>
+          <w:sz w:val="21"/>
+          <w:szCs w:val="21"/>
+          <w:lang w:val="en-US" w:eastAsia="zh-CN"/>
+        </w:rPr>
+        <w:tab/>
+      </w:r>
+      <w:r>
+        <w:rPr>
+          <w:rFonts w:hint="eastAsia"/>
+          <w:sz w:val="21"/>
+          <w:szCs w:val="21"/>
+          <w:lang w:val="en-US" w:eastAsia="zh-CN"/>
+        </w:rPr>
+        <w:tab/>
+      </w:r>
+      <w:r>
+        <w:rPr>
+          <w:rFonts w:hint="eastAsia"/>
+          <w:sz w:val="21"/>
+          <w:szCs w:val="21"/>
+          <w:lang w:val="en-US" w:eastAsia="zh-CN"/>
+        </w:rPr>
+        <w:tab/>
+      </w:r>
+      <w:r>
+        <w:rPr>
+          <w:rFonts w:hint="eastAsia"/>
+          <w:sz w:val="21"/>
+          <w:szCs w:val="21"/>
+          <w:lang w:val="en-US" w:eastAsia="zh-CN"/>
+        </w:rPr>
+        <w:tab/>
+      </w:r>
+      <w:r>
+        <w:rPr>
+          <w:rFonts w:hint="eastAsia"/>
+          <w:sz w:val="21"/>
+          <w:szCs w:val="21"/>
+          <w:lang w:val="en-US" w:eastAsia="zh-CN"/>
+        </w:rPr>
+        <w:tab/>
+      </w:r>
+      <w:r>
+        <w:rPr>
+          <w:rFonts w:hint="eastAsia"/>
+          <w:sz w:val="21"/>
+          <w:szCs w:val="21"/>
+          <w:lang w:val="en-US" w:eastAsia="zh-CN"/>
+        </w:rPr>
+        <w:tab/>
+      </w:r>
+      <w:r>
+        <w:rPr>
+          <w:rFonts w:hint="eastAsia"/>
+          <w:sz w:val="21"/>
+          <w:szCs w:val="21"/>
+          <w:lang w:val="en-US" w:eastAsia="zh-CN"/>
+        </w:rPr>
+        <w:tab/>
+      </w:r>
+      <w:r>
+        <w:rPr>
+          <w:rFonts w:hint="eastAsia"/>
+          <w:sz w:val="21"/>
+          <w:szCs w:val="21"/>
+          <w:lang w:val="en-US" w:eastAsia="zh-CN"/>
+        </w:rPr>
+        <w:tab/>
+      </w:r>
+      <w:r>
+        <w:rPr>
+          <w:rFonts w:hint="eastAsia"/>
+          <w:sz w:val="21"/>
+          <w:szCs w:val="21"/>
+          <w:lang w:val="en-US" w:eastAsia="zh-CN"/>
+        </w:rPr>
+        <w:tab/>
+      </w:r>
+      <w:r>
+        <w:rPr>
+          <w:rFonts w:hint="eastAsia"/>
+          <w:sz w:val="21"/>
+          <w:szCs w:val="21"/>
+          <w:lang w:val="en-US" w:eastAsia="zh-CN"/>
+        </w:rPr>
+        <w:t>(4)</w:t>
+      </w:r>
+    </w:p>
+    <w:bookmarkEnd w:id="7"/>
+    <w:p>
+      <w:pPr>
+        <w:ind w:firstLine="420" w:firstLineChars="0"/>
+        <w:rPr>
+          <w:rFonts w:hint="eastAsia"/>
+          <w:sz w:val="21"/>
+          <w:szCs w:val="21"/>
+          <w:lang w:val="en-US" w:eastAsia="zh-CN"/>
+        </w:rPr>
+      </w:pPr>
+      <w:r>
+        <w:rPr>
+          <w:rFonts w:hint="eastAsia"/>
+          <w:sz w:val="21"/>
+          <w:szCs w:val="21"/>
+          <w:lang w:val="en-US" w:eastAsia="zh-CN"/>
+        </w:rPr>
+        <w:t>其中A, B表示空间中的两个点；r为粒子属性，一般为常量；s表示直线AB上的点；</w:t>
+      </w:r>
+      <w:r>
+        <w:rPr>
+          <w:rFonts w:hint="eastAsia"/>
+          <w:position w:val="-12"/>
+          <w:sz w:val="21"/>
+          <w:szCs w:val="21"/>
+          <w:lang w:val="en-US" w:eastAsia="zh-CN"/>
+        </w:rPr>
+        <w:object>
+          <v:shape id="_x0000_i1057" o:spt="75" type="#_x0000_t75" style="height:19pt;width:33pt;" o:ole="t" filled="f" o:preferrelative="t" stroked="f" coordsize="21600,21600">
+            <v:path/>
+            <v:fill on="f" focussize="0,0"/>
+            <v:stroke on="f"/>
+            <v:imagedata r:id="rId67" o:title=""/>
+            <o:lock v:ext="edit" aspectratio="t"/>
+            <w10:wrap type="none"/>
+            <w10:anchorlock/>
+          </v:shape>
+          <o:OLEObject Type="Embed" ProgID="Equation.KSEE3" ShapeID="_x0000_i1057" DrawAspect="Content" ObjectID="_1468075757" r:id="rId66">
+            <o:LockedField>false</o:LockedField>
+          </o:OLEObject>
+        </w:object>
+      </w:r>
+      <w:r>
+        <w:rPr>
+          <w:rFonts w:hint="eastAsia"/>
+          <w:sz w:val="21"/>
+          <w:szCs w:val="21"/>
+          <w:lang w:val="en-US" w:eastAsia="zh-CN"/>
+        </w:rPr>
+        <w:t>表示点s处的吸光系数。项</w:t>
+      </w:r>
+      <w:r>
+        <w:rPr>
+          <w:rFonts w:hint="eastAsia"/>
+          <w:position w:val="-18"/>
+          <w:sz w:val="21"/>
+          <w:szCs w:val="21"/>
+          <w:lang w:val="en-US" w:eastAsia="zh-CN"/>
+        </w:rPr>
+        <w:object>
+          <v:shape id="_x0000_i1058" o:spt="75" type="#_x0000_t75" style="height:26pt;width:55pt;" o:ole="t" filled="f" o:preferrelative="t" stroked="f" coordsize="21600,21600">
+            <v:path/>
+            <v:fill on="f" focussize="0,0"/>
+            <v:stroke on="f"/>
+            <v:imagedata r:id="rId69" o:title=""/>
+            <o:lock v:ext="edit" aspectratio="t"/>
+            <w10:wrap type="none"/>
+            <w10:anchorlock/>
+          </v:shape>
+          <o:OLEObject Type="Embed" ProgID="Equation.KSEE3" ShapeID="_x0000_i1058" DrawAspect="Content" ObjectID="_1468075758" r:id="rId68">
+            <o:LockedField>false</o:LockedField>
+          </o:OLEObject>
+        </w:object>
+      </w:r>
+      <w:r>
+        <w:rPr>
+          <w:rFonts w:hint="eastAsia"/>
+          <w:sz w:val="21"/>
+          <w:szCs w:val="21"/>
+          <w:lang w:val="en-US" w:eastAsia="zh-CN"/>
+        </w:rPr>
+        <w:t>有一个专门的术语——</w:t>
+      </w:r>
+      <w:r>
+        <w:rPr>
+          <w:rFonts w:hint="eastAsia"/>
+          <w:b/>
+          <w:bCs/>
+          <w:sz w:val="21"/>
+          <w:szCs w:val="21"/>
+          <w:lang w:val="en-US" w:eastAsia="zh-CN"/>
+        </w:rPr>
+        <w:t>光学深度</w:t>
+      </w:r>
+      <w:r>
+        <w:rPr>
+          <w:rFonts w:hint="eastAsia"/>
+          <w:sz w:val="21"/>
+          <w:szCs w:val="21"/>
+          <w:lang w:val="en-US" w:eastAsia="zh-CN"/>
+        </w:rPr>
+        <w:t>。取出该项：</w:t>
+      </w:r>
+    </w:p>
+    <w:p>
+      <w:pPr>
+        <w:ind w:firstLine="420" w:firstLineChars="0"/>
+        <w:rPr>
+          <w:rFonts w:hint="eastAsia"/>
+          <w:sz w:val="21"/>
+          <w:szCs w:val="21"/>
+          <w:lang w:val="en-US" w:eastAsia="zh-CN"/>
+        </w:rPr>
+      </w:pPr>
+      <w:bookmarkStart w:id="8" w:name="OLE_LINK7"/>
+      <w:bookmarkStart w:id="9" w:name="OLE_LINK10"/>
+      <w:r>
+        <w:rPr>
+          <w:rFonts w:hint="eastAsia"/>
+          <w:position w:val="-18"/>
+          <w:sz w:val="21"/>
+          <w:szCs w:val="21"/>
+          <w:lang w:val="en-US" w:eastAsia="zh-CN"/>
+        </w:rPr>
+        <w:object>
+          <v:shape id="_x0000_i1059" o:spt="75" type="#_x0000_t75" style="height:26pt;width:110pt;" o:ole="t" filled="f" o:preferrelative="t" stroked="f" coordsize="21600,21600">
+            <v:path/>
+            <v:fill on="f" focussize="0,0"/>
+            <v:stroke on="f"/>
+            <v:imagedata r:id="rId71" o:title=""/>
+            <o:lock v:ext="edit" aspectratio="t"/>
+            <w10:wrap type="none"/>
+            <w10:anchorlock/>
+          </v:shape>
+          <o:OLEObject Type="Embed" ProgID="Equation.KSEE3" ShapeID="_x0000_i1059" DrawAspect="Content" ObjectID="_1468075759" r:id="rId70">
+            <o:LockedField>false</o:LockedField>
+          </o:OLEObject>
+        </w:object>
+      </w:r>
+      <w:bookmarkEnd w:id="8"/>
+      <w:r>
+        <w:rPr>
+          <w:rFonts w:hint="eastAsia"/>
+          <w:sz w:val="21"/>
+          <w:szCs w:val="21"/>
+          <w:lang w:val="en-US" w:eastAsia="zh-CN"/>
+        </w:rPr>
+        <w:t xml:space="preserve">                                        (5)</w:t>
+      </w:r>
+    </w:p>
+    <w:bookmarkEnd w:id="9"/>
+    <w:p>
+      <w:pPr>
+        <w:ind w:firstLine="420" w:firstLineChars="0"/>
+        <w:rPr>
+          <w:rFonts w:hint="eastAsia"/>
+          <w:sz w:val="21"/>
+          <w:szCs w:val="21"/>
+          <w:lang w:val="en-US" w:eastAsia="zh-CN"/>
+        </w:rPr>
+      </w:pPr>
+      <w:bookmarkStart w:id="10" w:name="OLE_LINK11"/>
+      <w:r>
+        <w:rPr>
+          <w:rFonts w:hint="eastAsia"/>
+          <w:sz w:val="21"/>
+          <w:szCs w:val="21"/>
+          <w:lang w:val="en-US" w:eastAsia="zh-CN"/>
+        </w:rPr>
+        <w:t xml:space="preserve">公式(5)的意义是计算光通过路径AB时的吸收系数。 </w:t>
+      </w:r>
+    </w:p>
+    <w:bookmarkEnd w:id="10"/>
+    <w:p>
+      <w:pPr>
+        <w:ind w:firstLine="420" w:firstLineChars="0"/>
+        <w:rPr>
+          <w:rFonts w:hint="eastAsia"/>
+          <w:sz w:val="21"/>
+          <w:szCs w:val="21"/>
+          <w:lang w:val="en-US" w:eastAsia="zh-CN"/>
+        </w:rPr>
+      </w:pPr>
+    </w:p>
+    <w:p>
+      <w:pPr>
+        <w:ind w:firstLine="420" w:firstLineChars="0"/>
+        <w:rPr>
+          <w:rFonts w:hint="eastAsia"/>
+          <w:sz w:val="21"/>
+          <w:szCs w:val="21"/>
+          <w:lang w:val="en-US" w:eastAsia="zh-CN"/>
+        </w:rPr>
+      </w:pPr>
+      <w:r>
+        <w:rPr>
+          <w:rFonts w:hint="eastAsia"/>
+          <w:sz w:val="21"/>
+          <w:szCs w:val="21"/>
+          <w:lang w:val="en-US" w:eastAsia="zh-CN"/>
+        </w:rPr>
+        <w:t>散射</w:t>
+      </w:r>
+    </w:p>
+    <w:p>
+      <w:pPr>
+        <w:ind w:firstLine="420" w:firstLineChars="0"/>
+        <w:rPr>
+          <w:rFonts w:hint="eastAsia"/>
+          <w:sz w:val="21"/>
+          <w:szCs w:val="21"/>
+          <w:lang w:val="en-US" w:eastAsia="zh-CN"/>
+        </w:rPr>
+      </w:pPr>
+      <w:r>
+        <w:rPr>
+          <w:rFonts w:hint="eastAsia"/>
+          <w:sz w:val="21"/>
+          <w:szCs w:val="21"/>
+          <w:lang w:val="en-US" w:eastAsia="zh-CN"/>
+        </w:rPr>
+        <w:t>与吸收类似，散射同样也可以用散射横截面积</w:t>
+      </w:r>
+      <w:r>
+        <w:rPr>
+          <w:rFonts w:hint="eastAsia"/>
+          <w:position w:val="-12"/>
+          <w:sz w:val="21"/>
+          <w:szCs w:val="21"/>
+          <w:lang w:val="en-US" w:eastAsia="zh-CN"/>
+        </w:rPr>
+        <w:object>
+          <v:shape id="_x0000_i1060" o:spt="75" type="#_x0000_t75" style="height:18pt;width:18pt;" o:ole="t" filled="f" o:preferrelative="t" stroked="f" coordsize="21600,21600">
+            <v:path/>
+            <v:fill on="f" focussize="0,0"/>
+            <v:stroke on="f"/>
+            <v:imagedata r:id="rId73" o:title=""/>
+            <o:lock v:ext="edit" aspectratio="t"/>
+            <w10:wrap type="none"/>
+            <w10:anchorlock/>
+          </v:shape>
+          <o:OLEObject Type="Embed" ProgID="Equation.KSEE3" ShapeID="_x0000_i1060" DrawAspect="Content" ObjectID="_1468075760" r:id="rId72">
+            <o:LockedField>false</o:LockedField>
+          </o:OLEObject>
+        </w:object>
+      </w:r>
+      <w:r>
+        <w:rPr>
+          <w:rFonts w:hint="eastAsia"/>
+          <w:sz w:val="21"/>
+          <w:szCs w:val="21"/>
+          <w:lang w:val="en-US" w:eastAsia="zh-CN"/>
+        </w:rPr>
+        <w:t xml:space="preserve">来量化。 </w:t>
+      </w:r>
+    </w:p>
+    <w:p>
+      <w:pPr>
+        <w:ind w:firstLine="420" w:firstLineChars="0"/>
+        <w:rPr>
+          <w:rFonts w:hint="eastAsia"/>
+          <w:sz w:val="21"/>
+          <w:szCs w:val="21"/>
+          <w:lang w:val="en-US" w:eastAsia="zh-CN"/>
+        </w:rPr>
+      </w:pPr>
+      <w:r>
+        <w:rPr>
+          <w:rFonts w:hint="eastAsia"/>
+          <w:sz w:val="21"/>
+          <w:szCs w:val="21"/>
+          <w:lang w:val="en-US" w:eastAsia="zh-CN"/>
+        </w:rPr>
+        <w:t>如图3所示，入射辐射辉度聚集在整个散射横截面积上，和我们之前对吸收定义的一样。所有关于散射的函数与吸收相似，这里仅仅列出它们而已。</w:t>
+      </w:r>
+    </w:p>
+    <w:p>
+      <w:pPr>
+        <w:ind w:firstLine="420" w:firstLineChars="0"/>
+        <w:rPr>
+          <w:rFonts w:hint="eastAsia"/>
+          <w:sz w:val="21"/>
+          <w:szCs w:val="21"/>
+          <w:lang w:val="en-US" w:eastAsia="zh-CN"/>
+        </w:rPr>
+      </w:pPr>
+      <w:r>
+        <w:rPr>
+          <w:rFonts w:hint="eastAsia"/>
+          <w:sz w:val="21"/>
+          <w:szCs w:val="21"/>
+          <w:lang w:val="en-US" w:eastAsia="zh-CN"/>
+        </w:rPr>
+        <w:t xml:space="preserve">  </w:t>
+      </w:r>
+      <w:r>
+        <w:rPr>
+          <w:rFonts w:hint="eastAsia"/>
+          <w:position w:val="-12"/>
+          <w:sz w:val="21"/>
+          <w:szCs w:val="21"/>
+          <w:lang w:val="en-US" w:eastAsia="zh-CN"/>
+        </w:rPr>
+        <w:t xml:space="preserve">  </w:t>
+      </w:r>
+      <w:r>
+        <w:rPr>
+          <w:rFonts w:hint="eastAsia"/>
+          <w:position w:val="-12"/>
+          <w:sz w:val="21"/>
+          <w:szCs w:val="21"/>
+          <w:lang w:val="en-US" w:eastAsia="zh-CN"/>
+        </w:rPr>
+        <w:object>
+          <v:shape id="_x0000_i1078" o:spt="75" type="#_x0000_t75" style="height:27pt;width:112pt;" o:ole="t" filled="f" o:preferrelative="t" stroked="f" coordsize="21600,21600">
+            <v:path/>
+            <v:fill on="f" focussize="0,0"/>
+            <v:stroke on="f"/>
+            <v:imagedata r:id="rId75" o:title=""/>
+            <o:lock v:ext="edit" aspectratio="t"/>
+            <w10:wrap type="none"/>
+            <w10:anchorlock/>
+          </v:shape>
+          <o:OLEObject Type="Embed" ProgID="Equation.KSEE3" ShapeID="_x0000_i1078" DrawAspect="Content" ObjectID="_1468075761" r:id="rId74">
+            <o:LockedField>false</o:LockedField>
+          </o:OLEObject>
+        </w:object>
+      </w:r>
+      <w:r>
+        <w:rPr>
+          <w:rFonts w:hint="eastAsia"/>
+          <w:sz w:val="21"/>
+          <w:szCs w:val="21"/>
+          <w:lang w:val="en-US" w:eastAsia="zh-CN"/>
+        </w:rPr>
+        <w:tab/>
+      </w:r>
+      <w:r>
+        <w:rPr>
+          <w:rFonts w:hint="eastAsia"/>
+          <w:sz w:val="21"/>
+          <w:szCs w:val="21"/>
+          <w:lang w:val="en-US" w:eastAsia="zh-CN"/>
+        </w:rPr>
+        <w:tab/>
+      </w:r>
+      <w:r>
+        <w:rPr>
+          <w:rFonts w:hint="eastAsia"/>
+          <w:sz w:val="21"/>
+          <w:szCs w:val="21"/>
+          <w:lang w:val="en-US" w:eastAsia="zh-CN"/>
+        </w:rPr>
+        <w:tab/>
+      </w:r>
+      <w:r>
+        <w:rPr>
+          <w:rFonts w:hint="eastAsia"/>
+          <w:sz w:val="21"/>
+          <w:szCs w:val="21"/>
+          <w:lang w:val="en-US" w:eastAsia="zh-CN"/>
+        </w:rPr>
+        <w:tab/>
+      </w:r>
+      <w:r>
+        <w:rPr>
+          <w:rFonts w:hint="eastAsia"/>
+          <w:sz w:val="21"/>
+          <w:szCs w:val="21"/>
+          <w:lang w:val="en-US" w:eastAsia="zh-CN"/>
+        </w:rPr>
+        <w:tab/>
+      </w:r>
+      <w:r>
+        <w:rPr>
+          <w:rFonts w:hint="eastAsia"/>
+          <w:sz w:val="21"/>
+          <w:szCs w:val="21"/>
+          <w:lang w:val="en-US" w:eastAsia="zh-CN"/>
+        </w:rPr>
+        <w:tab/>
+      </w:r>
+      <w:r>
+        <w:rPr>
+          <w:rFonts w:hint="eastAsia"/>
+          <w:sz w:val="21"/>
+          <w:szCs w:val="21"/>
+          <w:lang w:val="en-US" w:eastAsia="zh-CN"/>
+        </w:rPr>
+        <w:tab/>
+      </w:r>
+      <w:r>
+        <w:rPr>
+          <w:rFonts w:hint="eastAsia"/>
+          <w:sz w:val="21"/>
+          <w:szCs w:val="21"/>
+          <w:lang w:val="en-US" w:eastAsia="zh-CN"/>
+        </w:rPr>
+        <w:tab/>
+      </w:r>
+      <w:r>
+        <w:rPr>
+          <w:rFonts w:hint="eastAsia"/>
+          <w:sz w:val="21"/>
+          <w:szCs w:val="21"/>
+          <w:lang w:val="en-US" w:eastAsia="zh-CN"/>
+        </w:rPr>
+        <w:tab/>
+      </w:r>
+      <w:r>
+        <w:rPr>
+          <w:rFonts w:hint="eastAsia"/>
+          <w:sz w:val="21"/>
+          <w:szCs w:val="21"/>
+          <w:lang w:val="en-US" w:eastAsia="zh-CN"/>
+        </w:rPr>
+        <w:t xml:space="preserve">  (6)</w:t>
+      </w:r>
+    </w:p>
+    <w:p>
+      <w:pPr>
+        <w:ind w:firstLine="420" w:firstLineChars="0"/>
+        <w:rPr>
+          <w:rFonts w:hint="eastAsia"/>
+          <w:sz w:val="21"/>
+          <w:szCs w:val="21"/>
+          <w:lang w:val="en-US" w:eastAsia="zh-CN"/>
+        </w:rPr>
+      </w:pPr>
+      <w:r>
+        <w:rPr>
+          <w:rFonts w:hint="eastAsia"/>
+          <w:position w:val="-12"/>
+          <w:sz w:val="21"/>
+          <w:szCs w:val="21"/>
+          <w:lang w:val="en-US" w:eastAsia="zh-CN"/>
+        </w:rPr>
+        <w:t xml:space="preserve">    </w:t>
+      </w:r>
+      <w:r>
+        <w:rPr>
+          <w:rFonts w:hint="eastAsia"/>
+          <w:position w:val="-18"/>
+          <w:sz w:val="21"/>
+          <w:szCs w:val="21"/>
+          <w:lang w:val="en-US" w:eastAsia="zh-CN"/>
+        </w:rPr>
+        <w:object>
+          <v:shape id="_x0000_i1079" o:spt="75" type="#_x0000_t75" style="height:26pt;width:108pt;" o:ole="t" filled="f" o:preferrelative="t" stroked="f" coordsize="21600,21600">
+            <v:path/>
+            <v:fill on="f" focussize="0,0"/>
+            <v:stroke on="f"/>
+            <v:imagedata r:id="rId77" o:title=""/>
+            <o:lock v:ext="edit" aspectratio="t"/>
+            <w10:wrap type="none"/>
+            <w10:anchorlock/>
+          </v:shape>
+          <o:OLEObject Type="Embed" ProgID="Equation.KSEE3" ShapeID="_x0000_i1079" DrawAspect="Content" ObjectID="_1468075762" r:id="rId76">
+            <o:LockedField>false</o:LockedField>
+          </o:OLEObject>
+        </w:object>
+      </w:r>
+      <w:r>
+        <w:rPr>
+          <w:rFonts w:hint="eastAsia"/>
+          <w:sz w:val="21"/>
+          <w:szCs w:val="21"/>
+          <w:lang w:val="en-US" w:eastAsia="zh-CN"/>
+        </w:rPr>
+        <w:t xml:space="preserve">                                      (7)</w:t>
+      </w:r>
+    </w:p>
+    <w:p>
+      <w:pPr>
+        <w:ind w:firstLine="420" w:firstLineChars="0"/>
+        <w:rPr>
+          <w:rFonts w:hint="eastAsia"/>
+          <w:sz w:val="21"/>
+          <w:szCs w:val="21"/>
+          <w:lang w:val="en-US" w:eastAsia="zh-CN"/>
+        </w:rPr>
+      </w:pPr>
+      <w:r>
+        <w:rPr>
+          <w:rFonts w:hint="eastAsia"/>
+          <w:sz w:val="21"/>
+          <w:szCs w:val="21"/>
+          <w:lang w:val="en-US" w:eastAsia="zh-CN"/>
+        </w:rPr>
+        <w:t>公式(7)的意义是计算光通过路径AB时的散射系数。</w:t>
+      </w:r>
+    </w:p>
+    <w:p>
+      <w:pPr>
+        <w:ind w:firstLine="420" w:firstLineChars="0"/>
+        <w:rPr>
+          <w:rFonts w:hint="eastAsia"/>
+          <w:sz w:val="21"/>
+          <w:szCs w:val="21"/>
+          <w:lang w:val="en-US" w:eastAsia="zh-CN"/>
+        </w:rPr>
+      </w:pPr>
+    </w:p>
+    <w:p>
+      <w:pPr>
+        <w:ind w:firstLine="420" w:firstLineChars="0"/>
+        <w:rPr>
+          <w:rFonts w:hint="eastAsia"/>
+          <w:sz w:val="21"/>
+          <w:szCs w:val="21"/>
+          <w:lang w:val="en-US" w:eastAsia="zh-CN"/>
+        </w:rPr>
+      </w:pPr>
+      <w:r>
+        <w:rPr>
+          <w:sz w:val="21"/>
+          <w:szCs w:val="21"/>
+        </w:rPr>
+        <w:drawing>
+          <wp:inline distT="0" distB="0" distL="114300" distR="114300">
+            <wp:extent cx="5174615" cy="2910840"/>
+            <wp:effectExtent l="0" t="0" r="6985" b="0"/>
+            <wp:docPr id="3" name="Picture 41"/>
+            <wp:cNvGraphicFramePr>
+              <a:graphicFrameLocks xmlns:a="http://schemas.openxmlformats.org/drawingml/2006/main" noChangeAspect="1"/>
+            </wp:cNvGraphicFramePr>
+            <a:graphic xmlns:a="http://schemas.openxmlformats.org/drawingml/2006/main">
+              <a:graphicData uri="http://schemas.openxmlformats.org/drawingml/2006/picture">
+                <pic:pic xmlns:pic="http://schemas.openxmlformats.org/drawingml/2006/picture">
+                  <pic:nvPicPr>
+                    <pic:cNvPr id="3" name="Picture 41"/>
+                    <pic:cNvPicPr>
+                      <a:picLocks noChangeAspect="1"/>
+                    </pic:cNvPicPr>
+                  </pic:nvPicPr>
+                  <pic:blipFill>
+                    <a:blip r:embed="rId78"/>
+                    <a:stretch>
+                      <a:fillRect/>
+                    </a:stretch>
+                  </pic:blipFill>
+                  <pic:spPr>
+                    <a:xfrm>
+                      <a:off x="0" y="0"/>
+                      <a:ext cx="5174615" cy="2910840"/>
+                    </a:xfrm>
+                    <a:prstGeom prst="rect">
+                      <a:avLst/>
+                    </a:prstGeom>
+                    <a:noFill/>
+                    <a:ln w="9525">
+                      <a:noFill/>
+                    </a:ln>
+                  </pic:spPr>
+                </pic:pic>
+              </a:graphicData>
+            </a:graphic>
+          </wp:inline>
+        </w:drawing>
+      </w:r>
+      <w:r>
+        <w:rPr>
+          <w:rFonts w:hint="eastAsia"/>
+          <w:sz w:val="21"/>
+          <w:szCs w:val="21"/>
+          <w:lang w:val="en-US" w:eastAsia="zh-CN"/>
+        </w:rPr>
+        <w:tab/>
+      </w:r>
+    </w:p>
+    <w:p>
+      <w:pPr>
+        <w:ind w:firstLine="420" w:firstLineChars="0"/>
+        <w:rPr>
+          <w:rFonts w:hint="eastAsia"/>
+          <w:sz w:val="21"/>
+          <w:szCs w:val="21"/>
+          <w:lang w:val="en-US" w:eastAsia="zh-CN"/>
+        </w:rPr>
+      </w:pPr>
+      <w:r>
+        <w:rPr>
+          <w:rFonts w:hint="eastAsia"/>
+          <w:sz w:val="21"/>
+          <w:szCs w:val="21"/>
+          <w:lang w:val="en-US" w:eastAsia="zh-CN"/>
+        </w:rPr>
+        <w:t>吸收和散射都会导致光子被吸收，这种现象被称为</w:t>
+      </w:r>
+      <w:r>
+        <w:rPr>
+          <w:rFonts w:hint="eastAsia"/>
+          <w:b/>
+          <w:bCs/>
+          <w:sz w:val="21"/>
+          <w:szCs w:val="21"/>
+          <w:lang w:val="en-US" w:eastAsia="zh-CN"/>
+        </w:rPr>
+        <w:t>消光</w:t>
+      </w:r>
+      <w:r>
+        <w:rPr>
+          <w:rFonts w:hint="eastAsia"/>
+          <w:sz w:val="21"/>
+          <w:szCs w:val="21"/>
+          <w:lang w:val="en-US" w:eastAsia="zh-CN"/>
+        </w:rPr>
+        <w:t>，也就是光通过一段路径时损失的总能量比率。消光系数等于吸光系数加上散射系数，公式如下：</w:t>
+      </w:r>
+    </w:p>
+    <w:p>
+      <w:pPr>
+        <w:ind w:left="420" w:leftChars="0" w:firstLine="420" w:firstLineChars="0"/>
+        <w:rPr>
+          <w:rFonts w:hint="eastAsia"/>
+          <w:sz w:val="21"/>
+          <w:szCs w:val="21"/>
+          <w:lang w:val="en-US" w:eastAsia="zh-CN"/>
+        </w:rPr>
+      </w:pPr>
+      <w:r>
+        <w:rPr>
+          <w:rFonts w:hint="eastAsia"/>
+          <w:position w:val="-18"/>
+          <w:sz w:val="21"/>
+          <w:szCs w:val="21"/>
+          <w:lang w:val="en-US" w:eastAsia="zh-CN"/>
+        </w:rPr>
+        <w:object>
+          <v:shape id="_x0000_i1063" o:spt="75" type="#_x0000_t75" style="height:26pt;width:209pt;" o:ole="t" filled="f" o:preferrelative="t" stroked="f" coordsize="21600,21600">
+            <v:path/>
+            <v:fill on="f" focussize="0,0"/>
+            <v:stroke on="f"/>
+            <v:imagedata r:id="rId80" o:title=""/>
+            <o:lock v:ext="edit" aspectratio="t"/>
+            <w10:wrap type="none"/>
+            <w10:anchorlock/>
+          </v:shape>
+          <o:OLEObject Type="Embed" ProgID="Equation.KSEE3" ShapeID="_x0000_i1063" DrawAspect="Content" ObjectID="_1468075763" r:id="rId79">
+            <o:LockedField>false</o:LockedField>
+          </o:OLEObject>
+        </w:object>
+      </w:r>
+      <w:r>
+        <w:rPr>
+          <w:rFonts w:hint="eastAsia"/>
+          <w:sz w:val="21"/>
+          <w:szCs w:val="21"/>
+          <w:lang w:val="en-US" w:eastAsia="zh-CN"/>
+        </w:rPr>
+        <w:t xml:space="preserve">                 (8)</w:t>
+      </w:r>
+    </w:p>
+    <w:p>
+      <w:pPr>
+        <w:rPr>
+          <w:rFonts w:hint="eastAsia"/>
+          <w:sz w:val="21"/>
+          <w:szCs w:val="21"/>
+          <w:lang w:val="en-US" w:eastAsia="zh-CN"/>
+        </w:rPr>
+      </w:pPr>
+      <w:r>
+        <w:rPr>
+          <w:rFonts w:hint="eastAsia"/>
+          <w:sz w:val="21"/>
+          <w:szCs w:val="21"/>
+          <w:lang w:val="en-US" w:eastAsia="zh-CN"/>
+        </w:rPr>
+        <w:t xml:space="preserve">     那么，辐射辉度为</w:t>
+      </w:r>
+      <w:r>
+        <w:rPr>
+          <w:rFonts w:hint="eastAsia"/>
+          <w:position w:val="-12"/>
+          <w:sz w:val="21"/>
+          <w:szCs w:val="21"/>
+          <w:lang w:val="en-US" w:eastAsia="zh-CN"/>
+        </w:rPr>
+        <w:object>
+          <v:shape id="_x0000_i1064" o:spt="75" type="#_x0000_t75" style="height:18pt;width:13.95pt;" o:ole="t" filled="f" o:preferrelative="t" stroked="f" coordsize="21600,21600">
+            <v:path/>
+            <v:fill on="f" focussize="0,0"/>
+            <v:stroke on="f"/>
+            <v:imagedata r:id="rId82" o:title=""/>
+            <o:lock v:ext="edit" aspectratio="t"/>
+            <w10:wrap type="none"/>
+            <w10:anchorlock/>
+          </v:shape>
+          <o:OLEObject Type="Embed" ProgID="Equation.KSEE3" ShapeID="_x0000_i1064" DrawAspect="Content" ObjectID="_1468075764" r:id="rId81">
+            <o:LockedField>false</o:LockedField>
+          </o:OLEObject>
+        </w:object>
+      </w:r>
+      <w:r>
+        <w:rPr>
+          <w:rFonts w:hint="eastAsia"/>
+          <w:sz w:val="21"/>
+          <w:szCs w:val="21"/>
+          <w:lang w:val="en-US" w:eastAsia="zh-CN"/>
+        </w:rPr>
+        <w:t>的一束光从A点到达B点时，辐射辉度为</w:t>
+      </w:r>
+    </w:p>
+    <w:p>
+      <w:pPr>
+        <w:ind w:left="420" w:leftChars="0" w:firstLine="420" w:firstLineChars="0"/>
+        <w:rPr>
+          <w:rFonts w:hint="eastAsia"/>
+          <w:sz w:val="21"/>
+          <w:szCs w:val="21"/>
+          <w:lang w:val="en-US" w:eastAsia="zh-CN"/>
+        </w:rPr>
+      </w:pPr>
+      <w:r>
+        <w:rPr>
+          <w:rFonts w:hint="eastAsia"/>
+          <w:position w:val="-14"/>
+          <w:sz w:val="21"/>
+          <w:szCs w:val="21"/>
+          <w:lang w:val="en-US" w:eastAsia="zh-CN"/>
+        </w:rPr>
+        <w:object>
+          <v:shape id="_x0000_i1065" o:spt="75" alt="" type="#_x0000_t75" style="height:20pt;width:103pt;" o:ole="t" filled="f" o:preferrelative="t" stroked="f" coordsize="21600,21600">
+            <v:path/>
+            <v:fill on="f" focussize="0,0"/>
+            <v:stroke on="f"/>
+            <v:imagedata r:id="rId84" o:title=""/>
+            <o:lock v:ext="edit" aspectratio="t"/>
+            <w10:wrap type="none"/>
+            <w10:anchorlock/>
+          </v:shape>
+          <o:OLEObject Type="Embed" ProgID="Equation.KSEE3" ShapeID="_x0000_i1065" DrawAspect="Content" ObjectID="_1468075765" r:id="rId83">
+            <o:LockedField>false</o:LockedField>
+          </o:OLEObject>
+        </w:object>
+      </w:r>
+      <w:r>
+        <w:rPr>
+          <w:rFonts w:hint="eastAsia"/>
+          <w:sz w:val="21"/>
+          <w:szCs w:val="21"/>
+          <w:lang w:val="en-US" w:eastAsia="zh-CN"/>
+        </w:rPr>
+        <w:t xml:space="preserve">                                     (9)</w:t>
+      </w:r>
+    </w:p>
+    <w:p>
+      <w:pPr>
+        <w:rPr>
+          <w:rFonts w:hint="eastAsia"/>
+          <w:sz w:val="21"/>
+          <w:szCs w:val="21"/>
+          <w:lang w:val="en-US" w:eastAsia="zh-CN"/>
+        </w:rPr>
+      </w:pPr>
+    </w:p>
+    <w:p>
+      <w:pPr>
+        <w:ind w:firstLine="0" w:firstLineChars="0"/>
+        <w:rPr>
+          <w:rFonts w:hint="eastAsia"/>
+          <w:sz w:val="21"/>
+          <w:szCs w:val="21"/>
+          <w:lang w:val="en-US" w:eastAsia="zh-CN"/>
+        </w:rPr>
+      </w:pPr>
+      <w:r>
+        <w:rPr>
+          <w:rFonts w:hint="eastAsia"/>
+          <w:sz w:val="21"/>
+          <w:szCs w:val="21"/>
+          <w:lang w:val="en-US" w:eastAsia="zh-CN"/>
+        </w:rPr>
+        <w:t>入散射</w:t>
+      </w:r>
+    </w:p>
+    <w:p>
+      <w:pPr>
+        <w:ind w:firstLine="420" w:firstLineChars="0"/>
+        <w:rPr>
+          <w:rFonts w:hint="eastAsia"/>
+          <w:sz w:val="21"/>
+          <w:szCs w:val="21"/>
+          <w:lang w:val="en-US" w:eastAsia="zh-CN"/>
+        </w:rPr>
+      </w:pPr>
+      <w:r>
+        <w:rPr>
+          <w:rFonts w:hint="eastAsia"/>
+          <w:sz w:val="21"/>
+          <w:szCs w:val="21"/>
+          <w:lang w:val="en-US" w:eastAsia="zh-CN"/>
+        </w:rPr>
+        <w:t>散射虽然与吸收相似，但是有一点不同：光子被吸收后可以不管它去哪儿了，但是被散射后可以去任意地方。如果被散射的光子沿着观察路径进入人眼后，这部分散射光就能被“看到”，也是我们要计算的入散射辐射量。能“看到”的散射被称为</w:t>
+      </w:r>
+      <w:r>
+        <w:rPr>
+          <w:rFonts w:hint="eastAsia"/>
+          <w:b/>
+          <w:bCs/>
+          <w:sz w:val="21"/>
+          <w:szCs w:val="21"/>
+          <w:lang w:val="en-US" w:eastAsia="zh-CN"/>
+        </w:rPr>
+        <w:t>入散射</w:t>
+      </w:r>
+      <w:r>
+        <w:rPr>
+          <w:rFonts w:hint="eastAsia"/>
+          <w:sz w:val="21"/>
+          <w:szCs w:val="21"/>
+          <w:lang w:val="en-US" w:eastAsia="zh-CN"/>
+        </w:rPr>
+        <w:t>。一般使用符号</w:t>
+      </w:r>
+      <w:r>
+        <w:rPr>
+          <w:rFonts w:hint="eastAsia"/>
+          <w:position w:val="-12"/>
+          <w:sz w:val="21"/>
+          <w:szCs w:val="21"/>
+          <w:lang w:val="en-US" w:eastAsia="zh-CN"/>
+        </w:rPr>
+        <w:object>
+          <v:shape id="_x0000_i1075" o:spt="75" type="#_x0000_t75" style="height:18pt;width:16pt;" o:ole="t" filled="f" o:preferrelative="t" stroked="f" coordsize="21600,21600">
+            <v:fill on="f" focussize="0,0"/>
+            <v:stroke on="f"/>
+            <v:imagedata r:id="rId86" o:title=""/>
+            <o:lock v:ext="edit" aspectratio="t"/>
+            <w10:wrap type="none"/>
+            <w10:anchorlock/>
+          </v:shape>
+          <o:OLEObject Type="Embed" ProgID="Equation.KSEE3" ShapeID="_x0000_i1075" DrawAspect="Content" ObjectID="_1468075766" r:id="rId85">
+            <o:LockedField>false</o:LockedField>
+          </o:OLEObject>
+        </w:object>
+      </w:r>
+      <w:r>
+        <w:rPr>
+          <w:rFonts w:hint="eastAsia"/>
+          <w:sz w:val="21"/>
+          <w:szCs w:val="21"/>
+          <w:lang w:val="en-US" w:eastAsia="zh-CN"/>
+        </w:rPr>
+        <w:t>来表示入散射辐射辉度。如图4所示，抵达照相机C点的辐射辉度包括两种：一种是物体从O点处反射的光沿着路径OC经历了粒子消光后到达C点；另一种是太阳光与路径OC上的粒子发生交互通过入散射抵达C点。将这两种光加起来，我们得到新的公式：</w:t>
+      </w:r>
+    </w:p>
+    <w:p>
+      <w:pPr>
+        <w:ind w:firstLine="420" w:firstLineChars="0"/>
+        <w:rPr>
+          <w:rFonts w:hint="eastAsia"/>
+          <w:sz w:val="21"/>
+          <w:szCs w:val="21"/>
+          <w:lang w:val="en-US" w:eastAsia="zh-CN"/>
+        </w:rPr>
+      </w:pPr>
+    </w:p>
+    <w:p>
+      <w:pPr>
+        <w:ind w:firstLine="420" w:firstLineChars="0"/>
+        <w:rPr>
+          <w:rFonts w:hint="eastAsia"/>
+          <w:sz w:val="21"/>
+          <w:szCs w:val="21"/>
+          <w:lang w:val="en-US" w:eastAsia="zh-CN"/>
+        </w:rPr>
+      </w:pPr>
+      <w:r>
+        <w:rPr>
+          <w:rFonts w:hint="eastAsia"/>
+          <w:position w:val="-12"/>
+          <w:sz w:val="21"/>
+          <w:szCs w:val="21"/>
+          <w:lang w:val="en-US" w:eastAsia="zh-CN"/>
+        </w:rPr>
+        <w:object>
+          <v:shape id="_x0000_i1077" o:spt="75" type="#_x0000_t75" style="height:19pt;width:156pt;" o:ole="t" filled="f" o:preferrelative="t" stroked="f" coordsize="21600,21600">
+            <v:fill on="f" focussize="0,0"/>
+            <v:stroke on="f"/>
+            <v:imagedata r:id="rId88" o:title=""/>
+            <o:lock v:ext="edit" aspectratio="t"/>
+            <w10:wrap type="none"/>
+            <w10:anchorlock/>
+          </v:shape>
+          <o:OLEObject Type="Embed" ProgID="Equation.KSEE3" ShapeID="_x0000_i1077" DrawAspect="Content" ObjectID="_1468075767" r:id="rId87">
+            <o:LockedField>false</o:LockedField>
+          </o:OLEObject>
+        </w:object>
+      </w:r>
+      <w:r>
+        <w:rPr>
+          <w:rFonts w:hint="eastAsia"/>
+          <w:sz w:val="21"/>
+          <w:szCs w:val="21"/>
+          <w:lang w:val="en-US" w:eastAsia="zh-CN"/>
+        </w:rPr>
+        <w:t xml:space="preserve">                               (10)</w:t>
+      </w:r>
+    </w:p>
+    <w:p>
+      <w:pPr>
+        <w:ind w:firstLine="420" w:firstLineChars="0"/>
+        <w:rPr>
+          <w:rFonts w:hint="eastAsia"/>
+          <w:sz w:val="21"/>
+          <w:szCs w:val="21"/>
+          <w:lang w:val="en-US" w:eastAsia="zh-CN"/>
+        </w:rPr>
+      </w:pPr>
+    </w:p>
+    <w:p>
+      <w:pPr>
+        <w:ind w:firstLine="420" w:firstLineChars="0"/>
+        <w:rPr>
+          <w:rFonts w:hint="eastAsia"/>
+          <w:sz w:val="21"/>
+          <w:szCs w:val="21"/>
+          <w:lang w:val="en-US" w:eastAsia="zh-CN"/>
+        </w:rPr>
+      </w:pPr>
+      <w:r>
+        <w:rPr>
+          <w:rFonts w:hint="eastAsia"/>
+          <w:sz w:val="21"/>
+          <w:szCs w:val="21"/>
+          <w:lang w:val="en-US" w:eastAsia="zh-CN"/>
+        </w:rPr>
+        <w:t>散射是朝着四面八方的，入散射只占据其中一小部分，因此我们定义散射相函数</w:t>
+      </w:r>
+      <w:r>
+        <w:rPr>
+          <w:rFonts w:hint="eastAsia"/>
+          <w:position w:val="-10"/>
+          <w:sz w:val="21"/>
+          <w:szCs w:val="21"/>
+          <w:lang w:val="en-US" w:eastAsia="zh-CN"/>
+        </w:rPr>
+        <w:object>
+          <v:shape id="_x0000_i1090" o:spt="75" type="#_x0000_t75" style="height:16pt;width:28pt;" o:ole="t" filled="f" o:preferrelative="t" stroked="f" coordsize="21600,21600">
+            <v:path/>
+            <v:fill on="f" focussize="0,0"/>
+            <v:stroke on="f"/>
+            <v:imagedata r:id="rId90" o:title=""/>
+            <o:lock v:ext="edit" aspectratio="t"/>
+            <w10:wrap type="none"/>
+            <w10:anchorlock/>
+          </v:shape>
+          <o:OLEObject Type="Embed" ProgID="Equation.KSEE3" ShapeID="_x0000_i1090" DrawAspect="Content" ObjectID="_1468075768" r:id="rId89">
+            <o:LockedField>false</o:LockedField>
+          </o:OLEObject>
+        </w:object>
+      </w:r>
+      <w:r>
+        <w:rPr>
+          <w:rFonts w:hint="eastAsia"/>
+          <w:sz w:val="21"/>
+          <w:szCs w:val="21"/>
+          <w:lang w:val="en-US" w:eastAsia="zh-CN"/>
+        </w:rPr>
+        <w:t>来确定入散射占全部散射的百分比。</w:t>
+      </w:r>
+      <w:r>
+        <w:rPr>
+          <w:rFonts w:hint="eastAsia"/>
+          <w:position w:val="-6"/>
+          <w:sz w:val="21"/>
+          <w:szCs w:val="21"/>
+          <w:lang w:val="en-US" w:eastAsia="zh-CN"/>
+        </w:rPr>
+        <w:object>
+          <v:shape id="_x0000_i1091" o:spt="75" type="#_x0000_t75" style="height:13.95pt;width:10pt;" o:ole="t" filled="f" o:preferrelative="t" stroked="f" coordsize="21600,21600">
+            <v:path/>
+            <v:fill on="f" focussize="0,0"/>
+            <v:stroke on="f"/>
+            <v:imagedata r:id="rId92" o:title=""/>
+            <o:lock v:ext="edit" aspectratio="t"/>
+            <w10:wrap type="none"/>
+            <w10:anchorlock/>
+          </v:shape>
+          <o:OLEObject Type="Embed" ProgID="Equation.KSEE3" ShapeID="_x0000_i1091" DrawAspect="Content" ObjectID="_1468075769" r:id="rId91">
+            <o:LockedField>false</o:LockedField>
+          </o:OLEObject>
+        </w:object>
+      </w:r>
+      <w:r>
+        <w:rPr>
+          <w:rFonts w:hint="eastAsia"/>
+          <w:sz w:val="21"/>
+          <w:szCs w:val="21"/>
+          <w:lang w:val="en-US" w:eastAsia="zh-CN"/>
+        </w:rPr>
+        <w:t>表示入射光线与视线的夹角。相函数</w:t>
+      </w:r>
+      <w:r>
+        <w:rPr>
+          <w:rFonts w:hint="eastAsia"/>
+          <w:position w:val="-10"/>
+          <w:sz w:val="21"/>
+          <w:szCs w:val="21"/>
+          <w:lang w:val="en-US" w:eastAsia="zh-CN"/>
+        </w:rPr>
+        <w:object>
+          <v:shape id="_x0000_i1092" o:spt="75" type="#_x0000_t75" style="height:16pt;width:28pt;" o:ole="t" filled="f" o:preferrelative="t" stroked="f" coordsize="21600,21600">
+            <v:path/>
+            <v:fill on="f" focussize="0,0"/>
+            <v:stroke on="f"/>
+            <v:imagedata r:id="rId90" o:title=""/>
+            <o:lock v:ext="edit" aspectratio="t"/>
+            <w10:wrap type="none"/>
+            <w10:anchorlock/>
+          </v:shape>
+          <o:OLEObject Type="Embed" ProgID="Equation.KSEE3" ShapeID="_x0000_i1092" DrawAspect="Content" ObjectID="_1468075770" r:id="rId93">
+            <o:LockedField>false</o:LockedField>
+          </o:OLEObject>
+        </w:object>
+      </w:r>
+      <w:r>
+        <w:rPr>
+          <w:rFonts w:hint="eastAsia"/>
+          <w:sz w:val="21"/>
+          <w:szCs w:val="21"/>
+          <w:lang w:val="en-US" w:eastAsia="zh-CN"/>
+        </w:rPr>
+        <w:t>的单位是立体角倒数(</w:t>
+      </w:r>
+      <w:r>
+        <w:rPr>
+          <w:rFonts w:hint="eastAsia"/>
+          <w:position w:val="-6"/>
+          <w:sz w:val="21"/>
+          <w:szCs w:val="21"/>
+          <w:lang w:val="en-US" w:eastAsia="zh-CN"/>
+        </w:rPr>
+        <w:object>
+          <v:shape id="_x0000_i1093" o:spt="75" type="#_x0000_t75" style="height:16pt;width:22pt;" o:ole="t" filled="f" o:preferrelative="t" stroked="f" coordsize="21600,21600">
+            <v:path/>
+            <v:fill on="f" focussize="0,0"/>
+            <v:stroke on="f"/>
+            <v:imagedata r:id="rId95" o:title=""/>
+            <o:lock v:ext="edit" aspectratio="t"/>
+            <w10:wrap type="none"/>
+            <w10:anchorlock/>
+          </v:shape>
+          <o:OLEObject Type="Embed" ProgID="Equation.KSEE3" ShapeID="_x0000_i1093" DrawAspect="Content" ObjectID="_1468075771" r:id="rId94">
+            <o:LockedField>false</o:LockedField>
+          </o:OLEObject>
+        </w:object>
+      </w:r>
+      <w:r>
+        <w:rPr>
+          <w:rFonts w:hint="eastAsia"/>
+          <w:sz w:val="21"/>
+          <w:szCs w:val="21"/>
+          <w:lang w:val="en-US" w:eastAsia="zh-CN"/>
+        </w:rPr>
+        <w:t>)，如果散射是各向同性的，则相函数恒等于</w:t>
+      </w:r>
+      <w:r>
+        <w:rPr>
+          <w:rFonts w:hint="eastAsia"/>
+          <w:position w:val="-24"/>
+          <w:sz w:val="21"/>
+          <w:szCs w:val="21"/>
+          <w:lang w:val="en-US" w:eastAsia="zh-CN"/>
+        </w:rPr>
+        <w:object>
+          <v:shape id="_x0000_i1094" o:spt="75" type="#_x0000_t75" style="height:31pt;width:20pt;" o:ole="t" filled="f" o:preferrelative="t" stroked="f" coordsize="21600,21600">
+            <v:path/>
+            <v:fill on="f" focussize="0,0"/>
+            <v:stroke on="f"/>
+            <v:imagedata r:id="rId97" o:title=""/>
+            <o:lock v:ext="edit" aspectratio="t"/>
+            <w10:wrap type="none"/>
+            <w10:anchorlock/>
+          </v:shape>
+          <o:OLEObject Type="Embed" ProgID="Equation.KSEE3" ShapeID="_x0000_i1094" DrawAspect="Content" ObjectID="_1468075772" r:id="rId96">
+            <o:LockedField>false</o:LockedField>
+          </o:OLEObject>
+        </w:object>
+      </w:r>
+      <w:r>
+        <w:rPr>
+          <w:rFonts w:hint="eastAsia"/>
+          <w:sz w:val="21"/>
+          <w:szCs w:val="21"/>
+          <w:lang w:val="en-US" w:eastAsia="zh-CN"/>
+        </w:rPr>
+        <w:t>，因为球的总立体角为</w:t>
+      </w:r>
+      <w:r>
+        <w:rPr>
+          <w:rFonts w:hint="eastAsia"/>
+          <w:position w:val="-6"/>
+          <w:sz w:val="21"/>
+          <w:szCs w:val="21"/>
+          <w:lang w:val="en-US" w:eastAsia="zh-CN"/>
+        </w:rPr>
+        <w:object>
+          <v:shape id="_x0000_i1095" o:spt="75" type="#_x0000_t75" style="height:13.95pt;width:18pt;" o:ole="t" filled="f" o:preferrelative="t" stroked="f" coordsize="21600,21600">
+            <v:path/>
+            <v:fill on="f" focussize="0,0"/>
+            <v:stroke on="f"/>
+            <v:imagedata r:id="rId99" o:title=""/>
+            <o:lock v:ext="edit" aspectratio="t"/>
+            <w10:wrap type="none"/>
+            <w10:anchorlock/>
+          </v:shape>
+          <o:OLEObject Type="Embed" ProgID="Equation.KSEE3" ShapeID="_x0000_i1095" DrawAspect="Content" ObjectID="_1468075773" r:id="rId98">
+            <o:LockedField>false</o:LockedField>
+          </o:OLEObject>
+        </w:object>
+      </w:r>
+      <w:r>
+        <w:rPr>
+          <w:rFonts w:hint="eastAsia"/>
+          <w:sz w:val="21"/>
+          <w:szCs w:val="21"/>
+          <w:lang w:val="en-US" w:eastAsia="zh-CN"/>
+        </w:rPr>
+        <w:t>。</w:t>
+      </w:r>
+    </w:p>
+    <w:p>
+      <w:pPr>
+        <w:ind w:firstLine="420" w:firstLineChars="0"/>
+        <w:rPr>
+          <w:rFonts w:hint="eastAsia"/>
+          <w:sz w:val="21"/>
+          <w:szCs w:val="21"/>
+          <w:lang w:val="en-US" w:eastAsia="zh-CN"/>
+        </w:rPr>
+      </w:pPr>
+    </w:p>
+    <w:p>
+      <w:pPr>
+        <w:ind w:firstLine="420" w:firstLineChars="0"/>
+        <w:rPr>
+          <w:rFonts w:hint="eastAsia"/>
+          <w:sz w:val="21"/>
+          <w:szCs w:val="21"/>
+          <w:lang w:val="en-US" w:eastAsia="zh-CN"/>
+        </w:rPr>
+      </w:pPr>
+      <w:r>
+        <w:rPr>
+          <w:rFonts w:hint="eastAsia"/>
+          <w:position w:val="-18"/>
+          <w:sz w:val="21"/>
+          <w:szCs w:val="21"/>
+          <w:lang w:val="en-US" w:eastAsia="zh-CN"/>
+        </w:rPr>
+        <w:object>
+          <v:shape id="_x0000_i1080" o:spt="75" type="#_x0000_t75" style="height:26pt;width:269pt;" o:ole="t" filled="f" o:preferrelative="t" stroked="f" coordsize="21600,21600">
+            <v:fill on="f" focussize="0,0"/>
+            <v:stroke on="f"/>
+            <v:imagedata r:id="rId101" o:title=""/>
+            <o:lock v:ext="edit" aspectratio="t"/>
+            <w10:wrap type="none"/>
+            <w10:anchorlock/>
+          </v:shape>
+          <o:OLEObject Type="Embed" ProgID="Equation.KSEE3" ShapeID="_x0000_i1080" DrawAspect="Content" ObjectID="_1468075774" r:id="rId100">
+            <o:LockedField>false</o:LockedField>
+          </o:OLEObject>
+        </w:object>
+      </w:r>
+      <w:r>
+        <w:rPr>
+          <w:rFonts w:hint="eastAsia"/>
+          <w:sz w:val="21"/>
+          <w:szCs w:val="21"/>
+          <w:lang w:val="en-US" w:eastAsia="zh-CN"/>
+        </w:rPr>
+        <w:t xml:space="preserve">          (11)</w:t>
+      </w:r>
+    </w:p>
+    <w:p>
+      <w:pPr>
+        <w:ind w:firstLine="420" w:firstLineChars="0"/>
+        <w:rPr>
+          <w:rFonts w:hint="eastAsia"/>
+          <w:sz w:val="21"/>
+          <w:szCs w:val="21"/>
+          <w:lang w:val="en-US" w:eastAsia="zh-CN"/>
+        </w:rPr>
+      </w:pPr>
+    </w:p>
+    <w:p>
+      <w:pPr>
+        <w:ind w:firstLine="420" w:firstLineChars="0"/>
+        <w:rPr>
+          <w:rFonts w:hint="eastAsia"/>
+          <w:sz w:val="21"/>
+          <w:szCs w:val="21"/>
+          <w:lang w:val="en-US" w:eastAsia="zh-CN"/>
+        </w:rPr>
+      </w:pPr>
+      <w:r>
+        <w:rPr>
+          <w:rFonts w:hint="eastAsia"/>
+          <w:sz w:val="21"/>
+          <w:szCs w:val="21"/>
+          <w:lang w:val="en-US" w:eastAsia="zh-CN"/>
+        </w:rPr>
+        <w:t>在有阴影的环境下，路径OC上的点可能会受到阴影的遮挡而无法接受到阳光，此时该点处的入散射为0。所以我们有必要引入函数</w:t>
+      </w:r>
+      <w:r>
+        <w:rPr>
+          <w:rFonts w:hint="eastAsia"/>
+          <w:position w:val="-10"/>
+          <w:sz w:val="21"/>
+          <w:szCs w:val="21"/>
+          <w:lang w:val="en-US" w:eastAsia="zh-CN"/>
+        </w:rPr>
+        <w:object>
+          <v:shape id="_x0000_i1087" o:spt="75" type="#_x0000_t75" style="height:16pt;width:28pt;" o:ole="t" filled="f" o:preferrelative="t" stroked="f" coordsize="21600,21600">
+            <v:fill on="f" focussize="0,0"/>
+            <v:stroke on="f"/>
+            <v:imagedata r:id="rId103" o:title=""/>
+            <o:lock v:ext="edit" aspectratio="t"/>
+            <w10:wrap type="none"/>
+            <w10:anchorlock/>
+          </v:shape>
+          <o:OLEObject Type="Embed" ProgID="Equation.KSEE3" ShapeID="_x0000_i1087" DrawAspect="Content" ObjectID="_1468075775" r:id="rId102">
+            <o:LockedField>false</o:LockedField>
+          </o:OLEObject>
+        </w:object>
+      </w:r>
+      <w:r>
+        <w:rPr>
+          <w:rFonts w:hint="eastAsia"/>
+          <w:sz w:val="21"/>
+          <w:szCs w:val="21"/>
+          <w:lang w:val="en-US" w:eastAsia="zh-CN"/>
+        </w:rPr>
+        <w:t>来判断该点是否可见：当P点被阴影遮挡时，</w:t>
+      </w:r>
+      <w:r>
+        <w:rPr>
+          <w:rFonts w:hint="eastAsia"/>
+          <w:position w:val="-10"/>
+          <w:sz w:val="21"/>
+          <w:szCs w:val="21"/>
+          <w:lang w:val="en-US" w:eastAsia="zh-CN"/>
+        </w:rPr>
+        <w:object>
+          <v:shape id="_x0000_i1088" o:spt="75" type="#_x0000_t75" style="height:16pt;width:28pt;" o:ole="t" filled="f" o:preferrelative="t" stroked="f" coordsize="21600,21600">
+            <v:path/>
+            <v:fill on="f" focussize="0,0"/>
+            <v:stroke on="f"/>
+            <v:imagedata r:id="rId103" o:title=""/>
+            <o:lock v:ext="edit" aspectratio="t"/>
+            <w10:wrap type="none"/>
+            <w10:anchorlock/>
+          </v:shape>
+          <o:OLEObject Type="Embed" ProgID="Equation.KSEE3" ShapeID="_x0000_i1088" DrawAspect="Content" ObjectID="_1468075776" r:id="rId104">
+            <o:LockedField>false</o:LockedField>
+          </o:OLEObject>
+        </w:object>
+      </w:r>
+      <w:r>
+        <w:rPr>
+          <w:rFonts w:hint="eastAsia"/>
+          <w:sz w:val="21"/>
+          <w:szCs w:val="21"/>
+          <w:lang w:val="en-US" w:eastAsia="zh-CN"/>
+        </w:rPr>
+        <w:t>为0，否则为1。则修改后的入散射公式为：</w:t>
+      </w:r>
+    </w:p>
+    <w:p>
+      <w:pPr>
+        <w:ind w:firstLine="420" w:firstLineChars="0"/>
+        <w:rPr>
+          <w:rFonts w:hint="eastAsia"/>
+          <w:sz w:val="21"/>
+          <w:szCs w:val="21"/>
+          <w:lang w:val="en-US" w:eastAsia="zh-CN"/>
+        </w:rPr>
+      </w:pPr>
+      <w:r>
+        <w:rPr>
+          <w:rFonts w:hint="eastAsia"/>
+          <w:position w:val="-18"/>
+          <w:sz w:val="21"/>
+          <w:szCs w:val="21"/>
+          <w:lang w:val="en-US" w:eastAsia="zh-CN"/>
+        </w:rPr>
+        <w:object>
+          <v:shape id="_x0000_i1089" o:spt="75" alt="" type="#_x0000_t75" style="height:26pt;width:312.95pt;" o:ole="t" filled="f" o:preferrelative="t" stroked="f" coordsize="21600,21600">
+            <v:path/>
+            <v:fill on="f" focussize="0,0"/>
+            <v:stroke on="f"/>
+            <v:imagedata r:id="rId106" o:title=""/>
+            <o:lock v:ext="edit" aspectratio="t"/>
+            <w10:wrap type="none"/>
+            <w10:anchorlock/>
+          </v:shape>
+          <o:OLEObject Type="Embed" ProgID="Equation.KSEE3" ShapeID="_x0000_i1089" DrawAspect="Content" ObjectID="_1468075777" r:id="rId105">
+            <o:LockedField>false</o:LockedField>
+          </o:OLEObject>
+        </w:object>
+      </w:r>
+      <w:r>
+        <w:rPr>
+          <w:rFonts w:hint="eastAsia"/>
+          <w:sz w:val="21"/>
+          <w:szCs w:val="21"/>
+          <w:lang w:val="en-US" w:eastAsia="zh-CN"/>
+        </w:rPr>
+        <w:t xml:space="preserve">  (12)</w:t>
+      </w:r>
+    </w:p>
+    <w:p>
+      <w:pPr>
+        <w:ind w:firstLine="420" w:firstLineChars="0"/>
+        <w:rPr>
+          <w:rFonts w:hint="eastAsia"/>
+          <w:sz w:val="21"/>
+          <w:szCs w:val="21"/>
+          <w:lang w:val="en-US" w:eastAsia="zh-CN"/>
+        </w:rPr>
+      </w:pPr>
+    </w:p>
+    <w:p>
+      <w:pPr>
+        <w:ind w:firstLine="420" w:firstLineChars="0"/>
+        <w:rPr>
+          <w:rFonts w:hint="eastAsia"/>
+          <w:sz w:val="21"/>
+          <w:szCs w:val="21"/>
+          <w:lang w:val="en-US" w:eastAsia="zh-CN"/>
+        </w:rPr>
+      </w:pPr>
+    </w:p>
+    <w:p>
+      <w:pPr>
+        <w:ind w:firstLine="420" w:firstLineChars="0"/>
+        <w:rPr>
+          <w:rFonts w:hint="eastAsia"/>
+          <w:sz w:val="21"/>
+          <w:szCs w:val="21"/>
+          <w:lang w:val="en-US" w:eastAsia="zh-CN"/>
+        </w:rPr>
+      </w:pPr>
+      <w:r>
+        <w:drawing>
+          <wp:inline distT="0" distB="0" distL="114300" distR="114300">
+            <wp:extent cx="5270500" cy="3236595"/>
+            <wp:effectExtent l="0" t="0" r="2540" b="9525"/>
+            <wp:docPr id="4" name="Picture 52"/>
+            <wp:cNvGraphicFramePr>
+              <a:graphicFrameLocks xmlns:a="http://schemas.openxmlformats.org/drawingml/2006/main" noChangeAspect="1"/>
+            </wp:cNvGraphicFramePr>
+            <a:graphic xmlns:a="http://schemas.openxmlformats.org/drawingml/2006/main">
+              <a:graphicData uri="http://schemas.openxmlformats.org/drawingml/2006/picture">
+                <pic:pic xmlns:pic="http://schemas.openxmlformats.org/drawingml/2006/picture">
+                  <pic:nvPicPr>
+                    <pic:cNvPr id="4" name="Picture 52"/>
+                    <pic:cNvPicPr>
+                      <a:picLocks noChangeAspect="1"/>
+                    </pic:cNvPicPr>
+                  </pic:nvPicPr>
+                  <pic:blipFill>
+                    <a:blip r:embed="rId107"/>
+                    <a:stretch>
+                      <a:fillRect/>
+                    </a:stretch>
+                  </pic:blipFill>
+                  <pic:spPr>
+                    <a:xfrm>
+                      <a:off x="0" y="0"/>
+                      <a:ext cx="5270500" cy="3236595"/>
+                    </a:xfrm>
+                    <a:prstGeom prst="rect">
+                      <a:avLst/>
+                    </a:prstGeom>
+                    <a:noFill/>
+                    <a:ln w="9525">
+                      <a:noFill/>
+                    </a:ln>
+                  </pic:spPr>
+                </pic:pic>
+              </a:graphicData>
+            </a:graphic>
+          </wp:inline>
+        </w:drawing>
+      </w:r>
+    </w:p>
+    <w:p>
+      <w:pPr>
+        <w:ind w:left="2940" w:leftChars="0" w:firstLine="420" w:firstLineChars="0"/>
+        <w:rPr>
+          <w:rFonts w:hint="eastAsia"/>
+          <w:sz w:val="21"/>
+          <w:szCs w:val="21"/>
+          <w:lang w:val="en-US" w:eastAsia="zh-CN"/>
+        </w:rPr>
+      </w:pPr>
+      <w:r>
+        <w:rPr>
+          <w:rFonts w:hint="eastAsia"/>
+          <w:sz w:val="21"/>
+          <w:szCs w:val="21"/>
+          <w:lang w:val="en-US" w:eastAsia="zh-CN"/>
+        </w:rPr>
+        <w:t>图4</w:t>
+      </w:r>
+    </w:p>
+    <w:p>
+      <w:pPr>
+        <w:ind w:firstLine="420" w:firstLineChars="0"/>
+        <w:rPr>
+          <w:rFonts w:hint="eastAsia"/>
+          <w:sz w:val="21"/>
+          <w:szCs w:val="21"/>
+          <w:lang w:val="en-US" w:eastAsia="zh-CN"/>
+        </w:rPr>
+      </w:pPr>
+      <w:r>
+        <w:rPr>
+          <w:rFonts w:hint="eastAsia"/>
+          <w:sz w:val="21"/>
+          <w:szCs w:val="21"/>
+          <w:lang w:val="en-US" w:eastAsia="zh-CN"/>
+        </w:rPr>
+        <w:t>多重散射</w:t>
+      </w:r>
+    </w:p>
+    <w:p>
+      <w:pPr>
+        <w:ind w:firstLine="420" w:firstLineChars="0"/>
+        <w:rPr>
+          <w:rFonts w:hint="eastAsia"/>
+          <w:sz w:val="21"/>
+          <w:szCs w:val="21"/>
+          <w:lang w:val="en-US" w:eastAsia="zh-CN"/>
+        </w:rPr>
+      </w:pPr>
+      <w:r>
+        <w:rPr>
+          <w:rFonts w:hint="eastAsia"/>
+          <w:sz w:val="21"/>
+          <w:szCs w:val="21"/>
+          <w:lang w:val="en-US" w:eastAsia="zh-CN"/>
+        </w:rPr>
+        <w:t>公式(11)和公式(12)假定阳光在进入人眼之前只与粒子发生了一次散射，这被称为单散射。而在真实情况下，阳光与粒子发生散射后，被散射的光与其它粒子继续发生散射，继而形成天空光，而天空光有可能与视线路径上的粒子发生散射再次进入到人眼中，这就是多重散射。多重散射来源于周围球面环境，所以模拟多重散射需要考虑到球面环境。重新整理散射公式(11)如下：</w:t>
+      </w:r>
+    </w:p>
+    <w:p>
+      <w:pPr>
+        <w:ind w:firstLine="420" w:firstLineChars="0"/>
+        <w:rPr>
+          <w:rFonts w:hint="eastAsia"/>
+          <w:sz w:val="21"/>
+          <w:szCs w:val="21"/>
+          <w:lang w:val="en-US" w:eastAsia="zh-CN"/>
+        </w:rPr>
+      </w:pPr>
+    </w:p>
+    <w:p>
+      <w:pPr>
+        <w:ind w:firstLine="420" w:firstLineChars="0"/>
+        <w:rPr>
+          <w:rFonts w:hint="eastAsia"/>
+          <w:sz w:val="21"/>
+          <w:szCs w:val="21"/>
+          <w:lang w:val="en-US" w:eastAsia="zh-CN"/>
+        </w:rPr>
+      </w:pPr>
+      <w:r>
+        <w:rPr>
+          <w:rFonts w:hint="eastAsia"/>
+          <w:position w:val="-18"/>
+          <w:sz w:val="21"/>
+          <w:szCs w:val="21"/>
+          <w:lang w:val="en-US" w:eastAsia="zh-CN"/>
+        </w:rPr>
+        <w:object>
+          <v:shape id="_x0000_i1096" o:spt="75" alt="" type="#_x0000_t75" style="height:26pt;width:265.95pt;" o:ole="t" filled="f" o:preferrelative="t" stroked="f" coordsize="21600,21600">
+            <v:path/>
+            <v:fill on="f" focussize="0,0"/>
+            <v:stroke on="f"/>
+            <v:imagedata r:id="rId109" o:title=""/>
+            <o:lock v:ext="edit" aspectratio="t"/>
+            <w10:wrap type="none"/>
+            <w10:anchorlock/>
+          </v:shape>
+          <o:OLEObject Type="Embed" ProgID="Equation.KSEE3" ShapeID="_x0000_i1096" DrawAspect="Content" ObjectID="_1468075778" r:id="rId108">
+            <o:LockedField>false</o:LockedField>
+          </o:OLEObject>
+        </w:object>
+      </w:r>
+      <w:r>
+        <w:rPr>
+          <w:rFonts w:hint="eastAsia"/>
+          <w:sz w:val="21"/>
+          <w:szCs w:val="21"/>
+          <w:lang w:val="en-US" w:eastAsia="zh-CN"/>
+        </w:rPr>
+        <w:t xml:space="preserve">          (13)</w:t>
+      </w:r>
+    </w:p>
+    <w:p>
+      <w:pPr>
+        <w:ind w:firstLine="420" w:firstLineChars="0"/>
+        <w:rPr>
+          <w:rFonts w:hint="eastAsia"/>
+          <w:sz w:val="21"/>
+          <w:szCs w:val="21"/>
+          <w:lang w:val="en-US" w:eastAsia="zh-CN"/>
+        </w:rPr>
+      </w:pPr>
+      <w:r>
+        <w:rPr>
+          <w:rFonts w:hint="eastAsia"/>
+          <w:sz w:val="21"/>
+          <w:szCs w:val="21"/>
+          <w:lang w:val="en-US" w:eastAsia="zh-CN"/>
+        </w:rPr>
+        <w:t>为了方便起见，用</w:t>
+      </w:r>
+      <w:r>
+        <w:rPr>
+          <w:rFonts w:hint="eastAsia"/>
+          <w:position w:val="-6"/>
+          <w:sz w:val="21"/>
+          <w:szCs w:val="21"/>
+          <w:lang w:val="en-US" w:eastAsia="zh-CN"/>
+        </w:rPr>
+        <w:object>
+          <v:shape id="_x0000_i1097" o:spt="75" type="#_x0000_t75" style="height:13.95pt;width:10pt;" o:ole="t" filled="f" o:preferrelative="t" stroked="f" coordsize="21600,21600">
+            <v:fill on="f" focussize="0,0"/>
+            <v:stroke on="f"/>
+            <v:imagedata r:id="rId111" o:title=""/>
+            <o:lock v:ext="edit" aspectratio="t"/>
+            <w10:wrap type="none"/>
+            <w10:anchorlock/>
+          </v:shape>
+          <o:OLEObject Type="Embed" ProgID="Equation.KSEE3" ShapeID="_x0000_i1097" DrawAspect="Content" ObjectID="_1468075779" r:id="rId110">
+            <o:LockedField>false</o:LockedField>
+          </o:OLEObject>
+        </w:object>
+      </w:r>
+      <w:r>
+        <w:rPr>
+          <w:rFonts w:hint="eastAsia"/>
+          <w:sz w:val="21"/>
+          <w:szCs w:val="21"/>
+          <w:lang w:val="en-US" w:eastAsia="zh-CN"/>
+        </w:rPr>
+        <w:t>表示视线方向，</w:t>
+      </w:r>
+      <w:r>
+        <w:rPr>
+          <w:rFonts w:hint="eastAsia"/>
+          <w:position w:val="-10"/>
+          <w:sz w:val="21"/>
+          <w:szCs w:val="21"/>
+          <w:lang w:val="en-US" w:eastAsia="zh-CN"/>
+        </w:rPr>
+        <w:object>
+          <v:shape id="_x0000_i1098" o:spt="75" type="#_x0000_t75" style="height:16pt;width:83pt;" o:ole="t" filled="f" o:preferrelative="t" stroked="f" coordsize="21600,21600">
+            <v:fill on="f" focussize="0,0"/>
+            <v:stroke on="f"/>
+            <v:imagedata r:id="rId113" o:title=""/>
+            <o:lock v:ext="edit" aspectratio="t"/>
+            <w10:wrap type="none"/>
+            <w10:anchorlock/>
+          </v:shape>
+          <o:OLEObject Type="Embed" ProgID="Equation.KSEE3" ShapeID="_x0000_i1098" DrawAspect="Content" ObjectID="_1468075780" r:id="rId112">
+            <o:LockedField>false</o:LockedField>
+          </o:OLEObject>
+        </w:object>
+      </w:r>
+      <w:r>
+        <w:rPr>
+          <w:rFonts w:hint="eastAsia"/>
+          <w:sz w:val="21"/>
+          <w:szCs w:val="21"/>
+          <w:lang w:val="en-US" w:eastAsia="zh-CN"/>
+        </w:rPr>
+        <w:t>；上标数字1代表第一次散射，也称为一阶散射。我们可以继续计算二阶散射、三阶散射等等。</w:t>
+      </w:r>
+      <w:r>
+        <w:rPr>
+          <w:rFonts w:hint="eastAsia"/>
+          <w:position w:val="-6"/>
+          <w:sz w:val="21"/>
+          <w:szCs w:val="21"/>
+          <w:lang w:val="en-US" w:eastAsia="zh-CN"/>
+        </w:rPr>
+        <w:object>
+          <v:shape id="_x0000_i1099" o:spt="75" type="#_x0000_t75" style="height:11pt;width:10pt;" o:ole="t" filled="f" o:preferrelative="t" stroked="f" coordsize="21600,21600">
+            <v:fill on="f" focussize="0,0"/>
+            <v:stroke on="f"/>
+            <v:imagedata r:id="rId115" o:title=""/>
+            <o:lock v:ext="edit" aspectratio="t"/>
+            <w10:wrap type="none"/>
+            <w10:anchorlock/>
+          </v:shape>
+          <o:OLEObject Type="Embed" ProgID="Equation.KSEE3" ShapeID="_x0000_i1099" DrawAspect="Content" ObjectID="_1468075781" r:id="rId114">
+            <o:LockedField>false</o:LockedField>
+          </o:OLEObject>
+        </w:object>
+      </w:r>
+      <w:r>
+        <w:rPr>
+          <w:rFonts w:hint="eastAsia"/>
+          <w:sz w:val="21"/>
+          <w:szCs w:val="21"/>
+          <w:lang w:val="en-US" w:eastAsia="zh-CN"/>
+        </w:rPr>
+        <w:t>阶散射公式如下：</w:t>
+      </w:r>
+    </w:p>
+    <w:p>
+      <w:pPr>
+        <w:ind w:firstLine="420" w:firstLineChars="0"/>
+        <w:rPr>
+          <w:rFonts w:hint="eastAsia"/>
+          <w:sz w:val="21"/>
+          <w:szCs w:val="21"/>
+          <w:lang w:val="en-US" w:eastAsia="zh-CN"/>
+        </w:rPr>
+      </w:pPr>
+    </w:p>
+    <w:p>
+      <w:pPr>
+        <w:ind w:firstLine="420" w:firstLineChars="0"/>
+        <w:rPr>
+          <w:rFonts w:hint="eastAsia"/>
+          <w:sz w:val="21"/>
+          <w:szCs w:val="21"/>
+          <w:lang w:val="en-US" w:eastAsia="zh-CN"/>
+        </w:rPr>
+      </w:pPr>
+      <w:r>
+        <w:rPr>
+          <w:rFonts w:hint="eastAsia"/>
+          <w:position w:val="-18"/>
+          <w:sz w:val="21"/>
+          <w:szCs w:val="21"/>
+          <w:lang w:val="en-US" w:eastAsia="zh-CN"/>
+        </w:rPr>
+        <w:object>
+          <v:shape id="_x0000_i1100" o:spt="75" type="#_x0000_t75" style="height:26pt;width:157pt;" o:ole="t" filled="f" o:preferrelative="t" stroked="f" coordsize="21600,21600">
+            <v:fill on="f" focussize="0,0"/>
+            <v:stroke on="f"/>
+            <v:imagedata r:id="rId117" o:title=""/>
+            <o:lock v:ext="edit" aspectratio="t"/>
+            <w10:wrap type="none"/>
+            <w10:anchorlock/>
+          </v:shape>
+          <o:OLEObject Type="Embed" ProgID="Equation.KSEE3" ShapeID="_x0000_i1100" DrawAspect="Content" ObjectID="_1468075782" r:id="rId116">
+            <o:LockedField>false</o:LockedField>
+          </o:OLEObject>
+        </w:object>
+      </w:r>
+      <w:r>
+        <w:rPr>
+          <w:rFonts w:hint="eastAsia"/>
+          <w:sz w:val="21"/>
+          <w:szCs w:val="21"/>
+          <w:lang w:val="en-US" w:eastAsia="zh-CN"/>
+        </w:rPr>
+        <w:t xml:space="preserve">                               (14)</w:t>
+      </w:r>
+    </w:p>
+    <w:p>
+      <w:pPr>
+        <w:ind w:firstLine="420" w:firstLineChars="0"/>
+        <w:rPr>
+          <w:rFonts w:hint="eastAsia"/>
+          <w:sz w:val="21"/>
+          <w:szCs w:val="21"/>
+          <w:lang w:val="en-US" w:eastAsia="zh-CN"/>
+        </w:rPr>
+      </w:pPr>
+      <w:r>
+        <w:rPr>
+          <w:rFonts w:hint="eastAsia"/>
+          <w:sz w:val="21"/>
+          <w:szCs w:val="21"/>
+          <w:lang w:val="en-US" w:eastAsia="zh-CN"/>
+        </w:rPr>
+        <w:t>其中</w:t>
+      </w:r>
+      <w:r>
+        <w:rPr>
+          <w:rFonts w:hint="eastAsia"/>
+          <w:position w:val="-4"/>
+          <w:sz w:val="21"/>
+          <w:szCs w:val="21"/>
+          <w:lang w:val="en-US" w:eastAsia="zh-CN"/>
+        </w:rPr>
+        <w:object>
+          <v:shape id="_x0000_i1101" o:spt="75" type="#_x0000_t75" style="height:13pt;width:12pt;" o:ole="t" filled="f" o:preferrelative="t" stroked="f" coordsize="21600,21600">
+            <v:fill on="f" focussize="0,0"/>
+            <v:stroke on="f"/>
+            <v:imagedata r:id="rId119" o:title=""/>
+            <o:lock v:ext="edit" aspectratio="t"/>
+            <w10:wrap type="none"/>
+            <w10:anchorlock/>
+          </v:shape>
+          <o:OLEObject Type="Embed" ProgID="Equation.KSEE3" ShapeID="_x0000_i1101" DrawAspect="Content" ObjectID="_1468075783" r:id="rId118">
+            <o:LockedField>false</o:LockedField>
+          </o:OLEObject>
+        </w:object>
+      </w:r>
+      <w:r>
+        <w:rPr>
+          <w:rFonts w:hint="eastAsia"/>
+          <w:sz w:val="21"/>
+          <w:szCs w:val="21"/>
+          <w:lang w:val="en-US" w:eastAsia="zh-CN"/>
+        </w:rPr>
+        <w:t>表示路径CO上的点。</w:t>
+      </w:r>
+    </w:p>
+    <w:p>
+      <w:pPr>
+        <w:ind w:firstLine="420" w:firstLineChars="0"/>
+        <w:rPr>
+          <w:rFonts w:hint="eastAsia"/>
+          <w:sz w:val="21"/>
+          <w:szCs w:val="21"/>
+          <w:lang w:val="en-US" w:eastAsia="zh-CN"/>
+        </w:rPr>
+      </w:pPr>
+    </w:p>
+    <w:p>
+      <w:pPr>
+        <w:ind w:firstLine="420" w:firstLineChars="0"/>
+        <w:rPr>
+          <w:rFonts w:hint="eastAsia"/>
+          <w:sz w:val="21"/>
+          <w:szCs w:val="21"/>
+          <w:lang w:val="en-US" w:eastAsia="zh-CN"/>
+        </w:rPr>
+      </w:pPr>
+      <w:r>
+        <w:rPr>
+          <w:rFonts w:hint="eastAsia"/>
+          <w:position w:val="-18"/>
+          <w:sz w:val="21"/>
+          <w:szCs w:val="21"/>
+          <w:lang w:val="en-US" w:eastAsia="zh-CN"/>
+        </w:rPr>
+        <w:object>
+          <v:shape id="_x0000_i1102" o:spt="75" type="#_x0000_t75" style="height:23pt;width:197pt;" o:ole="t" filled="f" o:preferrelative="t" stroked="f" coordsize="21600,21600">
+            <v:fill on="f" focussize="0,0"/>
+            <v:stroke on="f"/>
+            <v:imagedata r:id="rId121" o:title=""/>
+            <o:lock v:ext="edit" aspectratio="t"/>
+            <w10:wrap type="none"/>
+            <w10:anchorlock/>
+          </v:shape>
+          <o:OLEObject Type="Embed" ProgID="Equation.KSEE3" ShapeID="_x0000_i1102" DrawAspect="Content" ObjectID="_1468075784" r:id="rId120">
+            <o:LockedField>false</o:LockedField>
+          </o:OLEObject>
+        </w:object>
+      </w:r>
+      <w:r>
+        <w:rPr>
+          <w:rFonts w:hint="eastAsia"/>
+          <w:sz w:val="21"/>
+          <w:szCs w:val="21"/>
+          <w:lang w:val="en-US" w:eastAsia="zh-CN"/>
+        </w:rPr>
+        <w:t xml:space="preserve">                        (15)</w:t>
+      </w:r>
+    </w:p>
+    <w:p>
+      <w:pPr>
+        <w:ind w:firstLine="420" w:firstLineChars="0"/>
+        <w:rPr>
+          <w:rFonts w:hint="eastAsia"/>
+          <w:sz w:val="21"/>
+          <w:szCs w:val="21"/>
+          <w:lang w:val="en-US" w:eastAsia="zh-CN"/>
+        </w:rPr>
+      </w:pPr>
+      <w:r>
+        <w:rPr>
+          <w:rFonts w:hint="eastAsia"/>
+          <w:sz w:val="21"/>
+          <w:szCs w:val="21"/>
+          <w:lang w:val="en-US" w:eastAsia="zh-CN"/>
+        </w:rPr>
+        <w:t>公式(15)表示对上一阶散射执行整个球面所有方向积分，</w:t>
+      </w:r>
+      <w:r>
+        <w:rPr>
+          <w:rFonts w:hint="eastAsia"/>
+          <w:position w:val="-6"/>
+          <w:sz w:val="21"/>
+          <w:szCs w:val="21"/>
+          <w:lang w:val="en-US" w:eastAsia="zh-CN"/>
+        </w:rPr>
+        <w:object>
+          <v:shape id="_x0000_i1103" o:spt="75" type="#_x0000_t75" style="height:13.95pt;width:10pt;" o:ole="t" filled="f" o:preferrelative="t" stroked="f" coordsize="21600,21600">
+            <v:fill on="f" focussize="0,0"/>
+            <v:stroke on="f"/>
+            <v:imagedata r:id="rId123" o:title=""/>
+            <o:lock v:ext="edit" aspectratio="t"/>
+            <w10:wrap type="none"/>
+            <w10:anchorlock/>
+          </v:shape>
+          <o:OLEObject Type="Embed" ProgID="Equation.KSEE3" ShapeID="_x0000_i1103" DrawAspect="Content" ObjectID="_1468075785" r:id="rId122">
+            <o:LockedField>false</o:LockedField>
+          </o:OLEObject>
+        </w:object>
+      </w:r>
+      <w:r>
+        <w:rPr>
+          <w:rFonts w:hint="eastAsia"/>
+          <w:sz w:val="21"/>
+          <w:szCs w:val="21"/>
+          <w:lang w:val="en-US" w:eastAsia="zh-CN"/>
+        </w:rPr>
+        <w:t>表示</w:t>
+      </w:r>
+      <w:r>
+        <w:rPr>
+          <w:rFonts w:hint="eastAsia"/>
+          <w:position w:val="-6"/>
+          <w:sz w:val="21"/>
+          <w:szCs w:val="21"/>
+          <w:lang w:val="en-US" w:eastAsia="zh-CN"/>
+        </w:rPr>
+        <w:object>
+          <v:shape id="_x0000_i1104" o:spt="75" type="#_x0000_t75" style="height:13.95pt;width:10pt;" o:ole="t" filled="f" o:preferrelative="t" stroked="f" coordsize="21600,21600">
+            <v:fill on="f" focussize="0,0"/>
+            <v:stroke on="f"/>
+            <v:imagedata r:id="rId125" o:title=""/>
+            <o:lock v:ext="edit" aspectratio="t"/>
+            <w10:wrap type="none"/>
+            <w10:anchorlock/>
+          </v:shape>
+          <o:OLEObject Type="Embed" ProgID="Equation.KSEE3" ShapeID="_x0000_i1104" DrawAspect="Content" ObjectID="_1468075786" r:id="rId124">
+            <o:LockedField>false</o:LockedField>
+          </o:OLEObject>
+        </w:object>
+      </w:r>
+      <w:r>
+        <w:rPr>
+          <w:rFonts w:hint="eastAsia"/>
+          <w:sz w:val="21"/>
+          <w:szCs w:val="21"/>
+          <w:lang w:val="en-US" w:eastAsia="zh-CN"/>
+        </w:rPr>
+        <w:t>和</w:t>
+      </w:r>
+      <w:r>
+        <w:rPr>
+          <w:rFonts w:hint="eastAsia"/>
+          <w:position w:val="-6"/>
+          <w:sz w:val="21"/>
+          <w:szCs w:val="21"/>
+          <w:lang w:val="en-US" w:eastAsia="zh-CN"/>
+        </w:rPr>
+        <w:object>
+          <v:shape id="_x0000_i1105" o:spt="75" type="#_x0000_t75" style="height:13.95pt;width:12pt;" o:ole="t" filled="f" o:preferrelative="t" stroked="f" coordsize="21600,21600">
+            <v:fill on="f" focussize="0,0"/>
+            <v:stroke on="f"/>
+            <v:imagedata r:id="rId127" o:title=""/>
+            <o:lock v:ext="edit" aspectratio="t"/>
+            <w10:wrap type="none"/>
+            <w10:anchorlock/>
+          </v:shape>
+          <o:OLEObject Type="Embed" ProgID="Equation.KSEE3" ShapeID="_x0000_i1105" DrawAspect="Content" ObjectID="_1468075787" r:id="rId126">
+            <o:LockedField>false</o:LockedField>
+          </o:OLEObject>
+        </w:object>
+      </w:r>
+      <w:r>
+        <w:rPr>
+          <w:rFonts w:hint="eastAsia"/>
+          <w:sz w:val="21"/>
+          <w:szCs w:val="21"/>
+          <w:lang w:val="en-US" w:eastAsia="zh-CN"/>
+        </w:rPr>
+        <w:t>的夹角。</w:t>
+      </w:r>
+    </w:p>
+    <w:p>
+      <w:pPr>
+        <w:ind w:firstLine="420" w:firstLineChars="0"/>
+        <w:rPr>
+          <w:rFonts w:hint="eastAsia"/>
+          <w:sz w:val="21"/>
+          <w:szCs w:val="21"/>
+          <w:lang w:val="en-US" w:eastAsia="zh-CN"/>
+        </w:rPr>
+      </w:pPr>
+      <w:r>
+        <w:rPr>
+          <w:rFonts w:hint="eastAsia"/>
+          <w:sz w:val="21"/>
+          <w:szCs w:val="21"/>
+          <w:lang w:val="en-US" w:eastAsia="zh-CN"/>
+        </w:rPr>
+        <w:t>总的多重入散射就是将分阶散射累加起来，</w:t>
+      </w:r>
+    </w:p>
+    <w:p>
+      <w:pPr>
+        <w:ind w:firstLine="420" w:firstLineChars="0"/>
+        <w:rPr>
+          <w:rFonts w:hint="eastAsia"/>
+          <w:sz w:val="21"/>
+          <w:szCs w:val="21"/>
+          <w:lang w:val="en-US" w:eastAsia="zh-CN"/>
+        </w:rPr>
+      </w:pPr>
+    </w:p>
+    <w:p>
+      <w:pPr>
+        <w:ind w:firstLine="420" w:firstLineChars="0"/>
+        <w:rPr>
+          <w:rFonts w:hint="eastAsia"/>
+          <w:sz w:val="21"/>
+          <w:szCs w:val="21"/>
+          <w:lang w:val="en-US" w:eastAsia="zh-CN"/>
+        </w:rPr>
+      </w:pPr>
+      <w:r>
+        <w:rPr>
+          <w:rFonts w:hint="eastAsia"/>
+          <w:position w:val="-28"/>
+          <w:sz w:val="21"/>
+          <w:szCs w:val="21"/>
+          <w:lang w:val="en-US" w:eastAsia="zh-CN"/>
+        </w:rPr>
+        <w:object>
+          <v:shape id="_x0000_i1106" o:spt="75" type="#_x0000_t75" style="height:34pt;width:112pt;" o:ole="t" filled="f" o:preferrelative="t" stroked="f" coordsize="21600,21600">
+            <v:fill on="f" focussize="0,0"/>
+            <v:stroke on="f"/>
+            <v:imagedata r:id="rId129" o:title=""/>
+            <o:lock v:ext="edit" aspectratio="t"/>
+            <w10:wrap type="none"/>
+            <w10:anchorlock/>
+          </v:shape>
+          <o:OLEObject Type="Embed" ProgID="Equation.KSEE3" ShapeID="_x0000_i1106" DrawAspect="Content" ObjectID="_1468075788" r:id="rId128">
+            <o:LockedField>false</o:LockedField>
+          </o:OLEObject>
+        </w:object>
+      </w:r>
+      <w:r>
+        <w:rPr>
+          <w:rFonts w:hint="eastAsia"/>
+          <w:sz w:val="21"/>
+          <w:szCs w:val="21"/>
+          <w:lang w:val="en-US" w:eastAsia="zh-CN"/>
+        </w:rPr>
+        <w:t xml:space="preserve">                                        (16)</w:t>
+      </w:r>
+    </w:p>
+    <w:p>
+      <w:pPr>
+        <w:ind w:firstLine="420" w:firstLineChars="0"/>
+        <w:rPr>
+          <w:rFonts w:hint="eastAsia"/>
+          <w:sz w:val="21"/>
+          <w:szCs w:val="21"/>
+          <w:lang w:val="en-US" w:eastAsia="zh-CN"/>
+        </w:rPr>
+      </w:pPr>
+    </w:p>
+    <w:p>
+      <w:pPr>
+        <w:ind w:firstLine="420" w:firstLineChars="0"/>
+        <w:rPr>
+          <w:rFonts w:hint="eastAsia"/>
+          <w:sz w:val="21"/>
+          <w:szCs w:val="21"/>
+          <w:lang w:val="en-US" w:eastAsia="zh-CN"/>
+        </w:rPr>
+      </w:pPr>
+      <w:r>
+        <w:rPr>
+          <w:rFonts w:hint="eastAsia"/>
+          <w:sz w:val="21"/>
+          <w:szCs w:val="21"/>
+          <w:lang w:val="en-US" w:eastAsia="zh-CN"/>
+        </w:rPr>
+        <w:t>公式(10)也相应的改为</w:t>
+      </w:r>
+    </w:p>
+    <w:p>
+      <w:pPr>
+        <w:ind w:firstLine="420" w:firstLineChars="0"/>
+        <w:rPr>
+          <w:rFonts w:hint="eastAsia"/>
+          <w:sz w:val="21"/>
+          <w:szCs w:val="21"/>
+          <w:lang w:val="en-US" w:eastAsia="zh-CN"/>
+        </w:rPr>
+      </w:pPr>
+      <w:r>
+        <w:rPr>
+          <w:rFonts w:hint="eastAsia"/>
+          <w:position w:val="-12"/>
+          <w:sz w:val="21"/>
+          <w:szCs w:val="21"/>
+          <w:lang w:val="en-US" w:eastAsia="zh-CN"/>
+        </w:rPr>
+        <w:object>
+          <v:shape id="_x0000_i1107" o:spt="75" alt="" type="#_x0000_t75" style="height:19pt;width:150.95pt;" o:ole="t" filled="f" o:preferrelative="t" stroked="f" coordsize="21600,21600">
+            <v:path/>
+            <v:fill on="f" focussize="0,0"/>
+            <v:stroke on="f"/>
+            <v:imagedata r:id="rId131" o:title=""/>
+            <o:lock v:ext="edit" aspectratio="t"/>
+            <w10:wrap type="none"/>
+            <w10:anchorlock/>
+          </v:shape>
+          <o:OLEObject Type="Embed" ProgID="Equation.KSEE3" ShapeID="_x0000_i1107" DrawAspect="Content" ObjectID="_1468075789" r:id="rId130">
+            <o:LockedField>false</o:LockedField>
+          </o:OLEObject>
+        </w:object>
+      </w:r>
+      <w:r>
+        <w:rPr>
+          <w:rFonts w:hint="eastAsia"/>
+          <w:sz w:val="21"/>
+          <w:szCs w:val="21"/>
+          <w:lang w:val="en-US" w:eastAsia="zh-CN"/>
+        </w:rPr>
+        <w:t xml:space="preserve">                                 (17)</w:t>
+      </w:r>
+    </w:p>
+    <w:p>
+      <w:pPr>
+        <w:ind w:firstLine="420" w:firstLineChars="0"/>
+        <w:rPr>
+          <w:rFonts w:hint="eastAsia"/>
+          <w:sz w:val="21"/>
+          <w:szCs w:val="21"/>
+          <w:lang w:val="en-US" w:eastAsia="zh-CN"/>
+        </w:rPr>
+      </w:pPr>
+    </w:p>
+    <w:p>
+      <w:pPr>
+        <w:ind w:firstLine="420" w:firstLineChars="0"/>
+        <w:rPr>
+          <w:rFonts w:hint="eastAsia"/>
+          <w:sz w:val="21"/>
+          <w:szCs w:val="21"/>
+          <w:lang w:val="en-US" w:eastAsia="zh-CN"/>
+        </w:rPr>
+      </w:pPr>
+      <w:r>
+        <w:rPr>
+          <w:rFonts w:hint="eastAsia"/>
+          <w:sz w:val="21"/>
+          <w:szCs w:val="21"/>
+          <w:lang w:val="en-US" w:eastAsia="zh-CN"/>
+        </w:rPr>
+        <w:t>以上内容就是大气散射的基本原理和公式关系。所有和大气（空气）散射有关的自然现象均能够使用这些公式的适当组合或变种来实现。接下来的内容是描述</w:t>
+      </w:r>
+      <w:r>
+        <w:rPr>
+          <w:rFonts w:hint="eastAsia"/>
+          <w:position w:val="-12"/>
+          <w:sz w:val="21"/>
+          <w:szCs w:val="21"/>
+          <w:lang w:val="en-US" w:eastAsia="zh-CN"/>
+        </w:rPr>
+        <w:object>
+          <v:shape id="_x0000_i1108" o:spt="75" type="#_x0000_t75" style="height:18pt;width:18pt;" o:ole="t" filled="f" o:preferrelative="t" stroked="f" coordsize="21600,21600">
+            <v:fill on="f" focussize="0,0"/>
+            <v:stroke on="f"/>
+            <v:imagedata r:id="rId133" o:title=""/>
+            <o:lock v:ext="edit" aspectratio="t"/>
+            <w10:wrap type="none"/>
+            <w10:anchorlock/>
+          </v:shape>
+          <o:OLEObject Type="Embed" ProgID="Equation.KSEE3" ShapeID="_x0000_i1108" DrawAspect="Content" ObjectID="_1468075790" r:id="rId132">
+            <o:LockedField>false</o:LockedField>
+          </o:OLEObject>
+        </w:object>
+      </w:r>
+      <w:r>
+        <w:rPr>
+          <w:rFonts w:hint="eastAsia"/>
+          <w:sz w:val="21"/>
+          <w:szCs w:val="21"/>
+          <w:lang w:val="en-US" w:eastAsia="zh-CN"/>
+        </w:rPr>
+        <w:t>，</w:t>
+      </w:r>
+      <w:r>
+        <w:rPr>
+          <w:rFonts w:hint="eastAsia"/>
+          <w:position w:val="-12"/>
+          <w:sz w:val="21"/>
+          <w:szCs w:val="21"/>
+          <w:lang w:val="en-US" w:eastAsia="zh-CN"/>
+        </w:rPr>
+        <w:object>
+          <v:shape id="_x0000_i1109" o:spt="75" type="#_x0000_t75" style="height:18pt;width:19pt;" o:ole="t" filled="f" o:preferrelative="t" stroked="f" coordsize="21600,21600">
+            <v:fill on="f" focussize="0,0"/>
+            <v:stroke on="f"/>
+            <v:imagedata r:id="rId135" o:title=""/>
+            <o:lock v:ext="edit" aspectratio="t"/>
+            <w10:wrap type="none"/>
+            <w10:anchorlock/>
+          </v:shape>
+          <o:OLEObject Type="Embed" ProgID="Equation.KSEE3" ShapeID="_x0000_i1109" DrawAspect="Content" ObjectID="_1468075791" r:id="rId134">
+            <o:LockedField>false</o:LockedField>
+          </o:OLEObject>
+        </w:object>
+      </w:r>
+      <w:r>
+        <w:rPr>
+          <w:rFonts w:hint="eastAsia"/>
+          <w:sz w:val="21"/>
+          <w:szCs w:val="21"/>
+          <w:lang w:val="en-US" w:eastAsia="zh-CN"/>
+        </w:rPr>
+        <w:t>和相函数</w:t>
+      </w:r>
+      <w:r>
+        <w:rPr>
+          <w:rFonts w:hint="eastAsia"/>
+          <w:position w:val="-4"/>
+          <w:sz w:val="21"/>
+          <w:szCs w:val="21"/>
+          <w:lang w:val="en-US" w:eastAsia="zh-CN"/>
+        </w:rPr>
+        <w:object>
+          <v:shape id="_x0000_i1110" o:spt="75" type="#_x0000_t75" style="height:12pt;width:13pt;" o:ole="t" filled="f" o:preferrelative="t" stroked="f" coordsize="21600,21600">
+            <v:fill on="f" focussize="0,0"/>
+            <v:stroke on="f"/>
+            <v:imagedata r:id="rId137" o:title=""/>
+            <o:lock v:ext="edit" aspectratio="t"/>
+            <w10:wrap type="none"/>
+            <w10:anchorlock/>
+          </v:shape>
+          <o:OLEObject Type="Embed" ProgID="Equation.KSEE3" ShapeID="_x0000_i1110" DrawAspect="Content" ObjectID="_1468075792" r:id="rId136">
+            <o:LockedField>false</o:LockedField>
+          </o:OLEObject>
+        </w:object>
+      </w:r>
+      <w:r>
+        <w:rPr>
+          <w:rFonts w:hint="eastAsia"/>
+          <w:sz w:val="21"/>
+          <w:szCs w:val="21"/>
+          <w:lang w:val="en-US" w:eastAsia="zh-CN"/>
+        </w:rPr>
+        <w:t>在不同环境下的定义。最后给出在OpenGL/DX11下如何高效地实现公式(1)-(17)的各种方法和一些常用的应用案例。</w:t>
+      </w:r>
+    </w:p>
+    <w:p>
+      <w:pPr>
+        <w:ind w:firstLine="420" w:firstLineChars="0"/>
+        <w:rPr>
+          <w:rFonts w:hint="eastAsia"/>
+          <w:sz w:val="21"/>
+          <w:szCs w:val="21"/>
+          <w:lang w:val="en-US" w:eastAsia="zh-CN"/>
+        </w:rPr>
+      </w:pPr>
+    </w:p>
+    <w:p>
+      <w:pPr>
+        <w:ind w:firstLine="420" w:firstLineChars="0"/>
+        <w:rPr>
+          <w:rFonts w:hint="eastAsia"/>
+          <w:sz w:val="21"/>
+          <w:szCs w:val="21"/>
+          <w:lang w:val="en-US" w:eastAsia="zh-CN"/>
+        </w:rPr>
+      </w:pPr>
+    </w:p>
+    <w:p>
+      <w:pPr>
+        <w:ind w:firstLine="420" w:firstLineChars="0"/>
+        <w:rPr>
+          <w:rFonts w:hint="eastAsia"/>
+          <w:sz w:val="21"/>
+          <w:szCs w:val="21"/>
+          <w:lang w:val="en-US" w:eastAsia="zh-CN"/>
+        </w:rPr>
+      </w:pPr>
+    </w:p>
+    <w:p>
+      <w:pPr>
+        <w:ind w:firstLine="420" w:firstLineChars="0"/>
+        <w:rPr>
+          <w:rFonts w:hint="eastAsia"/>
+          <w:sz w:val="21"/>
+          <w:szCs w:val="21"/>
+          <w:lang w:val="en-US" w:eastAsia="zh-CN"/>
+        </w:rPr>
+      </w:pPr>
+      <w:r>
+        <w:rPr>
+          <w:rFonts w:hint="eastAsia"/>
+          <w:sz w:val="21"/>
+          <w:szCs w:val="21"/>
           <w:lang w:val="en-US" w:eastAsia="zh-CN"/>
         </w:rPr>
         <w:t>公式(3)经常在图形学中常用来模拟雾化效果，</w:t>
@@ -1486,25 +4043,30 @@
         <w:rPr>
           <w:rFonts w:hint="eastAsia"/>
           <w:position w:val="-12"/>
-          <w:lang w:val="en-US" w:eastAsia="zh-CN"/>
-        </w:rPr>
-        <w:object>
-          <v:shape id="_x0000_i1055" o:spt="75" type="#_x0000_t75" style="height:18pt;width:13.95pt;" o:ole="t" filled="f" o:preferrelative="t" stroked="f" coordsize="21600,21600">
-            <v:fill on="f" focussize="0,0"/>
-            <v:stroke on="f"/>
-            <v:imagedata r:id="rId59" o:title=""/>
-            <o:lock v:ext="edit" aspectratio="t"/>
-            <w10:wrap type="none"/>
-            <w10:anchorlock/>
-          </v:shape>
-          <o:OLEObject Type="Embed" ProgID="Equation.KSEE3" ShapeID="_x0000_i1055" DrawAspect="Content" ObjectID="_1468075753" r:id="rId58">
-            <o:LockedField>false</o:LockedField>
-          </o:OLEObject>
-        </w:object>
-      </w:r>
-      <w:r>
-        <w:rPr>
-          <w:rFonts w:hint="eastAsia"/>
+          <w:sz w:val="21"/>
+          <w:szCs w:val="21"/>
+          <w:lang w:val="en-US" w:eastAsia="zh-CN"/>
+        </w:rPr>
+        <w:object>
+          <v:shape id="_x0000_i1071" o:spt="75" type="#_x0000_t75" style="height:18pt;width:13.95pt;" o:ole="t" filled="f" o:preferrelative="t" stroked="f" coordsize="21600,21600">
+            <v:path/>
+            <v:fill on="f" focussize="0,0"/>
+            <v:stroke on="f"/>
+            <v:imagedata r:id="rId139" o:title=""/>
+            <o:lock v:ext="edit" aspectratio="t"/>
+            <w10:wrap type="none"/>
+            <w10:anchorlock/>
+          </v:shape>
+          <o:OLEObject Type="Embed" ProgID="Equation.KSEE3" ShapeID="_x0000_i1071" DrawAspect="Content" ObjectID="_1468075793" r:id="rId138">
+            <o:LockedField>false</o:LockedField>
+          </o:OLEObject>
+        </w:object>
+      </w:r>
+      <w:r>
+        <w:rPr>
+          <w:rFonts w:hint="eastAsia"/>
+          <w:sz w:val="21"/>
+          <w:szCs w:val="21"/>
           <w:lang w:val="en-US" w:eastAsia="zh-CN"/>
         </w:rPr>
         <w:t>表示像素颜色，</w:t>
@@ -1513,26 +4075,30 @@
         <w:rPr>
           <w:rFonts w:hint="eastAsia"/>
           <w:position w:val="-12"/>
-          <w:lang w:val="en-US" w:eastAsia="zh-CN"/>
-        </w:rPr>
-        <w:object>
-          <v:shape id="_x0000_i1056" o:spt="75" alt="" type="#_x0000_t75" style="height:19pt;width:19pt;" o:ole="t" filled="f" o:preferrelative="t" stroked="f" coordsize="21600,21600">
-            <v:path/>
-            <v:fill on="f" focussize="0,0"/>
-            <v:stroke on="f"/>
-            <v:imagedata r:id="rId61" o:title=""/>
-            <o:lock v:ext="edit" aspectratio="t"/>
-            <w10:wrap type="none"/>
-            <w10:anchorlock/>
-          </v:shape>
-          <o:OLEObject Type="Embed" ProgID="Equation.KSEE3" ShapeID="_x0000_i1056" DrawAspect="Content" ObjectID="_1468075754" r:id="rId60">
-            <o:LockedField>false</o:LockedField>
-          </o:OLEObject>
-        </w:object>
-      </w:r>
-      <w:r>
-        <w:rPr>
-          <w:rFonts w:hint="eastAsia"/>
+          <w:sz w:val="21"/>
+          <w:szCs w:val="21"/>
+          <w:lang w:val="en-US" w:eastAsia="zh-CN"/>
+        </w:rPr>
+        <w:object>
+          <v:shape id="_x0000_i1072" o:spt="75" type="#_x0000_t75" style="height:19pt;width:19pt;" o:ole="t" filled="f" o:preferrelative="t" stroked="f" coordsize="21600,21600">
+            <v:path/>
+            <v:fill on="f" focussize="0,0"/>
+            <v:stroke on="f"/>
+            <v:imagedata r:id="rId141" o:title=""/>
+            <o:lock v:ext="edit" aspectratio="t"/>
+            <w10:wrap type="none"/>
+            <w10:anchorlock/>
+          </v:shape>
+          <o:OLEObject Type="Embed" ProgID="Equation.KSEE3" ShapeID="_x0000_i1072" DrawAspect="Content" ObjectID="_1468075794" r:id="rId140">
+            <o:LockedField>false</o:LockedField>
+          </o:OLEObject>
+        </w:object>
+      </w:r>
+      <w:r>
+        <w:rPr>
+          <w:rFonts w:hint="eastAsia"/>
+          <w:sz w:val="21"/>
+          <w:szCs w:val="21"/>
           <w:lang w:val="en-US" w:eastAsia="zh-CN"/>
         </w:rPr>
         <w:t>表示吸收常量，</w:t>
@@ -1541,25 +4107,30 @@
         <w:rPr>
           <w:rFonts w:hint="eastAsia"/>
           <w:position w:val="-6"/>
-          <w:lang w:val="en-US" w:eastAsia="zh-CN"/>
-        </w:rPr>
-        <w:object>
-          <v:shape id="_x0000_i1057" o:spt="75" type="#_x0000_t75" style="height:11pt;width:10pt;" o:ole="t" filled="f" o:preferrelative="t" stroked="f" coordsize="21600,21600">
-            <v:fill on="f" focussize="0,0"/>
-            <v:stroke on="f"/>
-            <v:imagedata r:id="rId63" o:title=""/>
-            <o:lock v:ext="edit" aspectratio="t"/>
-            <w10:wrap type="none"/>
-            <w10:anchorlock/>
-          </v:shape>
-          <o:OLEObject Type="Embed" ProgID="Equation.KSEE3" ShapeID="_x0000_i1057" DrawAspect="Content" ObjectID="_1468075755" r:id="rId62">
-            <o:LockedField>false</o:LockedField>
-          </o:OLEObject>
-        </w:object>
-      </w:r>
-      <w:r>
-        <w:rPr>
-          <w:rFonts w:hint="eastAsia"/>
+          <w:sz w:val="21"/>
+          <w:szCs w:val="21"/>
+          <w:lang w:val="en-US" w:eastAsia="zh-CN"/>
+        </w:rPr>
+        <w:object>
+          <v:shape id="_x0000_i1073" o:spt="75" type="#_x0000_t75" style="height:11pt;width:10pt;" o:ole="t" filled="f" o:preferrelative="t" stroked="f" coordsize="21600,21600">
+            <v:path/>
+            <v:fill on="f" focussize="0,0"/>
+            <v:stroke on="f"/>
+            <v:imagedata r:id="rId143" o:title=""/>
+            <o:lock v:ext="edit" aspectratio="t"/>
+            <w10:wrap type="none"/>
+            <w10:anchorlock/>
+          </v:shape>
+          <o:OLEObject Type="Embed" ProgID="Equation.KSEE3" ShapeID="_x0000_i1073" DrawAspect="Content" ObjectID="_1468075795" r:id="rId142">
+            <o:LockedField>false</o:LockedField>
+          </o:OLEObject>
+        </w:object>
+      </w:r>
+      <w:r>
+        <w:rPr>
+          <w:rFonts w:hint="eastAsia"/>
+          <w:sz w:val="21"/>
+          <w:szCs w:val="21"/>
           <w:lang w:val="en-US" w:eastAsia="zh-CN"/>
         </w:rPr>
         <w:t>表示照相机与物体着色顶点的距离。</w:t>

</xml_diff>

<commit_message>
Add labs testing demo
</commit_message>
<xml_diff>
--- a/testframewok/Light Scattering/大气散射.docx
+++ b/testframewok/Light Scattering/大气散射.docx
@@ -19,18 +19,7 @@
           <w:szCs w:val="21"/>
           <w:lang w:val="en-US" w:eastAsia="zh-CN"/>
         </w:rPr>
-        <w:t>大气散射是自然界中很常见的现象：太阳从黎明十分的鲜红色到中午的亮黄色，再到日落时的红色；阳光透过窗户看到的“光束”；在能见度低的天气，远处的景物若隐若现。这些都是大气散射现象。目前图形学对大气散射各种自然现象的模拟已经很成熟了，许多技术都已应运在视频</w:t>
-      </w:r>
-      <w:bookmarkStart w:id="11" w:name="_GoBack"/>
-      <w:bookmarkEnd w:id="11"/>
-      <w:r>
-        <w:rPr>
-          <w:rFonts w:hint="eastAsia" w:asciiTheme="minorEastAsia" w:hAnsiTheme="minorEastAsia" w:cstheme="minorEastAsia"/>
-          <w:sz w:val="21"/>
-          <w:szCs w:val="21"/>
-          <w:lang w:val="en-US" w:eastAsia="zh-CN"/>
-        </w:rPr>
-        <w:t>游戏和动画电影中。本文的目的是整理各种研究文献，对大气散射的原理和技术进行规整。</w:t>
+        <w:t>大气散射是自然界中很常见的现象：太阳从黎明十分的鲜红色到中午的亮黄色，再到日落时的红色；阳光透过窗户看到的“光束”；在能见度低的天气，远处的景物若隐若现。这些都是大气散射现象。目前图形学对大气散射各种自然现象的模拟已经很成熟了，许多技术都已应运在视频游戏和动画电影中。本文的目的是整理各种研究文献，对大气散射的原理和技术进行规整。</w:t>
       </w:r>
     </w:p>
     <w:p>
@@ -2143,7 +2132,7 @@
           <w:lang w:val="en-US" w:eastAsia="zh-CN"/>
         </w:rPr>
         <w:object>
-          <v:shape id="_x0000_i1078" o:spt="75" type="#_x0000_t75" style="height:27pt;width:112pt;" o:ole="t" filled="f" o:preferrelative="t" stroked="f" coordsize="21600,21600">
+          <v:shape id="_x0000_i1061" o:spt="75" type="#_x0000_t75" style="height:27pt;width:112pt;" o:ole="t" filled="f" o:preferrelative="t" stroked="f" coordsize="21600,21600">
             <v:path/>
             <v:fill on="f" focussize="0,0"/>
             <v:stroke on="f"/>
@@ -2152,7 +2141,7 @@
             <w10:wrap type="none"/>
             <w10:anchorlock/>
           </v:shape>
-          <o:OLEObject Type="Embed" ProgID="Equation.KSEE3" ShapeID="_x0000_i1078" DrawAspect="Content" ObjectID="_1468075761" r:id="rId74">
+          <o:OLEObject Type="Embed" ProgID="Equation.KSEE3" ShapeID="_x0000_i1061" DrawAspect="Content" ObjectID="_1468075761" r:id="rId74">
             <o:LockedField>false</o:LockedField>
           </o:OLEObject>
         </w:object>
@@ -2277,7 +2266,7 @@
           <w:lang w:val="en-US" w:eastAsia="zh-CN"/>
         </w:rPr>
         <w:object>
-          <v:shape id="_x0000_i1079" o:spt="75" type="#_x0000_t75" style="height:26pt;width:108pt;" o:ole="t" filled="f" o:preferrelative="t" stroked="f" coordsize="21600,21600">
+          <v:shape id="_x0000_i1062" o:spt="75" type="#_x0000_t75" style="height:26pt;width:108pt;" o:ole="t" filled="f" o:preferrelative="t" stroked="f" coordsize="21600,21600">
             <v:path/>
             <v:fill on="f" focussize="0,0"/>
             <v:stroke on="f"/>
@@ -2286,7 +2275,7 @@
             <w10:wrap type="none"/>
             <w10:anchorlock/>
           </v:shape>
-          <o:OLEObject Type="Embed" ProgID="Equation.KSEE3" ShapeID="_x0000_i1079" DrawAspect="Content" ObjectID="_1468075762" r:id="rId76">
+          <o:OLEObject Type="Embed" ProgID="Equation.KSEE3" ShapeID="_x0000_i1062" DrawAspect="Content" ObjectID="_1468075762" r:id="rId76">
             <o:LockedField>false</o:LockedField>
           </o:OLEObject>
         </w:object>
@@ -2552,7 +2541,7 @@
           <w:lang w:val="en-US" w:eastAsia="zh-CN"/>
         </w:rPr>
         <w:object>
-          <v:shape id="_x0000_i1065" o:spt="75" alt="" type="#_x0000_t75" style="height:20pt;width:103pt;" o:ole="t" filled="f" o:preferrelative="t" stroked="f" coordsize="21600,21600">
+          <v:shape id="_x0000_i1065" o:spt="75" type="#_x0000_t75" style="height:20pt;width:103pt;" o:ole="t" filled="f" o:preferrelative="t" stroked="f" coordsize="21600,21600">
             <v:path/>
             <v:fill on="f" focussize="0,0"/>
             <v:stroke on="f"/>
@@ -2654,7 +2643,8 @@
           <w:lang w:val="en-US" w:eastAsia="zh-CN"/>
         </w:rPr>
         <w:object>
-          <v:shape id="_x0000_i1075" o:spt="75" type="#_x0000_t75" style="height:18pt;width:16pt;" o:ole="t" filled="f" o:preferrelative="t" stroked="f" coordsize="21600,21600">
+          <v:shape id="_x0000_i1066" o:spt="75" type="#_x0000_t75" style="height:18pt;width:16pt;" o:ole="t" filled="f" o:preferrelative="t" stroked="f" coordsize="21600,21600">
+            <v:path/>
             <v:fill on="f" focussize="0,0"/>
             <v:stroke on="f"/>
             <v:imagedata r:id="rId86" o:title=""/>
@@ -2662,7 +2652,7 @@
             <w10:wrap type="none"/>
             <w10:anchorlock/>
           </v:shape>
-          <o:OLEObject Type="Embed" ProgID="Equation.KSEE3" ShapeID="_x0000_i1075" DrawAspect="Content" ObjectID="_1468075766" r:id="rId85">
+          <o:OLEObject Type="Embed" ProgID="Equation.KSEE3" ShapeID="_x0000_i1066" DrawAspect="Content" ObjectID="_1468075766" r:id="rId85">
             <o:LockedField>false</o:LockedField>
           </o:OLEObject>
         </w:object>
@@ -2707,7 +2697,8 @@
           <w:lang w:val="en-US" w:eastAsia="zh-CN"/>
         </w:rPr>
         <w:object>
-          <v:shape id="_x0000_i1077" o:spt="75" type="#_x0000_t75" style="height:19pt;width:156pt;" o:ole="t" filled="f" o:preferrelative="t" stroked="f" coordsize="21600,21600">
+          <v:shape id="_x0000_i1067" o:spt="75" type="#_x0000_t75" style="height:19pt;width:156pt;" o:ole="t" filled="f" o:preferrelative="t" stroked="f" coordsize="21600,21600">
+            <v:path/>
             <v:fill on="f" focussize="0,0"/>
             <v:stroke on="f"/>
             <v:imagedata r:id="rId88" o:title=""/>
@@ -2715,7 +2706,7 @@
             <w10:wrap type="none"/>
             <w10:anchorlock/>
           </v:shape>
-          <o:OLEObject Type="Embed" ProgID="Equation.KSEE3" ShapeID="_x0000_i1077" DrawAspect="Content" ObjectID="_1468075767" r:id="rId87">
+          <o:OLEObject Type="Embed" ProgID="Equation.KSEE3" ShapeID="_x0000_i1067" DrawAspect="Content" ObjectID="_1468075767" r:id="rId87">
             <o:LockedField>false</o:LockedField>
           </o:OLEObject>
         </w:object>
@@ -2769,7 +2760,7 @@
           <w:lang w:val="en-US" w:eastAsia="zh-CN"/>
         </w:rPr>
         <w:object>
-          <v:shape id="_x0000_i1090" o:spt="75" type="#_x0000_t75" style="height:16pt;width:28pt;" o:ole="t" filled="f" o:preferrelative="t" stroked="f" coordsize="21600,21600">
+          <v:shape id="_x0000_i1068" o:spt="75" type="#_x0000_t75" style="height:16pt;width:28pt;" o:ole="t" filled="f" o:preferrelative="t" stroked="f" coordsize="21600,21600">
             <v:path/>
             <v:fill on="f" focussize="0,0"/>
             <v:stroke on="f"/>
@@ -2778,7 +2769,7 @@
             <w10:wrap type="none"/>
             <w10:anchorlock/>
           </v:shape>
-          <o:OLEObject Type="Embed" ProgID="Equation.KSEE3" ShapeID="_x0000_i1090" DrawAspect="Content" ObjectID="_1468075768" r:id="rId89">
+          <o:OLEObject Type="Embed" ProgID="Equation.KSEE3" ShapeID="_x0000_i1068" DrawAspect="Content" ObjectID="_1468075768" r:id="rId89">
             <o:LockedField>false</o:LockedField>
           </o:OLEObject>
         </w:object>
@@ -2801,7 +2792,7 @@
           <w:lang w:val="en-US" w:eastAsia="zh-CN"/>
         </w:rPr>
         <w:object>
-          <v:shape id="_x0000_i1091" o:spt="75" type="#_x0000_t75" style="height:13.95pt;width:10pt;" o:ole="t" filled="f" o:preferrelative="t" stroked="f" coordsize="21600,21600">
+          <v:shape id="_x0000_i1069" o:spt="75" type="#_x0000_t75" style="height:13.95pt;width:10pt;" o:ole="t" filled="f" o:preferrelative="t" stroked="f" coordsize="21600,21600">
             <v:path/>
             <v:fill on="f" focussize="0,0"/>
             <v:stroke on="f"/>
@@ -2810,7 +2801,7 @@
             <w10:wrap type="none"/>
             <w10:anchorlock/>
           </v:shape>
-          <o:OLEObject Type="Embed" ProgID="Equation.KSEE3" ShapeID="_x0000_i1091" DrawAspect="Content" ObjectID="_1468075769" r:id="rId91">
+          <o:OLEObject Type="Embed" ProgID="Equation.KSEE3" ShapeID="_x0000_i1069" DrawAspect="Content" ObjectID="_1468075769" r:id="rId91">
             <o:LockedField>false</o:LockedField>
           </o:OLEObject>
         </w:object>
@@ -2833,7 +2824,7 @@
           <w:lang w:val="en-US" w:eastAsia="zh-CN"/>
         </w:rPr>
         <w:object>
-          <v:shape id="_x0000_i1092" o:spt="75" type="#_x0000_t75" style="height:16pt;width:28pt;" o:ole="t" filled="f" o:preferrelative="t" stroked="f" coordsize="21600,21600">
+          <v:shape id="_x0000_i1070" o:spt="75" type="#_x0000_t75" style="height:16pt;width:28pt;" o:ole="t" filled="f" o:preferrelative="t" stroked="f" coordsize="21600,21600">
             <v:path/>
             <v:fill on="f" focussize="0,0"/>
             <v:stroke on="f"/>
@@ -2842,7 +2833,7 @@
             <w10:wrap type="none"/>
             <w10:anchorlock/>
           </v:shape>
-          <o:OLEObject Type="Embed" ProgID="Equation.KSEE3" ShapeID="_x0000_i1092" DrawAspect="Content" ObjectID="_1468075770" r:id="rId93">
+          <o:OLEObject Type="Embed" ProgID="Equation.KSEE3" ShapeID="_x0000_i1070" DrawAspect="Content" ObjectID="_1468075770" r:id="rId93">
             <o:LockedField>false</o:LockedField>
           </o:OLEObject>
         </w:object>
@@ -2865,7 +2856,7 @@
           <w:lang w:val="en-US" w:eastAsia="zh-CN"/>
         </w:rPr>
         <w:object>
-          <v:shape id="_x0000_i1093" o:spt="75" type="#_x0000_t75" style="height:16pt;width:22pt;" o:ole="t" filled="f" o:preferrelative="t" stroked="f" coordsize="21600,21600">
+          <v:shape id="_x0000_i1071" o:spt="75" type="#_x0000_t75" style="height:16pt;width:22pt;" o:ole="t" filled="f" o:preferrelative="t" stroked="f" coordsize="21600,21600">
             <v:path/>
             <v:fill on="f" focussize="0,0"/>
             <v:stroke on="f"/>
@@ -2874,7 +2865,7 @@
             <w10:wrap type="none"/>
             <w10:anchorlock/>
           </v:shape>
-          <o:OLEObject Type="Embed" ProgID="Equation.KSEE3" ShapeID="_x0000_i1093" DrawAspect="Content" ObjectID="_1468075771" r:id="rId94">
+          <o:OLEObject Type="Embed" ProgID="Equation.KSEE3" ShapeID="_x0000_i1071" DrawAspect="Content" ObjectID="_1468075771" r:id="rId94">
             <o:LockedField>false</o:LockedField>
           </o:OLEObject>
         </w:object>
@@ -2897,7 +2888,7 @@
           <w:lang w:val="en-US" w:eastAsia="zh-CN"/>
         </w:rPr>
         <w:object>
-          <v:shape id="_x0000_i1094" o:spt="75" type="#_x0000_t75" style="height:31pt;width:20pt;" o:ole="t" filled="f" o:preferrelative="t" stroked="f" coordsize="21600,21600">
+          <v:shape id="_x0000_i1072" o:spt="75" type="#_x0000_t75" style="height:31pt;width:20pt;" o:ole="t" filled="f" o:preferrelative="t" stroked="f" coordsize="21600,21600">
             <v:path/>
             <v:fill on="f" focussize="0,0"/>
             <v:stroke on="f"/>
@@ -2906,7 +2897,7 @@
             <w10:wrap type="none"/>
             <w10:anchorlock/>
           </v:shape>
-          <o:OLEObject Type="Embed" ProgID="Equation.KSEE3" ShapeID="_x0000_i1094" DrawAspect="Content" ObjectID="_1468075772" r:id="rId96">
+          <o:OLEObject Type="Embed" ProgID="Equation.KSEE3" ShapeID="_x0000_i1072" DrawAspect="Content" ObjectID="_1468075772" r:id="rId96">
             <o:LockedField>false</o:LockedField>
           </o:OLEObject>
         </w:object>
@@ -2929,7 +2920,7 @@
           <w:lang w:val="en-US" w:eastAsia="zh-CN"/>
         </w:rPr>
         <w:object>
-          <v:shape id="_x0000_i1095" o:spt="75" type="#_x0000_t75" style="height:13.95pt;width:18pt;" o:ole="t" filled="f" o:preferrelative="t" stroked="f" coordsize="21600,21600">
+          <v:shape id="_x0000_i1073" o:spt="75" type="#_x0000_t75" style="height:13.95pt;width:18pt;" o:ole="t" filled="f" o:preferrelative="t" stroked="f" coordsize="21600,21600">
             <v:path/>
             <v:fill on="f" focussize="0,0"/>
             <v:stroke on="f"/>
@@ -2938,7 +2929,7 @@
             <w10:wrap type="none"/>
             <w10:anchorlock/>
           </v:shape>
-          <o:OLEObject Type="Embed" ProgID="Equation.KSEE3" ShapeID="_x0000_i1095" DrawAspect="Content" ObjectID="_1468075773" r:id="rId98">
+          <o:OLEObject Type="Embed" ProgID="Equation.KSEE3" ShapeID="_x0000_i1073" DrawAspect="Content" ObjectID="_1468075773" r:id="rId98">
             <o:LockedField>false</o:LockedField>
           </o:OLEObject>
         </w:object>
@@ -2983,7 +2974,8 @@
           <w:lang w:val="en-US" w:eastAsia="zh-CN"/>
         </w:rPr>
         <w:object>
-          <v:shape id="_x0000_i1080" o:spt="75" type="#_x0000_t75" style="height:26pt;width:269pt;" o:ole="t" filled="f" o:preferrelative="t" stroked="f" coordsize="21600,21600">
+          <v:shape id="_x0000_i1074" o:spt="75" type="#_x0000_t75" style="height:26pt;width:269pt;" o:ole="t" filled="f" o:preferrelative="t" stroked="f" coordsize="21600,21600">
+            <v:path/>
             <v:fill on="f" focussize="0,0"/>
             <v:stroke on="f"/>
             <v:imagedata r:id="rId101" o:title=""/>
@@ -2991,7 +2983,7 @@
             <w10:wrap type="none"/>
             <w10:anchorlock/>
           </v:shape>
-          <o:OLEObject Type="Embed" ProgID="Equation.KSEE3" ShapeID="_x0000_i1080" DrawAspect="Content" ObjectID="_1468075774" r:id="rId100">
+          <o:OLEObject Type="Embed" ProgID="Equation.KSEE3" ShapeID="_x0000_i1074" DrawAspect="Content" ObjectID="_1468075774" r:id="rId100">
             <o:LockedField>false</o:LockedField>
           </o:OLEObject>
         </w:object>
@@ -3045,7 +3037,8 @@
           <w:lang w:val="en-US" w:eastAsia="zh-CN"/>
         </w:rPr>
         <w:object>
-          <v:shape id="_x0000_i1087" o:spt="75" type="#_x0000_t75" style="height:16pt;width:28pt;" o:ole="t" filled="f" o:preferrelative="t" stroked="f" coordsize="21600,21600">
+          <v:shape id="_x0000_i1075" o:spt="75" type="#_x0000_t75" style="height:16pt;width:28pt;" o:ole="t" filled="f" o:preferrelative="t" stroked="f" coordsize="21600,21600">
+            <v:path/>
             <v:fill on="f" focussize="0,0"/>
             <v:stroke on="f"/>
             <v:imagedata r:id="rId103" o:title=""/>
@@ -3053,7 +3046,7 @@
             <w10:wrap type="none"/>
             <w10:anchorlock/>
           </v:shape>
-          <o:OLEObject Type="Embed" ProgID="Equation.KSEE3" ShapeID="_x0000_i1087" DrawAspect="Content" ObjectID="_1468075775" r:id="rId102">
+          <o:OLEObject Type="Embed" ProgID="Equation.KSEE3" ShapeID="_x0000_i1075" DrawAspect="Content" ObjectID="_1468075775" r:id="rId102">
             <o:LockedField>false</o:LockedField>
           </o:OLEObject>
         </w:object>
@@ -3076,7 +3069,7 @@
           <w:lang w:val="en-US" w:eastAsia="zh-CN"/>
         </w:rPr>
         <w:object>
-          <v:shape id="_x0000_i1088" o:spt="75" type="#_x0000_t75" style="height:16pt;width:28pt;" o:ole="t" filled="f" o:preferrelative="t" stroked="f" coordsize="21600,21600">
+          <v:shape id="_x0000_i1076" o:spt="75" type="#_x0000_t75" style="height:16pt;width:28pt;" o:ole="t" filled="f" o:preferrelative="t" stroked="f" coordsize="21600,21600">
             <v:path/>
             <v:fill on="f" focussize="0,0"/>
             <v:stroke on="f"/>
@@ -3085,7 +3078,7 @@
             <w10:wrap type="none"/>
             <w10:anchorlock/>
           </v:shape>
-          <o:OLEObject Type="Embed" ProgID="Equation.KSEE3" ShapeID="_x0000_i1088" DrawAspect="Content" ObjectID="_1468075776" r:id="rId104">
+          <o:OLEObject Type="Embed" ProgID="Equation.KSEE3" ShapeID="_x0000_i1076" DrawAspect="Content" ObjectID="_1468075776" r:id="rId104">
             <o:LockedField>false</o:LockedField>
           </o:OLEObject>
         </w:object>
@@ -3119,7 +3112,7 @@
           <w:lang w:val="en-US" w:eastAsia="zh-CN"/>
         </w:rPr>
         <w:object>
-          <v:shape id="_x0000_i1089" o:spt="75" alt="" type="#_x0000_t75" style="height:26pt;width:312.95pt;" o:ole="t" filled="f" o:preferrelative="t" stroked="f" coordsize="21600,21600">
+          <v:shape id="_x0000_i1077" o:spt="75" type="#_x0000_t75" style="height:26pt;width:312.95pt;" o:ole="t" filled="f" o:preferrelative="t" stroked="f" coordsize="21600,21600">
             <v:path/>
             <v:fill on="f" focussize="0,0"/>
             <v:stroke on="f"/>
@@ -3128,7 +3121,7 @@
             <w10:wrap type="none"/>
             <w10:anchorlock/>
           </v:shape>
-          <o:OLEObject Type="Embed" ProgID="Equation.KSEE3" ShapeID="_x0000_i1089" DrawAspect="Content" ObjectID="_1468075777" r:id="rId105">
+          <o:OLEObject Type="Embed" ProgID="Equation.KSEE3" ShapeID="_x0000_i1077" DrawAspect="Content" ObjectID="_1468075777" r:id="rId105">
             <o:LockedField>false</o:LockedField>
           </o:OLEObject>
         </w:object>
@@ -3309,7 +3302,7 @@
           <w:lang w:val="en-US" w:eastAsia="zh-CN"/>
         </w:rPr>
         <w:object>
-          <v:shape id="_x0000_i1096" o:spt="75" alt="" type="#_x0000_t75" style="height:26pt;width:265.95pt;" o:ole="t" filled="f" o:preferrelative="t" stroked="f" coordsize="21600,21600">
+          <v:shape id="_x0000_i1078" o:spt="75" type="#_x0000_t75" style="height:26pt;width:265.95pt;" o:ole="t" filled="f" o:preferrelative="t" stroked="f" coordsize="21600,21600">
             <v:path/>
             <v:fill on="f" focussize="0,0"/>
             <v:stroke on="f"/>
@@ -3318,7 +3311,7 @@
             <w10:wrap type="none"/>
             <w10:anchorlock/>
           </v:shape>
-          <o:OLEObject Type="Embed" ProgID="Equation.KSEE3" ShapeID="_x0000_i1096" DrawAspect="Content" ObjectID="_1468075778" r:id="rId108">
+          <o:OLEObject Type="Embed" ProgID="Equation.KSEE3" ShapeID="_x0000_i1078" DrawAspect="Content" ObjectID="_1468075778" r:id="rId108">
             <o:LockedField>false</o:LockedField>
           </o:OLEObject>
         </w:object>
@@ -3361,7 +3354,8 @@
           <w:lang w:val="en-US" w:eastAsia="zh-CN"/>
         </w:rPr>
         <w:object>
-          <v:shape id="_x0000_i1097" o:spt="75" type="#_x0000_t75" style="height:13.95pt;width:10pt;" o:ole="t" filled="f" o:preferrelative="t" stroked="f" coordsize="21600,21600">
+          <v:shape id="_x0000_i1079" o:spt="75" type="#_x0000_t75" style="height:13.95pt;width:10pt;" o:ole="t" filled="f" o:preferrelative="t" stroked="f" coordsize="21600,21600">
+            <v:path/>
             <v:fill on="f" focussize="0,0"/>
             <v:stroke on="f"/>
             <v:imagedata r:id="rId111" o:title=""/>
@@ -3369,7 +3363,7 @@
             <w10:wrap type="none"/>
             <w10:anchorlock/>
           </v:shape>
-          <o:OLEObject Type="Embed" ProgID="Equation.KSEE3" ShapeID="_x0000_i1097" DrawAspect="Content" ObjectID="_1468075779" r:id="rId110">
+          <o:OLEObject Type="Embed" ProgID="Equation.KSEE3" ShapeID="_x0000_i1079" DrawAspect="Content" ObjectID="_1468075779" r:id="rId110">
             <o:LockedField>false</o:LockedField>
           </o:OLEObject>
         </w:object>
@@ -3392,7 +3386,8 @@
           <w:lang w:val="en-US" w:eastAsia="zh-CN"/>
         </w:rPr>
         <w:object>
-          <v:shape id="_x0000_i1098" o:spt="75" type="#_x0000_t75" style="height:16pt;width:83pt;" o:ole="t" filled="f" o:preferrelative="t" stroked="f" coordsize="21600,21600">
+          <v:shape id="_x0000_i1080" o:spt="75" type="#_x0000_t75" style="height:16pt;width:83pt;" o:ole="t" filled="f" o:preferrelative="t" stroked="f" coordsize="21600,21600">
+            <v:path/>
             <v:fill on="f" focussize="0,0"/>
             <v:stroke on="f"/>
             <v:imagedata r:id="rId113" o:title=""/>
@@ -3400,7 +3395,7 @@
             <w10:wrap type="none"/>
             <w10:anchorlock/>
           </v:shape>
-          <o:OLEObject Type="Embed" ProgID="Equation.KSEE3" ShapeID="_x0000_i1098" DrawAspect="Content" ObjectID="_1468075780" r:id="rId112">
+          <o:OLEObject Type="Embed" ProgID="Equation.KSEE3" ShapeID="_x0000_i1080" DrawAspect="Content" ObjectID="_1468075780" r:id="rId112">
             <o:LockedField>false</o:LockedField>
           </o:OLEObject>
         </w:object>
@@ -3423,7 +3418,8 @@
           <w:lang w:val="en-US" w:eastAsia="zh-CN"/>
         </w:rPr>
         <w:object>
-          <v:shape id="_x0000_i1099" o:spt="75" type="#_x0000_t75" style="height:11pt;width:10pt;" o:ole="t" filled="f" o:preferrelative="t" stroked="f" coordsize="21600,21600">
+          <v:shape id="_x0000_i1081" o:spt="75" type="#_x0000_t75" style="height:11pt;width:10pt;" o:ole="t" filled="f" o:preferrelative="t" stroked="f" coordsize="21600,21600">
+            <v:path/>
             <v:fill on="f" focussize="0,0"/>
             <v:stroke on="f"/>
             <v:imagedata r:id="rId115" o:title=""/>
@@ -3431,7 +3427,7 @@
             <w10:wrap type="none"/>
             <w10:anchorlock/>
           </v:shape>
-          <o:OLEObject Type="Embed" ProgID="Equation.KSEE3" ShapeID="_x0000_i1099" DrawAspect="Content" ObjectID="_1468075781" r:id="rId114">
+          <o:OLEObject Type="Embed" ProgID="Equation.KSEE3" ShapeID="_x0000_i1081" DrawAspect="Content" ObjectID="_1468075781" r:id="rId114">
             <o:LockedField>false</o:LockedField>
           </o:OLEObject>
         </w:object>
@@ -3476,7 +3472,8 @@
           <w:lang w:val="en-US" w:eastAsia="zh-CN"/>
         </w:rPr>
         <w:object>
-          <v:shape id="_x0000_i1100" o:spt="75" type="#_x0000_t75" style="height:26pt;width:157pt;" o:ole="t" filled="f" o:preferrelative="t" stroked="f" coordsize="21600,21600">
+          <v:shape id="_x0000_i1082" o:spt="75" type="#_x0000_t75" style="height:26pt;width:157pt;" o:ole="t" filled="f" o:preferrelative="t" stroked="f" coordsize="21600,21600">
+            <v:path/>
             <v:fill on="f" focussize="0,0"/>
             <v:stroke on="f"/>
             <v:imagedata r:id="rId117" o:title=""/>
@@ -3484,7 +3481,7 @@
             <w10:wrap type="none"/>
             <w10:anchorlock/>
           </v:shape>
-          <o:OLEObject Type="Embed" ProgID="Equation.KSEE3" ShapeID="_x0000_i1100" DrawAspect="Content" ObjectID="_1468075782" r:id="rId116">
+          <o:OLEObject Type="Embed" ProgID="Equation.KSEE3" ShapeID="_x0000_i1082" DrawAspect="Content" ObjectID="_1468075782" r:id="rId116">
             <o:LockedField>false</o:LockedField>
           </o:OLEObject>
         </w:object>
@@ -3527,7 +3524,8 @@
           <w:lang w:val="en-US" w:eastAsia="zh-CN"/>
         </w:rPr>
         <w:object>
-          <v:shape id="_x0000_i1101" o:spt="75" type="#_x0000_t75" style="height:13pt;width:12pt;" o:ole="t" filled="f" o:preferrelative="t" stroked="f" coordsize="21600,21600">
+          <v:shape id="_x0000_i1083" o:spt="75" type="#_x0000_t75" style="height:13pt;width:12pt;" o:ole="t" filled="f" o:preferrelative="t" stroked="f" coordsize="21600,21600">
+            <v:path/>
             <v:fill on="f" focussize="0,0"/>
             <v:stroke on="f"/>
             <v:imagedata r:id="rId119" o:title=""/>
@@ -3535,7 +3533,7 @@
             <w10:wrap type="none"/>
             <w10:anchorlock/>
           </v:shape>
-          <o:OLEObject Type="Embed" ProgID="Equation.KSEE3" ShapeID="_x0000_i1101" DrawAspect="Content" ObjectID="_1468075783" r:id="rId118">
+          <o:OLEObject Type="Embed" ProgID="Equation.KSEE3" ShapeID="_x0000_i1083" DrawAspect="Content" ObjectID="_1468075783" r:id="rId118">
             <o:LockedField>false</o:LockedField>
           </o:OLEObject>
         </w:object>
@@ -3580,7 +3578,8 @@
           <w:lang w:val="en-US" w:eastAsia="zh-CN"/>
         </w:rPr>
         <w:object>
-          <v:shape id="_x0000_i1102" o:spt="75" type="#_x0000_t75" style="height:23pt;width:197pt;" o:ole="t" filled="f" o:preferrelative="t" stroked="f" coordsize="21600,21600">
+          <v:shape id="_x0000_i1084" o:spt="75" type="#_x0000_t75" style="height:23pt;width:197pt;" o:ole="t" filled="f" o:preferrelative="t" stroked="f" coordsize="21600,21600">
+            <v:path/>
             <v:fill on="f" focussize="0,0"/>
             <v:stroke on="f"/>
             <v:imagedata r:id="rId121" o:title=""/>
@@ -3588,7 +3587,7 @@
             <w10:wrap type="none"/>
             <w10:anchorlock/>
           </v:shape>
-          <o:OLEObject Type="Embed" ProgID="Equation.KSEE3" ShapeID="_x0000_i1102" DrawAspect="Content" ObjectID="_1468075784" r:id="rId120">
+          <o:OLEObject Type="Embed" ProgID="Equation.KSEE3" ShapeID="_x0000_i1084" DrawAspect="Content" ObjectID="_1468075784" r:id="rId120">
             <o:LockedField>false</o:LockedField>
           </o:OLEObject>
         </w:object>
@@ -3631,7 +3630,8 @@
           <w:lang w:val="en-US" w:eastAsia="zh-CN"/>
         </w:rPr>
         <w:object>
-          <v:shape id="_x0000_i1103" o:spt="75" type="#_x0000_t75" style="height:13.95pt;width:10pt;" o:ole="t" filled="f" o:preferrelative="t" stroked="f" coordsize="21600,21600">
+          <v:shape id="_x0000_i1085" o:spt="75" type="#_x0000_t75" style="height:13.95pt;width:10pt;" o:ole="t" filled="f" o:preferrelative="t" stroked="f" coordsize="21600,21600">
+            <v:path/>
             <v:fill on="f" focussize="0,0"/>
             <v:stroke on="f"/>
             <v:imagedata r:id="rId123" o:title=""/>
@@ -3639,7 +3639,7 @@
             <w10:wrap type="none"/>
             <w10:anchorlock/>
           </v:shape>
-          <o:OLEObject Type="Embed" ProgID="Equation.KSEE3" ShapeID="_x0000_i1103" DrawAspect="Content" ObjectID="_1468075785" r:id="rId122">
+          <o:OLEObject Type="Embed" ProgID="Equation.KSEE3" ShapeID="_x0000_i1085" DrawAspect="Content" ObjectID="_1468075785" r:id="rId122">
             <o:LockedField>false</o:LockedField>
           </o:OLEObject>
         </w:object>
@@ -3662,7 +3662,8 @@
           <w:lang w:val="en-US" w:eastAsia="zh-CN"/>
         </w:rPr>
         <w:object>
-          <v:shape id="_x0000_i1104" o:spt="75" type="#_x0000_t75" style="height:13.95pt;width:10pt;" o:ole="t" filled="f" o:preferrelative="t" stroked="f" coordsize="21600,21600">
+          <v:shape id="_x0000_i1086" o:spt="75" type="#_x0000_t75" style="height:13.95pt;width:10pt;" o:ole="t" filled="f" o:preferrelative="t" stroked="f" coordsize="21600,21600">
+            <v:path/>
             <v:fill on="f" focussize="0,0"/>
             <v:stroke on="f"/>
             <v:imagedata r:id="rId125" o:title=""/>
@@ -3670,7 +3671,7 @@
             <w10:wrap type="none"/>
             <w10:anchorlock/>
           </v:shape>
-          <o:OLEObject Type="Embed" ProgID="Equation.KSEE3" ShapeID="_x0000_i1104" DrawAspect="Content" ObjectID="_1468075786" r:id="rId124">
+          <o:OLEObject Type="Embed" ProgID="Equation.KSEE3" ShapeID="_x0000_i1086" DrawAspect="Content" ObjectID="_1468075786" r:id="rId124">
             <o:LockedField>false</o:LockedField>
           </o:OLEObject>
         </w:object>
@@ -3693,7 +3694,8 @@
           <w:lang w:val="en-US" w:eastAsia="zh-CN"/>
         </w:rPr>
         <w:object>
-          <v:shape id="_x0000_i1105" o:spt="75" type="#_x0000_t75" style="height:13.95pt;width:12pt;" o:ole="t" filled="f" o:preferrelative="t" stroked="f" coordsize="21600,21600">
+          <v:shape id="_x0000_i1087" o:spt="75" type="#_x0000_t75" style="height:13.95pt;width:12pt;" o:ole="t" filled="f" o:preferrelative="t" stroked="f" coordsize="21600,21600">
+            <v:path/>
             <v:fill on="f" focussize="0,0"/>
             <v:stroke on="f"/>
             <v:imagedata r:id="rId127" o:title=""/>
@@ -3701,7 +3703,7 @@
             <w10:wrap type="none"/>
             <w10:anchorlock/>
           </v:shape>
-          <o:OLEObject Type="Embed" ProgID="Equation.KSEE3" ShapeID="_x0000_i1105" DrawAspect="Content" ObjectID="_1468075787" r:id="rId126">
+          <o:OLEObject Type="Embed" ProgID="Equation.KSEE3" ShapeID="_x0000_i1087" DrawAspect="Content" ObjectID="_1468075787" r:id="rId126">
             <o:LockedField>false</o:LockedField>
           </o:OLEObject>
         </w:object>
@@ -3766,7 +3768,8 @@
           <w:lang w:val="en-US" w:eastAsia="zh-CN"/>
         </w:rPr>
         <w:object>
-          <v:shape id="_x0000_i1106" o:spt="75" type="#_x0000_t75" style="height:34pt;width:112pt;" o:ole="t" filled="f" o:preferrelative="t" stroked="f" coordsize="21600,21600">
+          <v:shape id="_x0000_i1088" o:spt="75" type="#_x0000_t75" style="height:34pt;width:112pt;" o:ole="t" filled="f" o:preferrelative="t" stroked="f" coordsize="21600,21600">
+            <v:path/>
             <v:fill on="f" focussize="0,0"/>
             <v:stroke on="f"/>
             <v:imagedata r:id="rId129" o:title=""/>
@@ -3774,7 +3777,7 @@
             <w10:wrap type="none"/>
             <w10:anchorlock/>
           </v:shape>
-          <o:OLEObject Type="Embed" ProgID="Equation.KSEE3" ShapeID="_x0000_i1106" DrawAspect="Content" ObjectID="_1468075788" r:id="rId128">
+          <o:OLEObject Type="Embed" ProgID="Equation.KSEE3" ShapeID="_x0000_i1088" DrawAspect="Content" ObjectID="_1468075788" r:id="rId128">
             <o:LockedField>false</o:LockedField>
           </o:OLEObject>
         </w:object>
@@ -3839,7 +3842,7 @@
           <w:lang w:val="en-US" w:eastAsia="zh-CN"/>
         </w:rPr>
         <w:object>
-          <v:shape id="_x0000_i1107" o:spt="75" alt="" type="#_x0000_t75" style="height:19pt;width:150.95pt;" o:ole="t" filled="f" o:preferrelative="t" stroked="f" coordsize="21600,21600">
+          <v:shape id="_x0000_i1089" o:spt="75" type="#_x0000_t75" style="height:19pt;width:150.95pt;" o:ole="t" filled="f" o:preferrelative="t" stroked="f" coordsize="21600,21600">
             <v:path/>
             <v:fill on="f" focussize="0,0"/>
             <v:stroke on="f"/>
@@ -3848,7 +3851,7 @@
             <w10:wrap type="none"/>
             <w10:anchorlock/>
           </v:shape>
-          <o:OLEObject Type="Embed" ProgID="Equation.KSEE3" ShapeID="_x0000_i1107" DrawAspect="Content" ObjectID="_1468075789" r:id="rId130">
+          <o:OLEObject Type="Embed" ProgID="Equation.KSEE3" ShapeID="_x0000_i1089" DrawAspect="Content" ObjectID="_1468075789" r:id="rId130">
             <o:LockedField>false</o:LockedField>
           </o:OLEObject>
         </w:object>
@@ -3902,7 +3905,8 @@
           <w:lang w:val="en-US" w:eastAsia="zh-CN"/>
         </w:rPr>
         <w:object>
-          <v:shape id="_x0000_i1108" o:spt="75" type="#_x0000_t75" style="height:18pt;width:18pt;" o:ole="t" filled="f" o:preferrelative="t" stroked="f" coordsize="21600,21600">
+          <v:shape id="_x0000_i1090" o:spt="75" type="#_x0000_t75" style="height:18pt;width:18pt;" o:ole="t" filled="f" o:preferrelative="t" stroked="f" coordsize="21600,21600">
+            <v:path/>
             <v:fill on="f" focussize="0,0"/>
             <v:stroke on="f"/>
             <v:imagedata r:id="rId133" o:title=""/>
@@ -3910,7 +3914,7 @@
             <w10:wrap type="none"/>
             <w10:anchorlock/>
           </v:shape>
-          <o:OLEObject Type="Embed" ProgID="Equation.KSEE3" ShapeID="_x0000_i1108" DrawAspect="Content" ObjectID="_1468075790" r:id="rId132">
+          <o:OLEObject Type="Embed" ProgID="Equation.KSEE3" ShapeID="_x0000_i1090" DrawAspect="Content" ObjectID="_1468075790" r:id="rId132">
             <o:LockedField>false</o:LockedField>
           </o:OLEObject>
         </w:object>
@@ -3933,7 +3937,8 @@
           <w:lang w:val="en-US" w:eastAsia="zh-CN"/>
         </w:rPr>
         <w:object>
-          <v:shape id="_x0000_i1109" o:spt="75" type="#_x0000_t75" style="height:18pt;width:19pt;" o:ole="t" filled="f" o:preferrelative="t" stroked="f" coordsize="21600,21600">
+          <v:shape id="_x0000_i1091" o:spt="75" type="#_x0000_t75" style="height:18pt;width:19pt;" o:ole="t" filled="f" o:preferrelative="t" stroked="f" coordsize="21600,21600">
+            <v:path/>
             <v:fill on="f" focussize="0,0"/>
             <v:stroke on="f"/>
             <v:imagedata r:id="rId135" o:title=""/>
@@ -3941,7 +3946,7 @@
             <w10:wrap type="none"/>
             <w10:anchorlock/>
           </v:shape>
-          <o:OLEObject Type="Embed" ProgID="Equation.KSEE3" ShapeID="_x0000_i1109" DrawAspect="Content" ObjectID="_1468075791" r:id="rId134">
+          <o:OLEObject Type="Embed" ProgID="Equation.KSEE3" ShapeID="_x0000_i1091" DrawAspect="Content" ObjectID="_1468075791" r:id="rId134">
             <o:LockedField>false</o:LockedField>
           </o:OLEObject>
         </w:object>
@@ -3964,7 +3969,8 @@
           <w:lang w:val="en-US" w:eastAsia="zh-CN"/>
         </w:rPr>
         <w:object>
-          <v:shape id="_x0000_i1110" o:spt="75" type="#_x0000_t75" style="height:12pt;width:13pt;" o:ole="t" filled="f" o:preferrelative="t" stroked="f" coordsize="21600,21600">
+          <v:shape id="_x0000_i1092" o:spt="75" type="#_x0000_t75" style="height:12pt;width:13pt;" o:ole="t" filled="f" o:preferrelative="t" stroked="f" coordsize="21600,21600">
+            <v:path/>
             <v:fill on="f" focussize="0,0"/>
             <v:stroke on="f"/>
             <v:imagedata r:id="rId137" o:title=""/>
@@ -3972,19 +3978,30 @@
             <w10:wrap type="none"/>
             <w10:anchorlock/>
           </v:shape>
-          <o:OLEObject Type="Embed" ProgID="Equation.KSEE3" ShapeID="_x0000_i1110" DrawAspect="Content" ObjectID="_1468075792" r:id="rId136">
-            <o:LockedField>false</o:LockedField>
-          </o:OLEObject>
-        </w:object>
-      </w:r>
-      <w:r>
-        <w:rPr>
-          <w:rFonts w:hint="eastAsia"/>
-          <w:sz w:val="21"/>
-          <w:szCs w:val="21"/>
-          <w:lang w:val="en-US" w:eastAsia="zh-CN"/>
-        </w:rPr>
-        <w:t>在不同环境下的定义。最后给出在OpenGL/DX11下如何高效地实现公式(1)-(17)的各种方法和一些常用的应用案例。</w:t>
+          <o:OLEObject Type="Embed" ProgID="Equation.KSEE3" ShapeID="_x0000_i1092" DrawAspect="Content" ObjectID="_1468075792" r:id="rId136">
+            <o:LockedField>false</o:LockedField>
+          </o:OLEObject>
+        </w:object>
+      </w:r>
+      <w:r>
+        <w:rPr>
+          <w:rFonts w:hint="eastAsia"/>
+          <w:sz w:val="21"/>
+          <w:szCs w:val="21"/>
+          <w:lang w:val="en-US" w:eastAsia="zh-CN"/>
+        </w:rPr>
+        <w:t>在不同环境下的定义。最后给出在OpenGL/DX11下如何高效地实现公式(1)-(17)的各种算法</w:t>
+      </w:r>
+      <w:bookmarkStart w:id="11" w:name="_GoBack"/>
+      <w:bookmarkEnd w:id="11"/>
+      <w:r>
+        <w:rPr>
+          <w:rFonts w:hint="eastAsia"/>
+          <w:sz w:val="21"/>
+          <w:szCs w:val="21"/>
+          <w:lang w:val="en-US" w:eastAsia="zh-CN"/>
+        </w:rPr>
+        <w:t>和一些常用的应用案例。</w:t>
       </w:r>
     </w:p>
     <w:p>
@@ -4048,7 +4065,7 @@
           <w:lang w:val="en-US" w:eastAsia="zh-CN"/>
         </w:rPr>
         <w:object>
-          <v:shape id="_x0000_i1071" o:spt="75" type="#_x0000_t75" style="height:18pt;width:13.95pt;" o:ole="t" filled="f" o:preferrelative="t" stroked="f" coordsize="21600,21600">
+          <v:shape id="_x0000_i1093" o:spt="75" type="#_x0000_t75" style="height:18pt;width:13.95pt;" o:ole="t" filled="f" o:preferrelative="t" stroked="f" coordsize="21600,21600">
             <v:path/>
             <v:fill on="f" focussize="0,0"/>
             <v:stroke on="f"/>
@@ -4057,7 +4074,7 @@
             <w10:wrap type="none"/>
             <w10:anchorlock/>
           </v:shape>
-          <o:OLEObject Type="Embed" ProgID="Equation.KSEE3" ShapeID="_x0000_i1071" DrawAspect="Content" ObjectID="_1468075793" r:id="rId138">
+          <o:OLEObject Type="Embed" ProgID="Equation.KSEE3" ShapeID="_x0000_i1093" DrawAspect="Content" ObjectID="_1468075793" r:id="rId138">
             <o:LockedField>false</o:LockedField>
           </o:OLEObject>
         </w:object>
@@ -4080,7 +4097,7 @@
           <w:lang w:val="en-US" w:eastAsia="zh-CN"/>
         </w:rPr>
         <w:object>
-          <v:shape id="_x0000_i1072" o:spt="75" type="#_x0000_t75" style="height:19pt;width:19pt;" o:ole="t" filled="f" o:preferrelative="t" stroked="f" coordsize="21600,21600">
+          <v:shape id="_x0000_i1094" o:spt="75" type="#_x0000_t75" style="height:19pt;width:19pt;" o:ole="t" filled="f" o:preferrelative="t" stroked="f" coordsize="21600,21600">
             <v:path/>
             <v:fill on="f" focussize="0,0"/>
             <v:stroke on="f"/>
@@ -4089,7 +4106,7 @@
             <w10:wrap type="none"/>
             <w10:anchorlock/>
           </v:shape>
-          <o:OLEObject Type="Embed" ProgID="Equation.KSEE3" ShapeID="_x0000_i1072" DrawAspect="Content" ObjectID="_1468075794" r:id="rId140">
+          <o:OLEObject Type="Embed" ProgID="Equation.KSEE3" ShapeID="_x0000_i1094" DrawAspect="Content" ObjectID="_1468075794" r:id="rId140">
             <o:LockedField>false</o:LockedField>
           </o:OLEObject>
         </w:object>
@@ -4112,7 +4129,7 @@
           <w:lang w:val="en-US" w:eastAsia="zh-CN"/>
         </w:rPr>
         <w:object>
-          <v:shape id="_x0000_i1073" o:spt="75" type="#_x0000_t75" style="height:11pt;width:10pt;" o:ole="t" filled="f" o:preferrelative="t" stroked="f" coordsize="21600,21600">
+          <v:shape id="_x0000_i1095" o:spt="75" type="#_x0000_t75" style="height:11pt;width:10pt;" o:ole="t" filled="f" o:preferrelative="t" stroked="f" coordsize="21600,21600">
             <v:path/>
             <v:fill on="f" focussize="0,0"/>
             <v:stroke on="f"/>
@@ -4121,7 +4138,7 @@
             <w10:wrap type="none"/>
             <w10:anchorlock/>
           </v:shape>
-          <o:OLEObject Type="Embed" ProgID="Equation.KSEE3" ShapeID="_x0000_i1073" DrawAspect="Content" ObjectID="_1468075795" r:id="rId142">
+          <o:OLEObject Type="Embed" ProgID="Equation.KSEE3" ShapeID="_x0000_i1095" DrawAspect="Content" ObjectID="_1468075795" r:id="rId142">
             <o:LockedField>false</o:LockedField>
           </o:OLEObject>
         </w:object>

</xml_diff>